<commit_message>
Updated manuscript from john
</commit_message>
<xml_diff>
--- a/Experimental Lab Notebook/2016_01_26_glycine KO.docx
+++ b/Experimental Lab Notebook/2016_01_26_glycine KO.docx
@@ -19,8 +19,45 @@
       </w:r>
     </w:p>
     <w:p>
-      <w:r>
-        <w:t>Designed 2 sets of primers with NotI sites on the outsides and AscI sites on the insides. The plan is to amplify both sets, then cut them both with AscI and ligate them together. Then we’ll cut with NotI and ligate them with cut plasmid. Primer sequences are as follows:</w:t>
+      <w:proofErr w:type="gramStart"/>
+      <w:r>
+        <w:t xml:space="preserve">Designed 2 sets of primers with </w:t>
+      </w:r>
+      <w:proofErr w:type="spellStart"/>
+      <w:r>
+        <w:t>NotI</w:t>
+      </w:r>
+      <w:proofErr w:type="spellEnd"/>
+      <w:r>
+        <w:t xml:space="preserve"> sites on the outsides and </w:t>
+      </w:r>
+      <w:proofErr w:type="spellStart"/>
+      <w:r>
+        <w:t>AscI</w:t>
+      </w:r>
+      <w:proofErr w:type="spellEnd"/>
+      <w:r>
+        <w:t xml:space="preserve"> sites on the insides.</w:t>
+      </w:r>
+      <w:proofErr w:type="gramEnd"/>
+      <w:r>
+        <w:t xml:space="preserve"> The plan is to amplify both sets, then cut them both with </w:t>
+      </w:r>
+      <w:proofErr w:type="spellStart"/>
+      <w:r>
+        <w:t>AscI</w:t>
+      </w:r>
+      <w:proofErr w:type="spellEnd"/>
+      <w:r>
+        <w:t xml:space="preserve"> and ligate them together. Then we’ll cut with </w:t>
+      </w:r>
+      <w:proofErr w:type="spellStart"/>
+      <w:r>
+        <w:t>NotI</w:t>
+      </w:r>
+      <w:proofErr w:type="spellEnd"/>
+      <w:r>
+        <w:t xml:space="preserve"> and ligate them with cut plasmid. Primer sequences are as follows:</w:t>
       </w:r>
     </w:p>
     <w:p>
@@ -60,7 +97,15 @@
     </w:p>
     <w:p>
       <w:r>
-        <w:t>5’ – AAG CGG CCG CTT GAT AAT AAT TAT ATA TAC CC – 3’</w:t>
+        <w:t xml:space="preserve">5’ – AAG CGG CCG CTT GAT AAT </w:t>
+      </w:r>
+      <w:proofErr w:type="spellStart"/>
+      <w:r>
+        <w:t>AAT</w:t>
+      </w:r>
+      <w:proofErr w:type="spellEnd"/>
+      <w:r>
+        <w:t xml:space="preserve"> TAT ATA TAC CC – 3’</w:t>
       </w:r>
     </w:p>
     <w:p>
@@ -73,29 +118,114 @@
     </w:p>
     <w:p>
       <w:r>
-        <w:t>Received primers and diluted them with TRIS-E (TRIS+EDTA to scavenge magnesium and keep DNA from reacting) to 200 uM stocks, then diluted those to get 20 uM stocks of each primer. Measured genomic DNA at 5136 ng/uL, diluted it to 30 ng/uL as follows:</w:t>
+        <w:t xml:space="preserve">Received primers and diluted them with TRIS-E (TRIS+EDTA to scavenge magnesium and keep DNA from reacting) to 200 </w:t>
+      </w:r>
+      <w:proofErr w:type="spellStart"/>
+      <w:r>
+        <w:t>uM</w:t>
+      </w:r>
+      <w:proofErr w:type="spellEnd"/>
+      <w:r>
+        <w:t xml:space="preserve"> stocks, then diluted those to get 20 </w:t>
+      </w:r>
+      <w:proofErr w:type="spellStart"/>
+      <w:r>
+        <w:t>uM</w:t>
+      </w:r>
+      <w:proofErr w:type="spellEnd"/>
+      <w:r>
+        <w:t xml:space="preserve"> stocks of each primer. Measured genomic DNA at 5136 ng/</w:t>
+      </w:r>
+      <w:proofErr w:type="spellStart"/>
+      <w:r>
+        <w:t>uL</w:t>
+      </w:r>
+      <w:proofErr w:type="spellEnd"/>
+      <w:r>
+        <w:t xml:space="preserve">, diluted it </w:t>
+      </w:r>
+      <w:proofErr w:type="gramStart"/>
+      <w:r>
+        <w:t>to 30 ng/</w:t>
+      </w:r>
+      <w:proofErr w:type="spellStart"/>
+      <w:r>
+        <w:t>uL</w:t>
+      </w:r>
+      <w:proofErr w:type="spellEnd"/>
+      <w:proofErr w:type="gramEnd"/>
+      <w:r>
+        <w:t xml:space="preserve"> as follows:</w:t>
       </w:r>
     </w:p>
     <w:p>
       <w:r>
-        <w:t xml:space="preserve">2 uL DNA + 48 uL sterile water </w:t>
+        <w:t xml:space="preserve">2 </w:t>
+      </w:r>
+      <w:proofErr w:type="spellStart"/>
+      <w:r>
+        <w:t>uL</w:t>
+      </w:r>
+      <w:proofErr w:type="spellEnd"/>
+      <w:r>
+        <w:t xml:space="preserve"> DNA + 48 </w:t>
+      </w:r>
+      <w:proofErr w:type="spellStart"/>
+      <w:r>
+        <w:t>uL</w:t>
+      </w:r>
+      <w:proofErr w:type="spellEnd"/>
+      <w:r>
+        <w:t xml:space="preserve"> sterile water </w:t>
       </w:r>
       <w:r>
         <w:sym w:font="Wingdings" w:char="F0E0"/>
       </w:r>
       <w:r>
-        <w:t xml:space="preserve"> 205.44 ng/uL (dilution 1)</w:t>
+        <w:t xml:space="preserve"> 205.44 ng/</w:t>
+      </w:r>
+      <w:proofErr w:type="spellStart"/>
+      <w:r>
+        <w:t>uL</w:t>
+      </w:r>
+      <w:proofErr w:type="spellEnd"/>
+      <w:r>
+        <w:t xml:space="preserve"> (dilution 1)</w:t>
       </w:r>
     </w:p>
     <w:p>
       <w:r>
-        <w:t xml:space="preserve">7.3 uL DNA + 42.7 uL sterile water </w:t>
+        <w:t xml:space="preserve">7.3 </w:t>
+      </w:r>
+      <w:proofErr w:type="spellStart"/>
+      <w:r>
+        <w:t>uL</w:t>
+      </w:r>
+      <w:proofErr w:type="spellEnd"/>
+      <w:r>
+        <w:t xml:space="preserve"> DNA + 42.7 </w:t>
+      </w:r>
+      <w:proofErr w:type="spellStart"/>
+      <w:r>
+        <w:t>uL</w:t>
+      </w:r>
+      <w:proofErr w:type="spellEnd"/>
+      <w:r>
+        <w:t xml:space="preserve"> sterile water </w:t>
       </w:r>
       <w:r>
         <w:sym w:font="Wingdings" w:char="F0E0"/>
       </w:r>
       <w:r>
-        <w:t xml:space="preserve"> 30 ng/uL (dilution 2)</w:t>
+        <w:t xml:space="preserve"> 30 ng/</w:t>
+      </w:r>
+      <w:proofErr w:type="spellStart"/>
+      <w:r>
+        <w:t>uL</w:t>
+      </w:r>
+      <w:proofErr w:type="spellEnd"/>
+      <w:r>
+        <w:t xml:space="preserve"> (dilution 2)</w:t>
       </w:r>
     </w:p>
     <w:p>
@@ -166,19 +296,44 @@
                 <w:szCs w:val="24"/>
               </w:rPr>
             </w:pPr>
-            <w:r>
-              <w:rPr>
-                <w:rFonts w:cs="Times New Roman"/>
-                <w:szCs w:val="24"/>
-              </w:rPr>
-              <w:t xml:space="preserve">Rxn 1 </w:t>
-            </w:r>
-            <w:r>
-              <w:rPr>
-                <w:rFonts w:cs="Times New Roman"/>
-                <w:szCs w:val="24"/>
-              </w:rPr>
-              <w:t>Volume (μL)</w:t>
+            <w:proofErr w:type="spellStart"/>
+            <w:r>
+              <w:rPr>
+                <w:rFonts w:cs="Times New Roman"/>
+                <w:szCs w:val="24"/>
+              </w:rPr>
+              <w:t>Rxn</w:t>
+            </w:r>
+            <w:proofErr w:type="spellEnd"/>
+            <w:r>
+              <w:rPr>
+                <w:rFonts w:cs="Times New Roman"/>
+                <w:szCs w:val="24"/>
+              </w:rPr>
+              <w:t xml:space="preserve"> 1 </w:t>
+            </w:r>
+            <w:r>
+              <w:rPr>
+                <w:rFonts w:cs="Times New Roman"/>
+                <w:szCs w:val="24"/>
+              </w:rPr>
+              <w:t>Volume (</w:t>
+            </w:r>
+            <w:proofErr w:type="spellStart"/>
+            <w:r>
+              <w:rPr>
+                <w:rFonts w:cs="Times New Roman"/>
+                <w:szCs w:val="24"/>
+              </w:rPr>
+              <w:t>μL</w:t>
+            </w:r>
+            <w:proofErr w:type="spellEnd"/>
+            <w:r>
+              <w:rPr>
+                <w:rFonts w:cs="Times New Roman"/>
+                <w:szCs w:val="24"/>
+              </w:rPr>
+              <w:t>)</w:t>
             </w:r>
           </w:p>
         </w:tc>
@@ -201,19 +356,44 @@
                 <w:szCs w:val="24"/>
               </w:rPr>
             </w:pPr>
-            <w:r>
-              <w:rPr>
-                <w:rFonts w:cs="Times New Roman"/>
-                <w:szCs w:val="24"/>
-              </w:rPr>
-              <w:t>Rxn 2</w:t>
-            </w:r>
-            <w:r>
-              <w:rPr>
-                <w:rFonts w:cs="Times New Roman"/>
-                <w:szCs w:val="24"/>
-              </w:rPr>
-              <w:t xml:space="preserve"> Volume (μL)</w:t>
+            <w:proofErr w:type="spellStart"/>
+            <w:r>
+              <w:rPr>
+                <w:rFonts w:cs="Times New Roman"/>
+                <w:szCs w:val="24"/>
+              </w:rPr>
+              <w:t>Rxn</w:t>
+            </w:r>
+            <w:proofErr w:type="spellEnd"/>
+            <w:r>
+              <w:rPr>
+                <w:rFonts w:cs="Times New Roman"/>
+                <w:szCs w:val="24"/>
+              </w:rPr>
+              <w:t xml:space="preserve"> 2</w:t>
+            </w:r>
+            <w:r>
+              <w:rPr>
+                <w:rFonts w:cs="Times New Roman"/>
+                <w:szCs w:val="24"/>
+              </w:rPr>
+              <w:t xml:space="preserve"> Volume (</w:t>
+            </w:r>
+            <w:proofErr w:type="spellStart"/>
+            <w:r>
+              <w:rPr>
+                <w:rFonts w:cs="Times New Roman"/>
+                <w:szCs w:val="24"/>
+              </w:rPr>
+              <w:t>μL</w:t>
+            </w:r>
+            <w:proofErr w:type="spellEnd"/>
+            <w:r>
+              <w:rPr>
+                <w:rFonts w:cs="Times New Roman"/>
+                <w:szCs w:val="24"/>
+              </w:rPr>
+              <w:t>)</w:t>
             </w:r>
           </w:p>
         </w:tc>
@@ -335,7 +515,23 @@
                 <w:rFonts w:cs="Times New Roman"/>
                 <w:szCs w:val="24"/>
               </w:rPr>
-              <w:t>5X iProof HF Buffer</w:t>
+              <w:t xml:space="preserve">5X </w:t>
+            </w:r>
+            <w:proofErr w:type="spellStart"/>
+            <w:r>
+              <w:rPr>
+                <w:rFonts w:cs="Times New Roman"/>
+                <w:szCs w:val="24"/>
+              </w:rPr>
+              <w:t>iProof</w:t>
+            </w:r>
+            <w:proofErr w:type="spellEnd"/>
+            <w:r>
+              <w:rPr>
+                <w:rFonts w:cs="Times New Roman"/>
+                <w:szCs w:val="24"/>
+              </w:rPr>
+              <w:t xml:space="preserve"> HF Buffer</w:t>
             </w:r>
           </w:p>
         </w:tc>
@@ -995,12 +1191,21 @@
                 <w:szCs w:val="24"/>
               </w:rPr>
             </w:pPr>
-            <w:r>
-              <w:rPr>
-                <w:rFonts w:cs="Times New Roman"/>
-                <w:szCs w:val="24"/>
-              </w:rPr>
-              <w:t>iProof polymerase</w:t>
+            <w:proofErr w:type="spellStart"/>
+            <w:r>
+              <w:rPr>
+                <w:rFonts w:cs="Times New Roman"/>
+                <w:szCs w:val="24"/>
+              </w:rPr>
+              <w:t>iProof</w:t>
+            </w:r>
+            <w:proofErr w:type="spellEnd"/>
+            <w:r>
+              <w:rPr>
+                <w:rFonts w:cs="Times New Roman"/>
+                <w:szCs w:val="24"/>
+              </w:rPr>
+              <w:t xml:space="preserve"> polymerase</w:t>
             </w:r>
           </w:p>
         </w:tc>
@@ -1169,7 +1374,31 @@
     <w:p/>
     <w:p>
       <w:r>
-        <w:t>From each reaction type, created two 30 uL PCR reactions (tubes 1 and 2 are Rxn. 1; tubes 3 and 4 are Rxn. 3). Reaction program was as follows:</w:t>
+        <w:t xml:space="preserve">From each reaction type, created two 30 </w:t>
+      </w:r>
+      <w:proofErr w:type="spellStart"/>
+      <w:r>
+        <w:t>uL</w:t>
+      </w:r>
+      <w:proofErr w:type="spellEnd"/>
+      <w:r>
+        <w:t xml:space="preserve"> PCR reactions (tubes 1 and 2 are </w:t>
+      </w:r>
+      <w:proofErr w:type="spellStart"/>
+      <w:r>
+        <w:t>Rxn</w:t>
+      </w:r>
+      <w:proofErr w:type="spellEnd"/>
+      <w:r>
+        <w:t xml:space="preserve">. 1; tubes 3 and 4 are </w:t>
+      </w:r>
+      <w:proofErr w:type="spellStart"/>
+      <w:r>
+        <w:t>Rxn</w:t>
+      </w:r>
+      <w:proofErr w:type="spellEnd"/>
+      <w:r>
+        <w:t>. 3). Reaction program was as follows:</w:t>
       </w:r>
     </w:p>
     <w:p>
@@ -1252,7 +1481,22 @@
           <w:szCs w:val="24"/>
         </w:rPr>
         <w:tab/>
-        <w:t>initial denaturation</w:t>
+      </w:r>
+      <w:proofErr w:type="gramStart"/>
+      <w:r>
+        <w:rPr>
+          <w:rFonts w:cs="Times New Roman"/>
+          <w:szCs w:val="24"/>
+        </w:rPr>
+        <w:t>initial</w:t>
+      </w:r>
+      <w:proofErr w:type="gramEnd"/>
+      <w:r>
+        <w:rPr>
+          <w:rFonts w:cs="Times New Roman"/>
+          <w:szCs w:val="24"/>
+        </w:rPr>
+        <w:t xml:space="preserve"> denaturation</w:t>
       </w:r>
       <w:r>
         <w:rPr>
@@ -1323,6 +1567,7 @@
           <w:szCs w:val="24"/>
         </w:rPr>
       </w:pPr>
+      <w:proofErr w:type="gramStart"/>
       <w:r>
         <w:rPr>
           <w:rFonts w:cs="Times New Roman"/>
@@ -1330,6 +1575,7 @@
         </w:rPr>
         <w:t>denaturation</w:t>
       </w:r>
+      <w:proofErr w:type="gramEnd"/>
       <w:r>
         <w:rPr>
           <w:rFonts w:cs="Times New Roman"/>
@@ -1379,6 +1625,7 @@
           <w:szCs w:val="24"/>
         </w:rPr>
       </w:pPr>
+      <w:proofErr w:type="gramStart"/>
       <w:r>
         <w:rPr>
           <w:rFonts w:cs="Times New Roman"/>
@@ -1386,6 +1633,7 @@
         </w:rPr>
         <w:t>annealing</w:t>
       </w:r>
+      <w:proofErr w:type="gramEnd"/>
       <w:r>
         <w:rPr>
           <w:rFonts w:cs="Times New Roman"/>
@@ -1436,6 +1684,7 @@
           <w:szCs w:val="24"/>
         </w:rPr>
       </w:pPr>
+      <w:proofErr w:type="gramStart"/>
       <w:r>
         <w:rPr>
           <w:rFonts w:cs="Times New Roman"/>
@@ -1443,6 +1692,7 @@
         </w:rPr>
         <w:t>extension</w:t>
       </w:r>
+      <w:proofErr w:type="gramEnd"/>
       <w:r>
         <w:rPr>
           <w:rFonts w:cs="Times New Roman"/>
@@ -1478,12 +1728,21 @@
           <w:szCs w:val="24"/>
         </w:rPr>
       </w:pPr>
-      <w:r>
-        <w:rPr>
-          <w:rFonts w:cs="Times New Roman"/>
-          <w:szCs w:val="24"/>
-        </w:rPr>
-        <w:t>final extension</w:t>
+      <w:proofErr w:type="gramStart"/>
+      <w:r>
+        <w:rPr>
+          <w:rFonts w:cs="Times New Roman"/>
+          <w:szCs w:val="24"/>
+        </w:rPr>
+        <w:t>final</w:t>
+      </w:r>
+      <w:proofErr w:type="gramEnd"/>
+      <w:r>
+        <w:rPr>
+          <w:rFonts w:cs="Times New Roman"/>
+          <w:szCs w:val="24"/>
+        </w:rPr>
+        <w:t xml:space="preserve"> extension</w:t>
       </w:r>
       <w:r>
         <w:rPr>
@@ -1534,15 +1793,34 @@
         <w:pStyle w:val="Heading2"/>
       </w:pPr>
       <w:r>
-        <w:t xml:space="preserve">More PCR, </w:t>
-      </w:r>
-      <w:r>
-        <w:t>Restriction Digest and Ligation (01/27)</w:t>
+        <w:t>More PCR and</w:t>
+      </w:r>
+      <w:r>
+        <w:t xml:space="preserve"> </w:t>
+      </w:r>
+      <w:r>
+        <w:t>Restriction Digest (01/27)</w:t>
       </w:r>
     </w:p>
     <w:p>
       <w:r>
-        <w:t>My first PCR was done with very little overall volume (60 uL per reaction). Tom wants more, so I redid it with 300 uL per reaction, 3 tubes each. Thus, I made a reaction mix with 4 reactions worth for each as follows:</w:t>
+        <w:t xml:space="preserve">My first PCR was done with very little overall volume (60 </w:t>
+      </w:r>
+      <w:proofErr w:type="spellStart"/>
+      <w:r>
+        <w:t>uL</w:t>
+      </w:r>
+      <w:proofErr w:type="spellEnd"/>
+      <w:r>
+        <w:t xml:space="preserve"> per reaction). Tom wants more, so I redid it with 300 </w:t>
+      </w:r>
+      <w:proofErr w:type="spellStart"/>
+      <w:r>
+        <w:t>uL</w:t>
+      </w:r>
+      <w:proofErr w:type="spellEnd"/>
+      <w:r>
+        <w:t xml:space="preserve"> per reaction, 3 tubes each. Thus, I made a reaction mix with 4 reactions worth for each as follows:</w:t>
       </w:r>
     </w:p>
     <w:tbl>
@@ -1608,19 +1886,44 @@
                 <w:szCs w:val="24"/>
               </w:rPr>
             </w:pPr>
-            <w:r>
-              <w:rPr>
-                <w:rFonts w:cs="Times New Roman"/>
-                <w:szCs w:val="24"/>
-              </w:rPr>
-              <w:t xml:space="preserve">Rxn 1 </w:t>
-            </w:r>
-            <w:r>
-              <w:rPr>
-                <w:rFonts w:cs="Times New Roman"/>
-                <w:szCs w:val="24"/>
-              </w:rPr>
-              <w:t>Volume (μL)</w:t>
+            <w:proofErr w:type="spellStart"/>
+            <w:r>
+              <w:rPr>
+                <w:rFonts w:cs="Times New Roman"/>
+                <w:szCs w:val="24"/>
+              </w:rPr>
+              <w:t>Rxn</w:t>
+            </w:r>
+            <w:proofErr w:type="spellEnd"/>
+            <w:r>
+              <w:rPr>
+                <w:rFonts w:cs="Times New Roman"/>
+                <w:szCs w:val="24"/>
+              </w:rPr>
+              <w:t xml:space="preserve"> 1 </w:t>
+            </w:r>
+            <w:r>
+              <w:rPr>
+                <w:rFonts w:cs="Times New Roman"/>
+                <w:szCs w:val="24"/>
+              </w:rPr>
+              <w:t>Volume (</w:t>
+            </w:r>
+            <w:proofErr w:type="spellStart"/>
+            <w:r>
+              <w:rPr>
+                <w:rFonts w:cs="Times New Roman"/>
+                <w:szCs w:val="24"/>
+              </w:rPr>
+              <w:t>μL</w:t>
+            </w:r>
+            <w:proofErr w:type="spellEnd"/>
+            <w:r>
+              <w:rPr>
+                <w:rFonts w:cs="Times New Roman"/>
+                <w:szCs w:val="24"/>
+              </w:rPr>
+              <w:t>)</w:t>
             </w:r>
           </w:p>
         </w:tc>
@@ -1643,19 +1946,44 @@
                 <w:szCs w:val="24"/>
               </w:rPr>
             </w:pPr>
-            <w:r>
-              <w:rPr>
-                <w:rFonts w:cs="Times New Roman"/>
-                <w:szCs w:val="24"/>
-              </w:rPr>
-              <w:t>Rxn 2</w:t>
-            </w:r>
-            <w:r>
-              <w:rPr>
-                <w:rFonts w:cs="Times New Roman"/>
-                <w:szCs w:val="24"/>
-              </w:rPr>
-              <w:t xml:space="preserve"> Volume (μL)</w:t>
+            <w:proofErr w:type="spellStart"/>
+            <w:r>
+              <w:rPr>
+                <w:rFonts w:cs="Times New Roman"/>
+                <w:szCs w:val="24"/>
+              </w:rPr>
+              <w:t>Rxn</w:t>
+            </w:r>
+            <w:proofErr w:type="spellEnd"/>
+            <w:r>
+              <w:rPr>
+                <w:rFonts w:cs="Times New Roman"/>
+                <w:szCs w:val="24"/>
+              </w:rPr>
+              <w:t xml:space="preserve"> 2</w:t>
+            </w:r>
+            <w:r>
+              <w:rPr>
+                <w:rFonts w:cs="Times New Roman"/>
+                <w:szCs w:val="24"/>
+              </w:rPr>
+              <w:t xml:space="preserve"> Volume (</w:t>
+            </w:r>
+            <w:proofErr w:type="spellStart"/>
+            <w:r>
+              <w:rPr>
+                <w:rFonts w:cs="Times New Roman"/>
+                <w:szCs w:val="24"/>
+              </w:rPr>
+              <w:t>μL</w:t>
+            </w:r>
+            <w:proofErr w:type="spellEnd"/>
+            <w:r>
+              <w:rPr>
+                <w:rFonts w:cs="Times New Roman"/>
+                <w:szCs w:val="24"/>
+              </w:rPr>
+              <w:t>)</w:t>
             </w:r>
           </w:p>
         </w:tc>
@@ -1716,14 +2044,7 @@
                 <w:rFonts w:cs="Times New Roman"/>
                 <w:szCs w:val="24"/>
               </w:rPr>
-              <w:t>284</w:t>
-            </w:r>
-            <w:r>
-              <w:rPr>
-                <w:rFonts w:cs="Times New Roman"/>
-                <w:szCs w:val="24"/>
-              </w:rPr>
-              <w:t>.0</w:t>
+              <w:t>284.0</w:t>
             </w:r>
           </w:p>
         </w:tc>
@@ -1751,14 +2072,7 @@
                 <w:rFonts w:cs="Times New Roman"/>
                 <w:szCs w:val="24"/>
               </w:rPr>
-              <w:t>284</w:t>
-            </w:r>
-            <w:r>
-              <w:rPr>
-                <w:rFonts w:cs="Times New Roman"/>
-                <w:szCs w:val="24"/>
-              </w:rPr>
-              <w:t>.0</w:t>
+              <w:t>284.0</w:t>
             </w:r>
           </w:p>
         </w:tc>
@@ -1791,7 +2105,23 @@
                 <w:rFonts w:cs="Times New Roman"/>
                 <w:szCs w:val="24"/>
               </w:rPr>
-              <w:t>5X iProof HF Buffer</w:t>
+              <w:t xml:space="preserve">5X </w:t>
+            </w:r>
+            <w:proofErr w:type="spellStart"/>
+            <w:r>
+              <w:rPr>
+                <w:rFonts w:cs="Times New Roman"/>
+                <w:szCs w:val="24"/>
+              </w:rPr>
+              <w:t>iProof</w:t>
+            </w:r>
+            <w:proofErr w:type="spellEnd"/>
+            <w:r>
+              <w:rPr>
+                <w:rFonts w:cs="Times New Roman"/>
+                <w:szCs w:val="24"/>
+              </w:rPr>
+              <w:t xml:space="preserve"> HF Buffer</w:t>
             </w:r>
           </w:p>
         </w:tc>
@@ -1957,14 +2287,7 @@
                 <w:rFonts w:cs="Times New Roman"/>
                 <w:szCs w:val="24"/>
               </w:rPr>
-              <w:t>8</w:t>
-            </w:r>
-            <w:r>
-              <w:rPr>
-                <w:rFonts w:cs="Times New Roman"/>
-                <w:szCs w:val="24"/>
-              </w:rPr>
-              <w:t>.0</w:t>
+              <w:t>8.0</w:t>
             </w:r>
           </w:p>
         </w:tc>
@@ -2245,14 +2568,7 @@
                 <w:rFonts w:cs="Times New Roman"/>
                 <w:szCs w:val="24"/>
               </w:rPr>
-              <w:t>8</w:t>
-            </w:r>
-            <w:r>
-              <w:rPr>
-                <w:rFonts w:cs="Times New Roman"/>
-                <w:szCs w:val="24"/>
-              </w:rPr>
-              <w:t>.0</w:t>
+              <w:t>8.0</w:t>
             </w:r>
           </w:p>
         </w:tc>
@@ -2341,14 +2657,7 @@
                 <w:rFonts w:cs="Times New Roman"/>
                 <w:szCs w:val="24"/>
               </w:rPr>
-              <w:t>8</w:t>
-            </w:r>
-            <w:r>
-              <w:rPr>
-                <w:rFonts w:cs="Times New Roman"/>
-                <w:szCs w:val="24"/>
-              </w:rPr>
-              <w:t>.0</w:t>
+              <w:t>8.0</w:t>
             </w:r>
           </w:p>
         </w:tc>
@@ -2444,14 +2753,7 @@
                 <w:rFonts w:cs="Times New Roman"/>
                 <w:szCs w:val="24"/>
               </w:rPr>
-              <w:t>8</w:t>
-            </w:r>
-            <w:r>
-              <w:rPr>
-                <w:rFonts w:cs="Times New Roman"/>
-                <w:szCs w:val="24"/>
-              </w:rPr>
-              <w:t>.0</w:t>
+              <w:t>8.0</w:t>
             </w:r>
           </w:p>
         </w:tc>
@@ -2479,12 +2781,21 @@
                 <w:szCs w:val="24"/>
               </w:rPr>
             </w:pPr>
-            <w:r>
-              <w:rPr>
-                <w:rFonts w:cs="Times New Roman"/>
-                <w:szCs w:val="24"/>
-              </w:rPr>
-              <w:t>iProof polymerase</w:t>
+            <w:proofErr w:type="spellStart"/>
+            <w:r>
+              <w:rPr>
+                <w:rFonts w:cs="Times New Roman"/>
+                <w:szCs w:val="24"/>
+              </w:rPr>
+              <w:t>iProof</w:t>
+            </w:r>
+            <w:proofErr w:type="spellEnd"/>
+            <w:r>
+              <w:rPr>
+                <w:rFonts w:cs="Times New Roman"/>
+                <w:szCs w:val="24"/>
+              </w:rPr>
+              <w:t xml:space="preserve"> polymerase</w:t>
             </w:r>
           </w:p>
         </w:tc>
@@ -2512,14 +2823,7 @@
                 <w:rFonts w:cs="Times New Roman"/>
                 <w:szCs w:val="24"/>
               </w:rPr>
-              <w:t>4</w:t>
-            </w:r>
-            <w:r>
-              <w:rPr>
-                <w:rFonts w:cs="Times New Roman"/>
-                <w:szCs w:val="24"/>
-              </w:rPr>
-              <w:t>.0</w:t>
+              <w:t>4.0</w:t>
             </w:r>
           </w:p>
         </w:tc>
@@ -2547,14 +2851,7 @@
                 <w:rFonts w:cs="Times New Roman"/>
                 <w:szCs w:val="24"/>
               </w:rPr>
-              <w:t>4</w:t>
-            </w:r>
-            <w:r>
-              <w:rPr>
-                <w:rFonts w:cs="Times New Roman"/>
-                <w:szCs w:val="24"/>
-              </w:rPr>
-              <w:t>.0</w:t>
+              <w:t>4.0</w:t>
             </w:r>
           </w:p>
         </w:tc>
@@ -2615,14 +2912,7 @@
                 <w:rFonts w:cs="Times New Roman"/>
                 <w:szCs w:val="24"/>
               </w:rPr>
-              <w:t>4</w:t>
-            </w:r>
-            <w:r>
-              <w:rPr>
-                <w:rFonts w:cs="Times New Roman"/>
-                <w:szCs w:val="24"/>
-              </w:rPr>
-              <w:t>0</w:t>
+              <w:t>40</w:t>
             </w:r>
             <w:r>
               <w:rPr>
@@ -2657,14 +2947,7 @@
                 <w:rFonts w:cs="Times New Roman"/>
                 <w:szCs w:val="24"/>
               </w:rPr>
-              <w:t>4</w:t>
-            </w:r>
-            <w:r>
-              <w:rPr>
-                <w:rFonts w:cs="Times New Roman"/>
-                <w:szCs w:val="24"/>
-              </w:rPr>
-              <w:t>00</w:t>
+              <w:t>400</w:t>
             </w:r>
             <w:r>
               <w:rPr>
@@ -2678,9 +2961,11 @@
       </w:tr>
     </w:tbl>
     <w:p>
+      <w:proofErr w:type="gramStart"/>
       <w:r>
         <w:t>Then ran PCR with very slight change in program (on lengthening time):</w:t>
       </w:r>
+      <w:proofErr w:type="gramEnd"/>
     </w:p>
     <w:p>
       <w:pPr>
@@ -2762,7 +3047,22 @@
           <w:szCs w:val="24"/>
         </w:rPr>
         <w:tab/>
-        <w:t>initial denaturation</w:t>
+      </w:r>
+      <w:proofErr w:type="gramStart"/>
+      <w:r>
+        <w:rPr>
+          <w:rFonts w:cs="Times New Roman"/>
+          <w:szCs w:val="24"/>
+        </w:rPr>
+        <w:t>initial</w:t>
+      </w:r>
+      <w:proofErr w:type="gramEnd"/>
+      <w:r>
+        <w:rPr>
+          <w:rFonts w:cs="Times New Roman"/>
+          <w:szCs w:val="24"/>
+        </w:rPr>
+        <w:t xml:space="preserve"> denaturation</w:t>
       </w:r>
       <w:r>
         <w:rPr>
@@ -2833,6 +3133,7 @@
           <w:szCs w:val="24"/>
         </w:rPr>
       </w:pPr>
+      <w:proofErr w:type="gramStart"/>
       <w:r>
         <w:rPr>
           <w:rFonts w:cs="Times New Roman"/>
@@ -2840,6 +3141,7 @@
         </w:rPr>
         <w:t>denaturation</w:t>
       </w:r>
+      <w:proofErr w:type="gramEnd"/>
       <w:r>
         <w:rPr>
           <w:rFonts w:cs="Times New Roman"/>
@@ -2889,6 +3191,7 @@
           <w:szCs w:val="24"/>
         </w:rPr>
       </w:pPr>
+      <w:proofErr w:type="gramStart"/>
       <w:r>
         <w:rPr>
           <w:rFonts w:cs="Times New Roman"/>
@@ -2896,6 +3199,7 @@
         </w:rPr>
         <w:t>annealing</w:t>
       </w:r>
+      <w:proofErr w:type="gramEnd"/>
       <w:r>
         <w:rPr>
           <w:rFonts w:cs="Times New Roman"/>
@@ -2946,6 +3250,7 @@
           <w:szCs w:val="24"/>
         </w:rPr>
       </w:pPr>
+      <w:proofErr w:type="gramStart"/>
       <w:r>
         <w:rPr>
           <w:rFonts w:cs="Times New Roman"/>
@@ -2953,6 +3258,7 @@
         </w:rPr>
         <w:t>extension</w:t>
       </w:r>
+      <w:proofErr w:type="gramEnd"/>
       <w:r>
         <w:rPr>
           <w:rFonts w:cs="Times New Roman"/>
@@ -2967,14 +3273,7 @@
           <w:szCs w:val="24"/>
         </w:rPr>
         <w:tab/>
-        <w:t>2</w:t>
-      </w:r>
-      <w:r>
-        <w:rPr>
-          <w:rFonts w:cs="Times New Roman"/>
-          <w:szCs w:val="24"/>
-        </w:rPr>
-        <w:t>0”</w:t>
+        <w:t>20”</w:t>
       </w:r>
     </w:p>
     <w:p>
@@ -2995,12 +3294,21 @@
           <w:szCs w:val="24"/>
         </w:rPr>
       </w:pPr>
-      <w:r>
-        <w:rPr>
-          <w:rFonts w:cs="Times New Roman"/>
-          <w:szCs w:val="24"/>
-        </w:rPr>
-        <w:t>final extension</w:t>
+      <w:proofErr w:type="gramStart"/>
+      <w:r>
+        <w:rPr>
+          <w:rFonts w:cs="Times New Roman"/>
+          <w:szCs w:val="24"/>
+        </w:rPr>
+        <w:t>final</w:t>
+      </w:r>
+      <w:proofErr w:type="gramEnd"/>
+      <w:r>
+        <w:rPr>
+          <w:rFonts w:cs="Times New Roman"/>
+          <w:szCs w:val="24"/>
+        </w:rPr>
+        <w:t xml:space="preserve"> extension</w:t>
       </w:r>
       <w:r>
         <w:rPr>
@@ -3030,13 +3338,602 @@
     <w:p/>
     <w:p>
       <w:r>
-        <w:t>Using PCR products, did digest with AscI, but accidentally used 3:1 buffer at first. Tried to balance with CutSmart, so final amounts of each component are as follows:</w:t>
+        <w:t xml:space="preserve">Using PCR products, did digest with </w:t>
+      </w:r>
+      <w:proofErr w:type="spellStart"/>
+      <w:r>
+        <w:t>AscI</w:t>
+      </w:r>
+      <w:proofErr w:type="spellEnd"/>
+      <w:r>
+        <w:t>, but accidentally used 3:1 buffer at first. Tried to balance with CutSmart, so final amounts of each component are as follows:</w:t>
+      </w:r>
+    </w:p>
+    <w:p>
+      <w:pPr>
+        <w:widowControl w:val="0"/>
+        <w:tabs>
+          <w:tab w:val="left" w:pos="720"/>
+          <w:tab w:val="center" w:pos="4230"/>
+          <w:tab w:val="center" w:pos="5400"/>
+          <w:tab w:val="left" w:pos="6120"/>
+        </w:tabs>
+        <w:autoSpaceDE w:val="0"/>
+        <w:autoSpaceDN w:val="0"/>
+        <w:adjustRightInd w:val="0"/>
+        <w:spacing w:after="0"/>
+        <w:rPr>
+          <w:rFonts w:cs="Times New Roman"/>
+          <w:szCs w:val="24"/>
+          <w:u w:val="single"/>
+        </w:rPr>
+      </w:pPr>
+      <w:r>
+        <w:rPr>
+          <w:rFonts w:cs="Times New Roman"/>
+          <w:szCs w:val="24"/>
+          <w:u w:val="single"/>
+        </w:rPr>
+        <w:tab/>
+      </w:r>
+      <w:r>
+        <w:rPr>
+          <w:rFonts w:cs="Times New Roman"/>
+          <w:szCs w:val="24"/>
+          <w:u w:val="single"/>
+        </w:rPr>
+        <w:tab/>
+        <w:t xml:space="preserve">DNA Species </w:t>
+      </w:r>
+      <w:r>
+        <w:rPr>
+          <w:rFonts w:cs="Times New Roman"/>
+          <w:szCs w:val="24"/>
+          <w:u w:val="single"/>
+        </w:rPr>
+        <w:tab/>
+      </w:r>
+      <w:r>
+        <w:rPr>
+          <w:rFonts w:cs="Times New Roman"/>
+          <w:szCs w:val="24"/>
+          <w:u w:val="single"/>
+        </w:rPr>
+        <w:tab/>
+      </w:r>
+    </w:p>
+    <w:p>
+      <w:pPr>
+        <w:widowControl w:val="0"/>
+        <w:tabs>
+          <w:tab w:val="left" w:pos="720"/>
+          <w:tab w:val="center" w:pos="3330"/>
+          <w:tab w:val="center" w:pos="5040"/>
+          <w:tab w:val="center" w:pos="5400"/>
+          <w:tab w:val="left" w:pos="6120"/>
+        </w:tabs>
+        <w:autoSpaceDE w:val="0"/>
+        <w:autoSpaceDN w:val="0"/>
+        <w:adjustRightInd w:val="0"/>
+        <w:spacing w:after="0"/>
+        <w:rPr>
+          <w:rFonts w:cs="Times New Roman"/>
+          <w:szCs w:val="24"/>
+          <w:u w:val="single"/>
+        </w:rPr>
+      </w:pPr>
+      <w:r>
+        <w:rPr>
+          <w:rFonts w:cs="Times New Roman"/>
+          <w:szCs w:val="24"/>
+          <w:u w:val="single"/>
+        </w:rPr>
+        <w:tab/>
+        <w:t>Reagent</w:t>
+      </w:r>
+      <w:r>
+        <w:rPr>
+          <w:rFonts w:cs="Times New Roman"/>
+          <w:szCs w:val="24"/>
+          <w:u w:val="single"/>
+        </w:rPr>
+        <w:tab/>
+      </w:r>
+      <w:proofErr w:type="spellStart"/>
+      <w:r>
+        <w:rPr>
+          <w:rFonts w:cs="Times New Roman"/>
+          <w:szCs w:val="24"/>
+          <w:u w:val="single"/>
+        </w:rPr>
+        <w:t>Rxn</w:t>
+      </w:r>
+      <w:proofErr w:type="spellEnd"/>
+      <w:r>
+        <w:rPr>
+          <w:rFonts w:cs="Times New Roman"/>
+          <w:szCs w:val="24"/>
+          <w:u w:val="single"/>
+        </w:rPr>
+        <w:t xml:space="preserve"> 1</w:t>
+      </w:r>
+      <w:r>
+        <w:rPr>
+          <w:rFonts w:cs="Times New Roman"/>
+          <w:szCs w:val="24"/>
+          <w:u w:val="single"/>
+        </w:rPr>
+        <w:tab/>
+      </w:r>
+      <w:proofErr w:type="spellStart"/>
+      <w:r>
+        <w:rPr>
+          <w:rFonts w:cs="Times New Roman"/>
+          <w:szCs w:val="24"/>
+          <w:u w:val="single"/>
+        </w:rPr>
+        <w:t>Rxn</w:t>
+      </w:r>
+      <w:proofErr w:type="spellEnd"/>
+      <w:r>
+        <w:rPr>
+          <w:rFonts w:cs="Times New Roman"/>
+          <w:szCs w:val="24"/>
+          <w:u w:val="single"/>
+        </w:rPr>
+        <w:t xml:space="preserve"> 2</w:t>
+      </w:r>
+      <w:r>
+        <w:rPr>
+          <w:rFonts w:cs="Times New Roman"/>
+          <w:szCs w:val="24"/>
+          <w:u w:val="single"/>
+        </w:rPr>
+        <w:tab/>
+      </w:r>
+      <w:r>
+        <w:rPr>
+          <w:rFonts w:cs="Times New Roman"/>
+          <w:szCs w:val="24"/>
+          <w:u w:val="single"/>
+        </w:rPr>
+        <w:tab/>
+      </w:r>
+    </w:p>
+    <w:p>
+      <w:pPr>
+        <w:widowControl w:val="0"/>
+        <w:tabs>
+          <w:tab w:val="left" w:pos="720"/>
+          <w:tab w:val="decimal" w:pos="3312"/>
+          <w:tab w:val="decimal" w:pos="5040"/>
+        </w:tabs>
+        <w:autoSpaceDE w:val="0"/>
+        <w:autoSpaceDN w:val="0"/>
+        <w:adjustRightInd w:val="0"/>
+        <w:spacing w:after="0"/>
+        <w:rPr>
+          <w:rFonts w:cs="Times New Roman"/>
+          <w:szCs w:val="24"/>
+        </w:rPr>
+      </w:pPr>
+      <w:r>
+        <w:rPr>
+          <w:rFonts w:cs="Times New Roman"/>
+          <w:szCs w:val="24"/>
+        </w:rPr>
+        <w:lastRenderedPageBreak/>
+        <w:tab/>
+      </w:r>
+      <w:proofErr w:type="gramStart"/>
+      <w:r>
+        <w:rPr>
+          <w:rFonts w:cs="Times New Roman"/>
+          <w:szCs w:val="24"/>
+        </w:rPr>
+        <w:t>water</w:t>
+      </w:r>
+      <w:proofErr w:type="gramEnd"/>
+      <w:r>
+        <w:rPr>
+          <w:rFonts w:cs="Times New Roman"/>
+          <w:szCs w:val="24"/>
+        </w:rPr>
+        <w:tab/>
+        <w:t>18.0</w:t>
+      </w:r>
+      <w:r>
+        <w:rPr>
+          <w:rFonts w:cs="Times New Roman"/>
+          <w:szCs w:val="24"/>
+        </w:rPr>
+        <w:tab/>
+        <w:t>18.0</w:t>
+      </w:r>
+    </w:p>
+    <w:p>
+      <w:pPr>
+        <w:widowControl w:val="0"/>
+        <w:tabs>
+          <w:tab w:val="left" w:pos="720"/>
+          <w:tab w:val="decimal" w:pos="3312"/>
+          <w:tab w:val="decimal" w:pos="5040"/>
+        </w:tabs>
+        <w:autoSpaceDE w:val="0"/>
+        <w:autoSpaceDN w:val="0"/>
+        <w:adjustRightInd w:val="0"/>
+        <w:spacing w:after="0"/>
+        <w:rPr>
+          <w:rFonts w:cs="Times New Roman"/>
+          <w:szCs w:val="24"/>
+        </w:rPr>
+      </w:pPr>
+      <w:r>
+        <w:rPr>
+          <w:rFonts w:cs="Times New Roman"/>
+          <w:szCs w:val="24"/>
+        </w:rPr>
+        <w:tab/>
+        <w:t>10X Buffer 3.1</w:t>
+      </w:r>
+      <w:r>
+        <w:rPr>
+          <w:rFonts w:cs="Times New Roman"/>
+          <w:szCs w:val="24"/>
+        </w:rPr>
+        <w:tab/>
+        <w:t>2.0</w:t>
+      </w:r>
+      <w:r>
+        <w:rPr>
+          <w:rFonts w:cs="Times New Roman"/>
+          <w:szCs w:val="24"/>
+        </w:rPr>
+        <w:tab/>
+        <w:t>2.0</w:t>
+      </w:r>
+    </w:p>
+    <w:p>
+      <w:pPr>
+        <w:widowControl w:val="0"/>
+        <w:tabs>
+          <w:tab w:val="left" w:pos="720"/>
+          <w:tab w:val="decimal" w:pos="3312"/>
+          <w:tab w:val="decimal" w:pos="5040"/>
+        </w:tabs>
+        <w:autoSpaceDE w:val="0"/>
+        <w:autoSpaceDN w:val="0"/>
+        <w:adjustRightInd w:val="0"/>
+        <w:spacing w:after="0"/>
+        <w:rPr>
+          <w:rFonts w:cs="Times New Roman"/>
+          <w:szCs w:val="24"/>
+        </w:rPr>
+      </w:pPr>
+      <w:r>
+        <w:rPr>
+          <w:rFonts w:cs="Times New Roman"/>
+          <w:szCs w:val="24"/>
+        </w:rPr>
+        <w:tab/>
+        <w:t xml:space="preserve">10X </w:t>
+      </w:r>
+      <w:proofErr w:type="spellStart"/>
+      <w:r>
+        <w:rPr>
+          <w:rFonts w:cs="Times New Roman"/>
+          <w:szCs w:val="24"/>
+        </w:rPr>
+        <w:t>Cutsmart</w:t>
+      </w:r>
+      <w:proofErr w:type="spellEnd"/>
+      <w:r>
+        <w:rPr>
+          <w:rFonts w:cs="Times New Roman"/>
+          <w:szCs w:val="24"/>
+        </w:rPr>
+        <w:t xml:space="preserve"> Buffer</w:t>
+      </w:r>
+      <w:r>
+        <w:rPr>
+          <w:rFonts w:cs="Times New Roman"/>
+          <w:szCs w:val="24"/>
+        </w:rPr>
+        <w:tab/>
+        <w:t>4.0</w:t>
+      </w:r>
+      <w:r>
+        <w:rPr>
+          <w:rFonts w:cs="Times New Roman"/>
+          <w:szCs w:val="24"/>
+        </w:rPr>
+        <w:tab/>
+        <w:t>4.0</w:t>
+      </w:r>
+    </w:p>
+    <w:p>
+      <w:pPr>
+        <w:widowControl w:val="0"/>
+        <w:tabs>
+          <w:tab w:val="left" w:pos="720"/>
+          <w:tab w:val="decimal" w:pos="3312"/>
+          <w:tab w:val="decimal" w:pos="5040"/>
+        </w:tabs>
+        <w:autoSpaceDE w:val="0"/>
+        <w:autoSpaceDN w:val="0"/>
+        <w:adjustRightInd w:val="0"/>
+        <w:spacing w:after="0"/>
+        <w:rPr>
+          <w:rFonts w:cs="Times New Roman"/>
+          <w:szCs w:val="24"/>
+        </w:rPr>
+      </w:pPr>
+      <w:r>
+        <w:rPr>
+          <w:rFonts w:cs="Times New Roman"/>
+          <w:szCs w:val="24"/>
+        </w:rPr>
+        <w:tab/>
+        <w:t>DNA prep</w:t>
+      </w:r>
+      <w:r>
+        <w:rPr>
+          <w:rFonts w:cs="Times New Roman"/>
+          <w:szCs w:val="24"/>
+        </w:rPr>
+        <w:t xml:space="preserve"> 1</w:t>
+      </w:r>
+      <w:r>
+        <w:rPr>
+          <w:rFonts w:cs="Times New Roman"/>
+          <w:szCs w:val="24"/>
+        </w:rPr>
+        <w:tab/>
+        <w:t>1</w:t>
+      </w:r>
+      <w:r>
+        <w:rPr>
+          <w:rFonts w:cs="Times New Roman"/>
+          <w:szCs w:val="24"/>
+        </w:rPr>
+        <w:t>2</w:t>
+      </w:r>
+      <w:r>
+        <w:rPr>
+          <w:rFonts w:cs="Times New Roman"/>
+          <w:szCs w:val="24"/>
+        </w:rPr>
+        <w:t>.0</w:t>
+      </w:r>
+      <w:r>
+        <w:rPr>
+          <w:rFonts w:cs="Times New Roman"/>
+          <w:szCs w:val="24"/>
+        </w:rPr>
+        <w:tab/>
+        <w:t>0</w:t>
+      </w:r>
+      <w:r>
+        <w:rPr>
+          <w:rFonts w:cs="Times New Roman"/>
+          <w:szCs w:val="24"/>
+        </w:rPr>
+        <w:t>.0</w:t>
+      </w:r>
+    </w:p>
+    <w:p>
+      <w:pPr>
+        <w:widowControl w:val="0"/>
+        <w:tabs>
+          <w:tab w:val="left" w:pos="720"/>
+          <w:tab w:val="decimal" w:pos="3312"/>
+          <w:tab w:val="decimal" w:pos="5040"/>
+        </w:tabs>
+        <w:autoSpaceDE w:val="0"/>
+        <w:autoSpaceDN w:val="0"/>
+        <w:adjustRightInd w:val="0"/>
+        <w:spacing w:after="0"/>
+        <w:rPr>
+          <w:rFonts w:cs="Times New Roman"/>
+          <w:szCs w:val="24"/>
+        </w:rPr>
+      </w:pPr>
+      <w:r>
+        <w:rPr>
+          <w:rFonts w:cs="Times New Roman"/>
+          <w:szCs w:val="24"/>
+        </w:rPr>
+        <w:tab/>
+      </w:r>
+      <w:r>
+        <w:rPr>
+          <w:rFonts w:cs="Times New Roman"/>
+          <w:szCs w:val="24"/>
+        </w:rPr>
+        <w:t>DNA prep 2</w:t>
+      </w:r>
+      <w:r>
+        <w:rPr>
+          <w:rFonts w:cs="Times New Roman"/>
+          <w:szCs w:val="24"/>
+        </w:rPr>
+        <w:tab/>
+        <w:t>0.0</w:t>
+      </w:r>
+      <w:r>
+        <w:rPr>
+          <w:rFonts w:cs="Times New Roman"/>
+          <w:szCs w:val="24"/>
+        </w:rPr>
+        <w:tab/>
+        <w:t>12.0</w:t>
+      </w:r>
+    </w:p>
+    <w:p>
+      <w:pPr>
+        <w:widowControl w:val="0"/>
+        <w:tabs>
+          <w:tab w:val="left" w:pos="720"/>
+          <w:tab w:val="decimal" w:pos="3312"/>
+          <w:tab w:val="decimal" w:pos="5040"/>
+        </w:tabs>
+        <w:autoSpaceDE w:val="0"/>
+        <w:autoSpaceDN w:val="0"/>
+        <w:adjustRightInd w:val="0"/>
+        <w:spacing w:after="0"/>
+        <w:rPr>
+          <w:rFonts w:cs="Times New Roman"/>
+          <w:szCs w:val="24"/>
+          <w:u w:val="single"/>
+        </w:rPr>
+      </w:pPr>
+      <w:r>
+        <w:rPr>
+          <w:rFonts w:cs="Times New Roman"/>
+          <w:szCs w:val="24"/>
+          <w:u w:val="single"/>
+        </w:rPr>
+        <w:tab/>
+      </w:r>
+      <w:proofErr w:type="spellStart"/>
+      <w:r>
+        <w:rPr>
+          <w:rFonts w:cs="Times New Roman"/>
+          <w:i/>
+          <w:szCs w:val="24"/>
+          <w:u w:val="single"/>
+        </w:rPr>
+        <w:t>Asc</w:t>
+      </w:r>
+      <w:r>
+        <w:rPr>
+          <w:rFonts w:cs="Times New Roman"/>
+          <w:szCs w:val="24"/>
+          <w:u w:val="single"/>
+        </w:rPr>
+        <w:t>I</w:t>
+      </w:r>
+      <w:proofErr w:type="spellEnd"/>
+      <w:r>
+        <w:rPr>
+          <w:rFonts w:cs="Times New Roman"/>
+          <w:szCs w:val="24"/>
+          <w:u w:val="single"/>
+        </w:rPr>
+        <w:tab/>
+        <w:t>4.0</w:t>
+      </w:r>
+      <w:r>
+        <w:rPr>
+          <w:rFonts w:cs="Times New Roman"/>
+          <w:szCs w:val="24"/>
+          <w:u w:val="single"/>
+        </w:rPr>
+        <w:tab/>
+      </w:r>
+      <w:r>
+        <w:rPr>
+          <w:rFonts w:cs="Times New Roman"/>
+          <w:szCs w:val="24"/>
+          <w:u w:val="single"/>
+        </w:rPr>
+        <w:t xml:space="preserve">4.0_____  </w:t>
+      </w:r>
+    </w:p>
+    <w:p>
+      <w:pPr>
+        <w:widowControl w:val="0"/>
+        <w:tabs>
+          <w:tab w:val="left" w:pos="720"/>
+          <w:tab w:val="decimal" w:pos="3312"/>
+          <w:tab w:val="decimal" w:pos="5040"/>
+        </w:tabs>
+        <w:autoSpaceDE w:val="0"/>
+        <w:autoSpaceDN w:val="0"/>
+        <w:adjustRightInd w:val="0"/>
+        <w:spacing w:after="0"/>
+        <w:rPr>
+          <w:rFonts w:cs="Times New Roman"/>
+          <w:szCs w:val="24"/>
+        </w:rPr>
+      </w:pPr>
+      <w:r>
+        <w:rPr>
+          <w:rFonts w:cs="Times New Roman"/>
+          <w:szCs w:val="24"/>
+        </w:rPr>
+        <w:tab/>
+        <w:t>Total volume</w:t>
+      </w:r>
+      <w:r>
+        <w:rPr>
+          <w:rFonts w:cs="Times New Roman"/>
+          <w:szCs w:val="24"/>
+        </w:rPr>
+        <w:tab/>
+        <w:t>4</w:t>
+      </w:r>
+      <w:r>
+        <w:rPr>
+          <w:rFonts w:cs="Times New Roman"/>
+          <w:szCs w:val="24"/>
+        </w:rPr>
+        <w:t>0</w:t>
+      </w:r>
+      <w:r>
+        <w:rPr>
+          <w:rFonts w:cs="Times New Roman"/>
+          <w:szCs w:val="24"/>
+        </w:rPr>
+        <w:t>.0</w:t>
+      </w:r>
+      <w:r>
+        <w:rPr>
+          <w:rFonts w:cs="Times New Roman"/>
+          <w:szCs w:val="24"/>
+        </w:rPr>
+        <w:sym w:font="Symbol" w:char="F06D"/>
+      </w:r>
+      <w:r>
+        <w:rPr>
+          <w:rFonts w:cs="Times New Roman"/>
+          <w:szCs w:val="24"/>
+        </w:rPr>
+        <w:t>L</w:t>
+      </w:r>
+      <w:r>
+        <w:rPr>
+          <w:rFonts w:cs="Times New Roman"/>
+          <w:szCs w:val="24"/>
+        </w:rPr>
+        <w:tab/>
+        <w:t>40</w:t>
+      </w:r>
+      <w:r>
+        <w:rPr>
+          <w:rFonts w:cs="Times New Roman"/>
+          <w:szCs w:val="24"/>
+        </w:rPr>
+        <w:t>.0</w:t>
+      </w:r>
+      <w:r>
+        <w:rPr>
+          <w:rFonts w:cs="Times New Roman"/>
+          <w:szCs w:val="24"/>
+        </w:rPr>
+        <w:sym w:font="Symbol" w:char="F06D"/>
+      </w:r>
+      <w:r>
+        <w:rPr>
+          <w:rFonts w:cs="Times New Roman"/>
+          <w:szCs w:val="24"/>
+        </w:rPr>
+        <w:t>L</w:t>
       </w:r>
     </w:p>
     <w:p/>
     <w:p>
       <w:r>
-        <w:lastRenderedPageBreak/>
         <w:t>Meanwhile, ran a 2</w:t>
       </w:r>
       <w:r>
@@ -3047,11 +3944,1830 @@
       </w:r>
       <w:r>
         <w:t xml:space="preserve"> gel to see if both upstream and downstream were amplified; gel showed 2 bands at 1 kb, which suggests I got both products I wanted. </w:t>
+      </w:r>
+    </w:p>
+    <w:p>
+      <w:pPr>
+        <w:pStyle w:val="Heading2"/>
+      </w:pPr>
+      <w:r>
+        <w:t>Gel Purification,</w:t>
+      </w:r>
+      <w:r>
+        <w:t xml:space="preserve"> Ligation</w:t>
+      </w:r>
+      <w:r>
+        <w:t>, and PCR #2</w:t>
+      </w:r>
+    </w:p>
+    <w:p>
+      <w:r>
+        <w:rPr>
+          <w:noProof/>
+        </w:rPr>
+        <w:drawing>
+          <wp:anchor distT="0" distB="0" distL="114300" distR="114300" simplePos="0" relativeHeight="251658240" behindDoc="1" locked="0" layoutInCell="1" allowOverlap="1" wp14:anchorId="07189E01" wp14:editId="567238A5">
+            <wp:simplePos x="0" y="0"/>
+            <wp:positionH relativeFrom="column">
+              <wp:posOffset>3687445</wp:posOffset>
+            </wp:positionH>
+            <wp:positionV relativeFrom="paragraph">
+              <wp:posOffset>516890</wp:posOffset>
+            </wp:positionV>
+            <wp:extent cx="2273935" cy="2075180"/>
+            <wp:effectExtent l="0" t="0" r="0" b="1270"/>
+            <wp:wrapTight wrapText="bothSides">
+              <wp:wrapPolygon edited="0">
+                <wp:start x="0" y="0"/>
+                <wp:lineTo x="0" y="21415"/>
+                <wp:lineTo x="21353" y="21415"/>
+                <wp:lineTo x="21353" y="0"/>
+                <wp:lineTo x="0" y="0"/>
+              </wp:wrapPolygon>
+            </wp:wrapTight>
+            <wp:docPr id="1" name="Picture 1"/>
+            <wp:cNvGraphicFramePr>
+              <a:graphicFrameLocks xmlns:a="http://schemas.openxmlformats.org/drawingml/2006/main" noChangeAspect="1"/>
+            </wp:cNvGraphicFramePr>
+            <a:graphic xmlns:a="http://schemas.openxmlformats.org/drawingml/2006/main">
+              <a:graphicData uri="http://schemas.openxmlformats.org/drawingml/2006/picture">
+                <pic:pic xmlns:pic="http://schemas.openxmlformats.org/drawingml/2006/picture">
+                  <pic:nvPicPr>
+                    <pic:cNvPr id="0" name="2016_01_28.JPG"/>
+                    <pic:cNvPicPr/>
+                  </pic:nvPicPr>
+                  <pic:blipFill>
+                    <a:blip r:embed="rId5">
+                      <a:extLst>
+                        <a:ext uri="{28A0092B-C50C-407E-A947-70E740481C1C}">
+                          <a14:useLocalDpi xmlns:a14="http://schemas.microsoft.com/office/drawing/2010/main" val="0"/>
+                        </a:ext>
+                      </a:extLst>
+                    </a:blip>
+                    <a:stretch>
+                      <a:fillRect/>
+                    </a:stretch>
+                  </pic:blipFill>
+                  <pic:spPr>
+                    <a:xfrm>
+                      <a:off x="0" y="0"/>
+                      <a:ext cx="2273935" cy="2075180"/>
+                    </a:xfrm>
+                    <a:prstGeom prst="rect">
+                      <a:avLst/>
+                    </a:prstGeom>
+                  </pic:spPr>
+                </pic:pic>
+              </a:graphicData>
+            </a:graphic>
+            <wp14:sizeRelH relativeFrom="page">
+              <wp14:pctWidth>0</wp14:pctWidth>
+            </wp14:sizeRelH>
+            <wp14:sizeRelV relativeFrom="page">
+              <wp14:pctHeight>0</wp14:pctHeight>
+            </wp14:sizeRelV>
+          </wp:anchor>
+        </w:drawing>
+      </w:r>
+      <w:r>
+        <w:t xml:space="preserve">Using the digests from yesterday, I ran all 40 </w:t>
+      </w:r>
+      <w:proofErr w:type="spellStart"/>
+      <w:r>
+        <w:t>uL</w:t>
+      </w:r>
+      <w:proofErr w:type="spellEnd"/>
+      <w:r>
+        <w:t xml:space="preserve"> of each digest on a gel to purify. </w:t>
+      </w:r>
+      <w:proofErr w:type="spellStart"/>
+      <w:r>
+        <w:t>Rxn</w:t>
+      </w:r>
+      <w:proofErr w:type="spellEnd"/>
+      <w:r>
+        <w:t xml:space="preserve"> 1 is pictured on the left, </w:t>
+      </w:r>
+      <w:proofErr w:type="spellStart"/>
+      <w:r>
+        <w:t>Rxn</w:t>
+      </w:r>
+      <w:proofErr w:type="spellEnd"/>
+      <w:r>
+        <w:t xml:space="preserve"> 2 is pictured on the right, and a ladder is in the middle (each reaction has 2 lanes). Gel picture:</w:t>
+      </w:r>
+    </w:p>
+    <w:p>
+      <w:r>
+        <w:t xml:space="preserve">After imaging, I cutout each reaction and weighed the out; </w:t>
+      </w:r>
+      <w:proofErr w:type="spellStart"/>
+      <w:r>
+        <w:t>Rxn</w:t>
+      </w:r>
+      <w:proofErr w:type="spellEnd"/>
+      <w:r>
+        <w:t xml:space="preserve"> 1 weighed 0.27 g, </w:t>
+      </w:r>
+      <w:proofErr w:type="spellStart"/>
+      <w:r>
+        <w:t>Rxn</w:t>
+      </w:r>
+      <w:proofErr w:type="spellEnd"/>
+      <w:r>
+        <w:t xml:space="preserve"> 2 weighed 0.355 g. I ran gel purification on these cutouts, using 12 </w:t>
+      </w:r>
+      <w:proofErr w:type="spellStart"/>
+      <w:r>
+        <w:t>uL</w:t>
+      </w:r>
+      <w:proofErr w:type="spellEnd"/>
+      <w:r>
+        <w:t xml:space="preserve"> of EB buffer in each case so that I ended up with 2 concentrated pools of digested DNA. </w:t>
+      </w:r>
+    </w:p>
+    <w:p>
+      <w:r>
+        <w:t xml:space="preserve">Following purification, I created a ligation reaction to link together the two </w:t>
+      </w:r>
+      <w:proofErr w:type="spellStart"/>
+      <w:r>
+        <w:t>AscI</w:t>
+      </w:r>
+      <w:proofErr w:type="spellEnd"/>
+      <w:r>
+        <w:t xml:space="preserve"> sites as follows (note that I diluted each digested DNA sample at 1:1</w:t>
+      </w:r>
+      <w:r>
+        <w:t>0)</w:t>
+      </w:r>
+      <w:r>
+        <w:t>:</w:t>
+      </w:r>
+    </w:p>
+    <w:p>
+      <w:pPr>
+        <w:widowControl w:val="0"/>
+        <w:tabs>
+          <w:tab w:val="left" w:pos="720"/>
+          <w:tab w:val="center" w:pos="4230"/>
+          <w:tab w:val="center" w:pos="5400"/>
+          <w:tab w:val="left" w:pos="6120"/>
+        </w:tabs>
+        <w:autoSpaceDE w:val="0"/>
+        <w:autoSpaceDN w:val="0"/>
+        <w:adjustRightInd w:val="0"/>
+        <w:spacing w:after="0"/>
+        <w:rPr>
+          <w:rFonts w:cs="Times New Roman"/>
+          <w:szCs w:val="24"/>
+          <w:u w:val="single"/>
+        </w:rPr>
+      </w:pPr>
+      <w:r>
+        <w:rPr>
+          <w:rFonts w:cs="Times New Roman"/>
+          <w:szCs w:val="24"/>
+          <w:u w:val="single"/>
+        </w:rPr>
+        <w:tab/>
+        <w:t>__________________________</w:t>
+      </w:r>
+    </w:p>
+    <w:p>
+      <w:pPr>
+        <w:widowControl w:val="0"/>
+        <w:tabs>
+          <w:tab w:val="left" w:pos="720"/>
+          <w:tab w:val="center" w:pos="3330"/>
+          <w:tab w:val="center" w:pos="5040"/>
+          <w:tab w:val="center" w:pos="5400"/>
+          <w:tab w:val="left" w:pos="6120"/>
+        </w:tabs>
+        <w:autoSpaceDE w:val="0"/>
+        <w:autoSpaceDN w:val="0"/>
+        <w:adjustRightInd w:val="0"/>
+        <w:spacing w:after="0"/>
+        <w:rPr>
+          <w:rFonts w:cs="Times New Roman"/>
+          <w:szCs w:val="24"/>
+          <w:u w:val="single"/>
+        </w:rPr>
+      </w:pPr>
+      <w:r>
+        <w:rPr>
+          <w:rFonts w:cs="Times New Roman"/>
+          <w:szCs w:val="24"/>
+          <w:u w:val="single"/>
+        </w:rPr>
+        <w:tab/>
+        <w:t>Reagent</w:t>
+      </w:r>
+      <w:r>
+        <w:rPr>
+          <w:rFonts w:cs="Times New Roman"/>
+          <w:szCs w:val="24"/>
+          <w:u w:val="single"/>
+        </w:rPr>
+        <w:tab/>
+      </w:r>
+      <w:r>
+        <w:rPr>
+          <w:rFonts w:cs="Times New Roman"/>
+          <w:szCs w:val="24"/>
+          <w:u w:val="single"/>
+        </w:rPr>
+        <w:t>Volume_</w:t>
+      </w:r>
+    </w:p>
+    <w:p>
+      <w:pPr>
+        <w:widowControl w:val="0"/>
+        <w:tabs>
+          <w:tab w:val="left" w:pos="720"/>
+          <w:tab w:val="decimal" w:pos="3312"/>
+          <w:tab w:val="decimal" w:pos="5040"/>
+        </w:tabs>
+        <w:autoSpaceDE w:val="0"/>
+        <w:autoSpaceDN w:val="0"/>
+        <w:adjustRightInd w:val="0"/>
+        <w:spacing w:after="0"/>
+        <w:rPr>
+          <w:rFonts w:cs="Times New Roman"/>
+          <w:szCs w:val="24"/>
+        </w:rPr>
+      </w:pPr>
+      <w:r>
+        <w:rPr>
+          <w:rFonts w:cs="Times New Roman"/>
+          <w:szCs w:val="24"/>
+        </w:rPr>
+        <w:tab/>
+      </w:r>
+      <w:proofErr w:type="gramStart"/>
+      <w:r>
+        <w:rPr>
+          <w:rFonts w:cs="Times New Roman"/>
+          <w:szCs w:val="24"/>
+        </w:rPr>
+        <w:t>water</w:t>
+      </w:r>
+      <w:proofErr w:type="gramEnd"/>
+      <w:r>
+        <w:rPr>
+          <w:rFonts w:cs="Times New Roman"/>
+          <w:szCs w:val="24"/>
+        </w:rPr>
+        <w:tab/>
+        <w:t>1</w:t>
+      </w:r>
+      <w:r>
+        <w:rPr>
+          <w:rFonts w:cs="Times New Roman"/>
+          <w:szCs w:val="24"/>
+        </w:rPr>
+        <w:t>.0</w:t>
+      </w:r>
+    </w:p>
+    <w:p>
+      <w:pPr>
+        <w:widowControl w:val="0"/>
+        <w:tabs>
+          <w:tab w:val="left" w:pos="720"/>
+          <w:tab w:val="decimal" w:pos="3312"/>
+          <w:tab w:val="decimal" w:pos="5040"/>
+        </w:tabs>
+        <w:autoSpaceDE w:val="0"/>
+        <w:autoSpaceDN w:val="0"/>
+        <w:adjustRightInd w:val="0"/>
+        <w:spacing w:after="0"/>
+        <w:rPr>
+          <w:rFonts w:cs="Times New Roman"/>
+          <w:szCs w:val="24"/>
+        </w:rPr>
+      </w:pPr>
+      <w:r>
+        <w:rPr>
+          <w:rFonts w:cs="Times New Roman"/>
+          <w:szCs w:val="24"/>
+        </w:rPr>
+        <w:tab/>
+        <w:t xml:space="preserve">10X </w:t>
+      </w:r>
+      <w:proofErr w:type="spellStart"/>
+      <w:r>
+        <w:rPr>
+          <w:rFonts w:cs="Times New Roman"/>
+          <w:szCs w:val="24"/>
+        </w:rPr>
+        <w:t>FastLink</w:t>
+      </w:r>
+      <w:proofErr w:type="spellEnd"/>
+      <w:r>
+        <w:rPr>
+          <w:rFonts w:cs="Times New Roman"/>
+          <w:szCs w:val="24"/>
+        </w:rPr>
+        <w:t xml:space="preserve"> Buffer</w:t>
+      </w:r>
+      <w:r>
+        <w:rPr>
+          <w:rFonts w:cs="Times New Roman"/>
+          <w:szCs w:val="24"/>
+        </w:rPr>
+        <w:tab/>
+        <w:t>1.5</w:t>
+      </w:r>
+    </w:p>
+    <w:p>
+      <w:pPr>
+        <w:widowControl w:val="0"/>
+        <w:tabs>
+          <w:tab w:val="left" w:pos="720"/>
+          <w:tab w:val="decimal" w:pos="3312"/>
+          <w:tab w:val="decimal" w:pos="5040"/>
+        </w:tabs>
+        <w:autoSpaceDE w:val="0"/>
+        <w:autoSpaceDN w:val="0"/>
+        <w:adjustRightInd w:val="0"/>
+        <w:spacing w:after="0"/>
+        <w:rPr>
+          <w:rFonts w:cs="Times New Roman"/>
+          <w:szCs w:val="24"/>
+        </w:rPr>
+      </w:pPr>
+      <w:r>
+        <w:rPr>
+          <w:rFonts w:cs="Times New Roman"/>
+          <w:szCs w:val="24"/>
+        </w:rPr>
+        <w:tab/>
+      </w:r>
+      <w:r>
+        <w:rPr>
+          <w:rFonts w:cs="Times New Roman"/>
+          <w:szCs w:val="24"/>
+        </w:rPr>
+        <w:t>10 mM ATP</w:t>
+      </w:r>
+      <w:r>
+        <w:rPr>
+          <w:rFonts w:cs="Times New Roman"/>
+          <w:szCs w:val="24"/>
+        </w:rPr>
+        <w:tab/>
+        <w:t>1.</w:t>
+      </w:r>
+      <w:r>
+        <w:rPr>
+          <w:rFonts w:cs="Times New Roman"/>
+          <w:szCs w:val="24"/>
+        </w:rPr>
+        <w:t>5</w:t>
+      </w:r>
+    </w:p>
+    <w:p>
+      <w:pPr>
+        <w:widowControl w:val="0"/>
+        <w:tabs>
+          <w:tab w:val="left" w:pos="720"/>
+          <w:tab w:val="decimal" w:pos="3312"/>
+          <w:tab w:val="decimal" w:pos="5040"/>
+        </w:tabs>
+        <w:autoSpaceDE w:val="0"/>
+        <w:autoSpaceDN w:val="0"/>
+        <w:adjustRightInd w:val="0"/>
+        <w:spacing w:after="0"/>
+        <w:rPr>
+          <w:rFonts w:cs="Times New Roman"/>
+          <w:szCs w:val="24"/>
+        </w:rPr>
+      </w:pPr>
+      <w:r>
+        <w:rPr>
+          <w:rFonts w:cs="Times New Roman"/>
+          <w:szCs w:val="24"/>
+        </w:rPr>
+        <w:tab/>
+      </w:r>
+      <w:r>
+        <w:rPr>
+          <w:rFonts w:cs="Times New Roman"/>
+          <w:szCs w:val="24"/>
+        </w:rPr>
+        <w:t xml:space="preserve">Digested </w:t>
+      </w:r>
+      <w:proofErr w:type="spellStart"/>
+      <w:r>
+        <w:rPr>
+          <w:rFonts w:cs="Times New Roman"/>
+          <w:szCs w:val="24"/>
+        </w:rPr>
+        <w:t>Rxn</w:t>
+      </w:r>
+      <w:proofErr w:type="spellEnd"/>
+      <w:r>
+        <w:rPr>
+          <w:rFonts w:cs="Times New Roman"/>
+          <w:szCs w:val="24"/>
+        </w:rPr>
+        <w:t xml:space="preserve"> 1</w:t>
+      </w:r>
+      <w:r>
+        <w:rPr>
+          <w:rFonts w:cs="Times New Roman"/>
+          <w:szCs w:val="24"/>
+        </w:rPr>
+        <w:t>*</w:t>
+      </w:r>
+      <w:r>
+        <w:rPr>
+          <w:rFonts w:cs="Times New Roman"/>
+          <w:szCs w:val="24"/>
+        </w:rPr>
+        <w:tab/>
+        <w:t>5</w:t>
+      </w:r>
+      <w:r>
+        <w:rPr>
+          <w:rFonts w:cs="Times New Roman"/>
+          <w:szCs w:val="24"/>
+        </w:rPr>
+        <w:t>.0</w:t>
+      </w:r>
+    </w:p>
+    <w:p>
+      <w:pPr>
+        <w:widowControl w:val="0"/>
+        <w:tabs>
+          <w:tab w:val="left" w:pos="720"/>
+          <w:tab w:val="decimal" w:pos="3312"/>
+          <w:tab w:val="decimal" w:pos="5040"/>
+        </w:tabs>
+        <w:autoSpaceDE w:val="0"/>
+        <w:autoSpaceDN w:val="0"/>
+        <w:adjustRightInd w:val="0"/>
+        <w:spacing w:after="0"/>
+        <w:rPr>
+          <w:rFonts w:cs="Times New Roman"/>
+          <w:szCs w:val="24"/>
+        </w:rPr>
+      </w:pPr>
+      <w:r>
+        <w:rPr>
+          <w:rFonts w:cs="Times New Roman"/>
+          <w:szCs w:val="24"/>
+        </w:rPr>
+        <w:tab/>
+      </w:r>
+      <w:r>
+        <w:rPr>
+          <w:rFonts w:cs="Times New Roman"/>
+          <w:szCs w:val="24"/>
+        </w:rPr>
+        <w:t xml:space="preserve">Digested </w:t>
+      </w:r>
+      <w:proofErr w:type="spellStart"/>
+      <w:r>
+        <w:rPr>
+          <w:rFonts w:cs="Times New Roman"/>
+          <w:szCs w:val="24"/>
+        </w:rPr>
+        <w:t>Rxn</w:t>
+      </w:r>
+      <w:proofErr w:type="spellEnd"/>
+      <w:r>
+        <w:rPr>
+          <w:rFonts w:cs="Times New Roman"/>
+          <w:szCs w:val="24"/>
+        </w:rPr>
+        <w:t xml:space="preserve"> 2</w:t>
+      </w:r>
+      <w:r>
+        <w:rPr>
+          <w:rFonts w:cs="Times New Roman"/>
+          <w:szCs w:val="24"/>
+        </w:rPr>
+        <w:t>*</w:t>
+      </w:r>
+      <w:r>
+        <w:rPr>
+          <w:rFonts w:cs="Times New Roman"/>
+          <w:szCs w:val="24"/>
+        </w:rPr>
+        <w:tab/>
+        <w:t>5.0</w:t>
       </w:r>
       <w:bookmarkStart w:id="0" w:name="_GoBack"/>
       <w:bookmarkEnd w:id="0"/>
     </w:p>
+    <w:p>
+      <w:pPr>
+        <w:widowControl w:val="0"/>
+        <w:tabs>
+          <w:tab w:val="left" w:pos="720"/>
+          <w:tab w:val="decimal" w:pos="3312"/>
+          <w:tab w:val="decimal" w:pos="5040"/>
+        </w:tabs>
+        <w:autoSpaceDE w:val="0"/>
+        <w:autoSpaceDN w:val="0"/>
+        <w:adjustRightInd w:val="0"/>
+        <w:spacing w:after="0"/>
+        <w:rPr>
+          <w:rFonts w:cs="Times New Roman"/>
+          <w:szCs w:val="24"/>
+          <w:u w:val="single"/>
+        </w:rPr>
+      </w:pPr>
+      <w:r>
+        <w:rPr>
+          <w:rFonts w:cs="Times New Roman"/>
+          <w:szCs w:val="24"/>
+          <w:u w:val="single"/>
+        </w:rPr>
+        <w:tab/>
+      </w:r>
+      <w:r>
+        <w:rPr>
+          <w:rFonts w:cs="Times New Roman"/>
+          <w:szCs w:val="24"/>
+          <w:u w:val="single"/>
+        </w:rPr>
+        <w:t>Fast Link Ligase</w:t>
+      </w:r>
+      <w:r>
+        <w:rPr>
+          <w:rFonts w:cs="Times New Roman"/>
+          <w:szCs w:val="24"/>
+          <w:u w:val="single"/>
+        </w:rPr>
+        <w:tab/>
+        <w:t>1.</w:t>
+      </w:r>
+      <w:r>
+        <w:rPr>
+          <w:rFonts w:cs="Times New Roman"/>
+          <w:szCs w:val="24"/>
+          <w:u w:val="single"/>
+        </w:rPr>
+        <w:t>0</w:t>
+      </w:r>
+      <w:r>
+        <w:rPr>
+          <w:rFonts w:cs="Times New Roman"/>
+          <w:szCs w:val="24"/>
+          <w:u w:val="single"/>
+        </w:rPr>
+        <w:t>_</w:t>
+      </w:r>
+    </w:p>
+    <w:p>
+      <w:pPr>
+        <w:widowControl w:val="0"/>
+        <w:tabs>
+          <w:tab w:val="left" w:pos="720"/>
+          <w:tab w:val="decimal" w:pos="3312"/>
+          <w:tab w:val="decimal" w:pos="5040"/>
+        </w:tabs>
+        <w:autoSpaceDE w:val="0"/>
+        <w:autoSpaceDN w:val="0"/>
+        <w:adjustRightInd w:val="0"/>
+        <w:spacing w:after="0"/>
+        <w:rPr>
+          <w:rFonts w:cs="Times New Roman"/>
+          <w:szCs w:val="24"/>
+        </w:rPr>
+      </w:pPr>
+      <w:r>
+        <w:rPr>
+          <w:rFonts w:cs="Times New Roman"/>
+          <w:szCs w:val="24"/>
+        </w:rPr>
+        <w:tab/>
+        <w:t>Total volume</w:t>
+      </w:r>
+      <w:r>
+        <w:rPr>
+          <w:rFonts w:cs="Times New Roman"/>
+          <w:szCs w:val="24"/>
+        </w:rPr>
+        <w:tab/>
+        <w:t>15</w:t>
+      </w:r>
+      <w:r>
+        <w:rPr>
+          <w:rFonts w:cs="Times New Roman"/>
+          <w:szCs w:val="24"/>
+        </w:rPr>
+        <w:t>.0</w:t>
+      </w:r>
+      <w:r>
+        <w:rPr>
+          <w:rFonts w:cs="Times New Roman"/>
+          <w:szCs w:val="24"/>
+        </w:rPr>
+        <w:sym w:font="Symbol" w:char="F06D"/>
+      </w:r>
+      <w:r>
+        <w:rPr>
+          <w:rFonts w:cs="Times New Roman"/>
+          <w:szCs w:val="24"/>
+        </w:rPr>
+        <w:t>L</w:t>
+      </w:r>
+    </w:p>
+    <w:p>
+      <w:pPr>
+        <w:widowControl w:val="0"/>
+        <w:tabs>
+          <w:tab w:val="left" w:pos="720"/>
+          <w:tab w:val="decimal" w:pos="3312"/>
+          <w:tab w:val="decimal" w:pos="5040"/>
+        </w:tabs>
+        <w:autoSpaceDE w:val="0"/>
+        <w:autoSpaceDN w:val="0"/>
+        <w:adjustRightInd w:val="0"/>
+        <w:spacing w:after="0"/>
+        <w:rPr>
+          <w:rFonts w:cs="Times New Roman"/>
+          <w:szCs w:val="24"/>
+        </w:rPr>
+      </w:pPr>
+      <w:r>
+        <w:rPr>
+          <w:rFonts w:cs="Times New Roman"/>
+          <w:szCs w:val="24"/>
+        </w:rPr>
+        <w:t xml:space="preserve">I spun down this reaction at 4500 RPM to gather everything, </w:t>
+      </w:r>
+      <w:proofErr w:type="gramStart"/>
+      <w:r>
+        <w:rPr>
+          <w:rFonts w:cs="Times New Roman"/>
+          <w:szCs w:val="24"/>
+        </w:rPr>
+        <w:t>then</w:t>
+      </w:r>
+      <w:proofErr w:type="gramEnd"/>
+      <w:r>
+        <w:rPr>
+          <w:rFonts w:cs="Times New Roman"/>
+          <w:szCs w:val="24"/>
+        </w:rPr>
+        <w:t xml:space="preserve"> let it incubate at RT for 20 min. I heat inactivated at 75°C for 15 min, then transferred to RT on the bench for 15 min. After a pulse spin at 4500 RPM to gather everything again, I diluted to 1:5 and 1:10 mixtures of the ligation. </w:t>
+      </w:r>
+    </w:p>
+    <w:p>
+      <w:pPr>
+        <w:widowControl w:val="0"/>
+        <w:tabs>
+          <w:tab w:val="left" w:pos="720"/>
+          <w:tab w:val="decimal" w:pos="3312"/>
+          <w:tab w:val="decimal" w:pos="5040"/>
+        </w:tabs>
+        <w:autoSpaceDE w:val="0"/>
+        <w:autoSpaceDN w:val="0"/>
+        <w:adjustRightInd w:val="0"/>
+        <w:spacing w:after="0"/>
+        <w:rPr>
+          <w:rFonts w:cs="Times New Roman"/>
+          <w:szCs w:val="24"/>
+        </w:rPr>
+      </w:pPr>
+    </w:p>
+    <w:p>
+      <w:pPr>
+        <w:widowControl w:val="0"/>
+        <w:tabs>
+          <w:tab w:val="left" w:pos="720"/>
+          <w:tab w:val="decimal" w:pos="3312"/>
+          <w:tab w:val="decimal" w:pos="5040"/>
+        </w:tabs>
+        <w:autoSpaceDE w:val="0"/>
+        <w:autoSpaceDN w:val="0"/>
+        <w:adjustRightInd w:val="0"/>
+        <w:spacing w:after="0"/>
+        <w:rPr>
+          <w:rFonts w:cs="Times New Roman"/>
+          <w:szCs w:val="24"/>
+        </w:rPr>
+      </w:pPr>
+      <w:r>
+        <w:rPr>
+          <w:rFonts w:cs="Times New Roman"/>
+          <w:szCs w:val="24"/>
+        </w:rPr>
+        <w:t>The next step was 2</w:t>
+      </w:r>
+      <w:r>
+        <w:rPr>
+          <w:rFonts w:cs="Times New Roman"/>
+          <w:szCs w:val="24"/>
+          <w:vertAlign w:val="superscript"/>
+        </w:rPr>
+        <w:t>nd</w:t>
+      </w:r>
+      <w:r>
+        <w:rPr>
+          <w:rFonts w:cs="Times New Roman"/>
+          <w:szCs w:val="24"/>
+        </w:rPr>
+        <w:t xml:space="preserve"> PCR, using </w:t>
+      </w:r>
+      <w:proofErr w:type="spellStart"/>
+      <w:r>
+        <w:rPr>
+          <w:rFonts w:cs="Times New Roman"/>
+          <w:i/>
+          <w:szCs w:val="24"/>
+        </w:rPr>
+        <w:t>NotI</w:t>
+      </w:r>
+      <w:proofErr w:type="spellEnd"/>
+      <w:r>
+        <w:rPr>
+          <w:rFonts w:cs="Times New Roman"/>
+          <w:i/>
+          <w:szCs w:val="24"/>
+        </w:rPr>
+        <w:t xml:space="preserve"> </w:t>
+      </w:r>
+      <w:r>
+        <w:rPr>
+          <w:rFonts w:cs="Times New Roman"/>
+          <w:szCs w:val="24"/>
+        </w:rPr>
+        <w:t xml:space="preserve">to cut the outer ends. For this purpose, primers MR1 and MR4 were used. For each reaction, I setup 3x100 </w:t>
+      </w:r>
+      <w:proofErr w:type="spellStart"/>
+      <w:r>
+        <w:rPr>
+          <w:rFonts w:cs="Times New Roman"/>
+          <w:szCs w:val="24"/>
+        </w:rPr>
+        <w:t>uL</w:t>
+      </w:r>
+      <w:proofErr w:type="spellEnd"/>
+      <w:r>
+        <w:rPr>
+          <w:rFonts w:cs="Times New Roman"/>
+          <w:szCs w:val="24"/>
+        </w:rPr>
+        <w:t xml:space="preserve"> tubes, so master mixes were as follows:</w:t>
+      </w:r>
+    </w:p>
     <w:p/>
+    <w:tbl>
+      <w:tblPr>
+        <w:tblStyle w:val="TableGrid"/>
+        <w:tblW w:w="0" w:type="auto"/>
+        <w:jc w:val="center"/>
+        <w:tblLook w:val="04A0" w:firstRow="1" w:lastRow="0" w:firstColumn="1" w:lastColumn="0" w:noHBand="0" w:noVBand="1"/>
+      </w:tblPr>
+      <w:tblGrid>
+        <w:gridCol w:w="2395"/>
+        <w:gridCol w:w="2316"/>
+        <w:gridCol w:w="2316"/>
+      </w:tblGrid>
+      <w:tr>
+        <w:trPr>
+          <w:jc w:val="center"/>
+        </w:trPr>
+        <w:tc>
+          <w:tcPr>
+            <w:tcW w:w="2395" w:type="dxa"/>
+            <w:tcBorders>
+              <w:top w:val="nil"/>
+              <w:left w:val="nil"/>
+              <w:bottom w:val="single" w:sz="4" w:space="0" w:color="auto"/>
+              <w:right w:val="nil"/>
+            </w:tcBorders>
+          </w:tcPr>
+          <w:p>
+            <w:pPr>
+              <w:ind w:left="360"/>
+              <w:jc w:val="center"/>
+              <w:rPr>
+                <w:rFonts w:cs="Times New Roman"/>
+                <w:szCs w:val="24"/>
+              </w:rPr>
+            </w:pPr>
+            <w:r>
+              <w:rPr>
+                <w:rFonts w:cs="Times New Roman"/>
+                <w:szCs w:val="24"/>
+              </w:rPr>
+              <w:t>Reagent</w:t>
+            </w:r>
+          </w:p>
+        </w:tc>
+        <w:tc>
+          <w:tcPr>
+            <w:tcW w:w="2316" w:type="dxa"/>
+            <w:tcBorders>
+              <w:top w:val="nil"/>
+              <w:left w:val="nil"/>
+              <w:bottom w:val="single" w:sz="4" w:space="0" w:color="auto"/>
+              <w:right w:val="nil"/>
+            </w:tcBorders>
+          </w:tcPr>
+          <w:p>
+            <w:pPr>
+              <w:ind w:left="360"/>
+              <w:jc w:val="center"/>
+              <w:rPr>
+                <w:rFonts w:cs="Times New Roman"/>
+                <w:szCs w:val="24"/>
+              </w:rPr>
+            </w:pPr>
+            <w:r>
+              <w:rPr>
+                <w:rFonts w:cs="Times New Roman"/>
+                <w:szCs w:val="24"/>
+              </w:rPr>
+              <w:t>1:5</w:t>
+            </w:r>
+            <w:r>
+              <w:rPr>
+                <w:rFonts w:cs="Times New Roman"/>
+                <w:szCs w:val="24"/>
+              </w:rPr>
+              <w:t xml:space="preserve"> </w:t>
+            </w:r>
+            <w:r>
+              <w:rPr>
+                <w:rFonts w:cs="Times New Roman"/>
+                <w:szCs w:val="24"/>
+              </w:rPr>
+              <w:t>Volume (</w:t>
+            </w:r>
+            <w:proofErr w:type="spellStart"/>
+            <w:r>
+              <w:rPr>
+                <w:rFonts w:cs="Times New Roman"/>
+                <w:szCs w:val="24"/>
+              </w:rPr>
+              <w:t>μL</w:t>
+            </w:r>
+            <w:proofErr w:type="spellEnd"/>
+            <w:r>
+              <w:rPr>
+                <w:rFonts w:cs="Times New Roman"/>
+                <w:szCs w:val="24"/>
+              </w:rPr>
+              <w:t>)</w:t>
+            </w:r>
+          </w:p>
+        </w:tc>
+        <w:tc>
+          <w:tcPr>
+            <w:tcW w:w="2316" w:type="dxa"/>
+            <w:tcBorders>
+              <w:top w:val="nil"/>
+              <w:left w:val="nil"/>
+              <w:bottom w:val="single" w:sz="4" w:space="0" w:color="auto"/>
+              <w:right w:val="nil"/>
+            </w:tcBorders>
+          </w:tcPr>
+          <w:p>
+            <w:pPr>
+              <w:ind w:left="360"/>
+              <w:jc w:val="center"/>
+              <w:rPr>
+                <w:rFonts w:cs="Times New Roman"/>
+                <w:szCs w:val="24"/>
+              </w:rPr>
+            </w:pPr>
+            <w:r>
+              <w:rPr>
+                <w:rFonts w:cs="Times New Roman"/>
+                <w:szCs w:val="24"/>
+              </w:rPr>
+              <w:t>1:10</w:t>
+            </w:r>
+            <w:r>
+              <w:rPr>
+                <w:rFonts w:cs="Times New Roman"/>
+                <w:szCs w:val="24"/>
+              </w:rPr>
+              <w:t xml:space="preserve"> Volume (</w:t>
+            </w:r>
+            <w:proofErr w:type="spellStart"/>
+            <w:r>
+              <w:rPr>
+                <w:rFonts w:cs="Times New Roman"/>
+                <w:szCs w:val="24"/>
+              </w:rPr>
+              <w:t>μL</w:t>
+            </w:r>
+            <w:proofErr w:type="spellEnd"/>
+            <w:r>
+              <w:rPr>
+                <w:rFonts w:cs="Times New Roman"/>
+                <w:szCs w:val="24"/>
+              </w:rPr>
+              <w:t>)</w:t>
+            </w:r>
+          </w:p>
+        </w:tc>
+      </w:tr>
+      <w:tr>
+        <w:trPr>
+          <w:jc w:val="center"/>
+        </w:trPr>
+        <w:tc>
+          <w:tcPr>
+            <w:tcW w:w="2395" w:type="dxa"/>
+            <w:tcBorders>
+              <w:top w:val="single" w:sz="4" w:space="0" w:color="auto"/>
+              <w:left w:val="nil"/>
+              <w:bottom w:val="nil"/>
+              <w:right w:val="nil"/>
+            </w:tcBorders>
+          </w:tcPr>
+          <w:p>
+            <w:pPr>
+              <w:ind w:left="360"/>
+              <w:jc w:val="center"/>
+              <w:rPr>
+                <w:rFonts w:cs="Times New Roman"/>
+                <w:szCs w:val="24"/>
+              </w:rPr>
+            </w:pPr>
+            <w:r>
+              <w:rPr>
+                <w:rFonts w:cs="Times New Roman"/>
+                <w:szCs w:val="24"/>
+              </w:rPr>
+              <w:t>Water</w:t>
+            </w:r>
+          </w:p>
+        </w:tc>
+        <w:tc>
+          <w:tcPr>
+            <w:tcW w:w="2316" w:type="dxa"/>
+            <w:tcBorders>
+              <w:top w:val="single" w:sz="4" w:space="0" w:color="auto"/>
+              <w:left w:val="nil"/>
+              <w:bottom w:val="nil"/>
+              <w:right w:val="nil"/>
+            </w:tcBorders>
+          </w:tcPr>
+          <w:p>
+            <w:pPr>
+              <w:ind w:left="360"/>
+              <w:jc w:val="center"/>
+              <w:rPr>
+                <w:rFonts w:cs="Times New Roman"/>
+                <w:szCs w:val="24"/>
+              </w:rPr>
+            </w:pPr>
+            <w:r>
+              <w:rPr>
+                <w:rFonts w:cs="Times New Roman"/>
+                <w:szCs w:val="24"/>
+              </w:rPr>
+              <w:t>284</w:t>
+            </w:r>
+            <w:r>
+              <w:rPr>
+                <w:rFonts w:cs="Times New Roman"/>
+                <w:szCs w:val="24"/>
+              </w:rPr>
+              <w:t>.0</w:t>
+            </w:r>
+          </w:p>
+        </w:tc>
+        <w:tc>
+          <w:tcPr>
+            <w:tcW w:w="2316" w:type="dxa"/>
+            <w:tcBorders>
+              <w:top w:val="single" w:sz="4" w:space="0" w:color="auto"/>
+              <w:left w:val="nil"/>
+              <w:bottom w:val="nil"/>
+              <w:right w:val="nil"/>
+            </w:tcBorders>
+          </w:tcPr>
+          <w:p>
+            <w:pPr>
+              <w:ind w:left="360"/>
+              <w:jc w:val="center"/>
+              <w:rPr>
+                <w:rFonts w:cs="Times New Roman"/>
+                <w:szCs w:val="24"/>
+              </w:rPr>
+            </w:pPr>
+            <w:r>
+              <w:rPr>
+                <w:rFonts w:cs="Times New Roman"/>
+                <w:szCs w:val="24"/>
+              </w:rPr>
+              <w:t>284</w:t>
+            </w:r>
+            <w:r>
+              <w:rPr>
+                <w:rFonts w:cs="Times New Roman"/>
+                <w:szCs w:val="24"/>
+              </w:rPr>
+              <w:t>.0</w:t>
+            </w:r>
+          </w:p>
+        </w:tc>
+      </w:tr>
+      <w:tr>
+        <w:trPr>
+          <w:jc w:val="center"/>
+        </w:trPr>
+        <w:tc>
+          <w:tcPr>
+            <w:tcW w:w="2395" w:type="dxa"/>
+            <w:tcBorders>
+              <w:top w:val="nil"/>
+              <w:left w:val="nil"/>
+              <w:bottom w:val="nil"/>
+              <w:right w:val="nil"/>
+            </w:tcBorders>
+          </w:tcPr>
+          <w:p>
+            <w:pPr>
+              <w:ind w:left="360"/>
+              <w:jc w:val="center"/>
+              <w:rPr>
+                <w:rFonts w:cs="Times New Roman"/>
+                <w:szCs w:val="24"/>
+              </w:rPr>
+            </w:pPr>
+            <w:r>
+              <w:rPr>
+                <w:rFonts w:cs="Times New Roman"/>
+                <w:szCs w:val="24"/>
+              </w:rPr>
+              <w:lastRenderedPageBreak/>
+              <w:t xml:space="preserve">5X </w:t>
+            </w:r>
+            <w:proofErr w:type="spellStart"/>
+            <w:r>
+              <w:rPr>
+                <w:rFonts w:cs="Times New Roman"/>
+                <w:szCs w:val="24"/>
+              </w:rPr>
+              <w:t>iProof</w:t>
+            </w:r>
+            <w:proofErr w:type="spellEnd"/>
+            <w:r>
+              <w:rPr>
+                <w:rFonts w:cs="Times New Roman"/>
+                <w:szCs w:val="24"/>
+              </w:rPr>
+              <w:t xml:space="preserve"> HF Buffer</w:t>
+            </w:r>
+          </w:p>
+        </w:tc>
+        <w:tc>
+          <w:tcPr>
+            <w:tcW w:w="2316" w:type="dxa"/>
+            <w:tcBorders>
+              <w:top w:val="nil"/>
+              <w:left w:val="nil"/>
+              <w:bottom w:val="nil"/>
+              <w:right w:val="nil"/>
+            </w:tcBorders>
+          </w:tcPr>
+          <w:p>
+            <w:pPr>
+              <w:ind w:left="360"/>
+              <w:jc w:val="center"/>
+              <w:rPr>
+                <w:rFonts w:cs="Times New Roman"/>
+                <w:szCs w:val="24"/>
+              </w:rPr>
+            </w:pPr>
+            <w:r>
+              <w:rPr>
+                <w:rFonts w:cs="Times New Roman"/>
+                <w:szCs w:val="24"/>
+              </w:rPr>
+              <w:t>8</w:t>
+            </w:r>
+            <w:r>
+              <w:rPr>
+                <w:rFonts w:cs="Times New Roman"/>
+                <w:szCs w:val="24"/>
+              </w:rPr>
+              <w:t>0.0</w:t>
+            </w:r>
+          </w:p>
+        </w:tc>
+        <w:tc>
+          <w:tcPr>
+            <w:tcW w:w="2316" w:type="dxa"/>
+            <w:tcBorders>
+              <w:top w:val="nil"/>
+              <w:left w:val="nil"/>
+              <w:bottom w:val="nil"/>
+              <w:right w:val="nil"/>
+            </w:tcBorders>
+          </w:tcPr>
+          <w:p>
+            <w:pPr>
+              <w:ind w:left="360"/>
+              <w:jc w:val="center"/>
+              <w:rPr>
+                <w:rFonts w:cs="Times New Roman"/>
+                <w:szCs w:val="24"/>
+              </w:rPr>
+            </w:pPr>
+            <w:r>
+              <w:rPr>
+                <w:rFonts w:cs="Times New Roman"/>
+                <w:szCs w:val="24"/>
+              </w:rPr>
+              <w:t>8</w:t>
+            </w:r>
+            <w:r>
+              <w:rPr>
+                <w:rFonts w:cs="Times New Roman"/>
+                <w:szCs w:val="24"/>
+              </w:rPr>
+              <w:t>0.0</w:t>
+            </w:r>
+          </w:p>
+        </w:tc>
+      </w:tr>
+      <w:tr>
+        <w:trPr>
+          <w:jc w:val="center"/>
+        </w:trPr>
+        <w:tc>
+          <w:tcPr>
+            <w:tcW w:w="2395" w:type="dxa"/>
+            <w:tcBorders>
+              <w:top w:val="nil"/>
+              <w:left w:val="nil"/>
+              <w:bottom w:val="nil"/>
+              <w:right w:val="nil"/>
+            </w:tcBorders>
+          </w:tcPr>
+          <w:p>
+            <w:pPr>
+              <w:ind w:left="360"/>
+              <w:jc w:val="center"/>
+              <w:rPr>
+                <w:rFonts w:cs="Times New Roman"/>
+                <w:szCs w:val="24"/>
+              </w:rPr>
+            </w:pPr>
+            <w:r>
+              <w:rPr>
+                <w:rFonts w:cs="Times New Roman"/>
+                <w:szCs w:val="24"/>
+              </w:rPr>
+              <w:t>10mM dNTPs</w:t>
+            </w:r>
+          </w:p>
+        </w:tc>
+        <w:tc>
+          <w:tcPr>
+            <w:tcW w:w="2316" w:type="dxa"/>
+            <w:tcBorders>
+              <w:top w:val="nil"/>
+              <w:left w:val="nil"/>
+              <w:bottom w:val="nil"/>
+              <w:right w:val="nil"/>
+            </w:tcBorders>
+          </w:tcPr>
+          <w:p>
+            <w:pPr>
+              <w:ind w:left="360"/>
+              <w:jc w:val="center"/>
+              <w:rPr>
+                <w:rFonts w:cs="Times New Roman"/>
+                <w:szCs w:val="24"/>
+              </w:rPr>
+            </w:pPr>
+            <w:r>
+              <w:rPr>
+                <w:rFonts w:cs="Times New Roman"/>
+                <w:szCs w:val="24"/>
+              </w:rPr>
+              <w:t>8</w:t>
+            </w:r>
+            <w:r>
+              <w:rPr>
+                <w:rFonts w:cs="Times New Roman"/>
+                <w:szCs w:val="24"/>
+              </w:rPr>
+              <w:t>.0</w:t>
+            </w:r>
+          </w:p>
+        </w:tc>
+        <w:tc>
+          <w:tcPr>
+            <w:tcW w:w="2316" w:type="dxa"/>
+            <w:tcBorders>
+              <w:top w:val="nil"/>
+              <w:left w:val="nil"/>
+              <w:bottom w:val="nil"/>
+              <w:right w:val="nil"/>
+            </w:tcBorders>
+          </w:tcPr>
+          <w:p>
+            <w:pPr>
+              <w:ind w:left="360"/>
+              <w:jc w:val="center"/>
+              <w:rPr>
+                <w:rFonts w:cs="Times New Roman"/>
+                <w:szCs w:val="24"/>
+              </w:rPr>
+            </w:pPr>
+            <w:r>
+              <w:rPr>
+                <w:rFonts w:cs="Times New Roman"/>
+                <w:szCs w:val="24"/>
+              </w:rPr>
+              <w:t>8.0</w:t>
+            </w:r>
+          </w:p>
+        </w:tc>
+      </w:tr>
+      <w:tr>
+        <w:trPr>
+          <w:jc w:val="center"/>
+        </w:trPr>
+        <w:tc>
+          <w:tcPr>
+            <w:tcW w:w="2395" w:type="dxa"/>
+            <w:tcBorders>
+              <w:top w:val="nil"/>
+              <w:left w:val="nil"/>
+              <w:bottom w:val="nil"/>
+              <w:right w:val="nil"/>
+            </w:tcBorders>
+          </w:tcPr>
+          <w:p>
+            <w:pPr>
+              <w:ind w:left="360"/>
+              <w:jc w:val="center"/>
+              <w:rPr>
+                <w:rFonts w:cs="Times New Roman"/>
+                <w:szCs w:val="24"/>
+              </w:rPr>
+            </w:pPr>
+            <w:r>
+              <w:rPr>
+                <w:rFonts w:cs="Times New Roman"/>
+                <w:szCs w:val="24"/>
+              </w:rPr>
+              <w:t>MR1</w:t>
+            </w:r>
+          </w:p>
+        </w:tc>
+        <w:tc>
+          <w:tcPr>
+            <w:tcW w:w="2316" w:type="dxa"/>
+            <w:tcBorders>
+              <w:top w:val="nil"/>
+              <w:left w:val="nil"/>
+              <w:bottom w:val="nil"/>
+              <w:right w:val="nil"/>
+            </w:tcBorders>
+          </w:tcPr>
+          <w:p>
+            <w:pPr>
+              <w:ind w:left="360"/>
+              <w:jc w:val="center"/>
+              <w:rPr>
+                <w:rFonts w:cs="Times New Roman"/>
+                <w:szCs w:val="24"/>
+              </w:rPr>
+            </w:pPr>
+            <w:r>
+              <w:rPr>
+                <w:rFonts w:cs="Times New Roman"/>
+                <w:szCs w:val="24"/>
+              </w:rPr>
+              <w:t>8</w:t>
+            </w:r>
+            <w:r>
+              <w:rPr>
+                <w:rFonts w:cs="Times New Roman"/>
+                <w:szCs w:val="24"/>
+              </w:rPr>
+              <w:t>.0</w:t>
+            </w:r>
+          </w:p>
+        </w:tc>
+        <w:tc>
+          <w:tcPr>
+            <w:tcW w:w="2316" w:type="dxa"/>
+            <w:tcBorders>
+              <w:top w:val="nil"/>
+              <w:left w:val="nil"/>
+              <w:bottom w:val="nil"/>
+              <w:right w:val="nil"/>
+            </w:tcBorders>
+          </w:tcPr>
+          <w:p>
+            <w:pPr>
+              <w:ind w:left="360"/>
+              <w:jc w:val="center"/>
+              <w:rPr>
+                <w:rFonts w:cs="Times New Roman"/>
+                <w:szCs w:val="24"/>
+              </w:rPr>
+            </w:pPr>
+            <w:r>
+              <w:rPr>
+                <w:rFonts w:cs="Times New Roman"/>
+                <w:szCs w:val="24"/>
+              </w:rPr>
+              <w:t>8.</w:t>
+            </w:r>
+            <w:r>
+              <w:rPr>
+                <w:rFonts w:cs="Times New Roman"/>
+                <w:szCs w:val="24"/>
+              </w:rPr>
+              <w:t>0</w:t>
+            </w:r>
+          </w:p>
+        </w:tc>
+      </w:tr>
+      <w:tr>
+        <w:trPr>
+          <w:jc w:val="center"/>
+        </w:trPr>
+        <w:tc>
+          <w:tcPr>
+            <w:tcW w:w="2395" w:type="dxa"/>
+            <w:tcBorders>
+              <w:top w:val="nil"/>
+              <w:left w:val="nil"/>
+              <w:bottom w:val="nil"/>
+              <w:right w:val="nil"/>
+            </w:tcBorders>
+          </w:tcPr>
+          <w:p>
+            <w:pPr>
+              <w:ind w:left="360"/>
+              <w:jc w:val="center"/>
+              <w:rPr>
+                <w:rFonts w:cs="Times New Roman"/>
+                <w:szCs w:val="24"/>
+              </w:rPr>
+            </w:pPr>
+            <w:r>
+              <w:rPr>
+                <w:rFonts w:cs="Times New Roman"/>
+                <w:szCs w:val="24"/>
+              </w:rPr>
+              <w:t>MR4</w:t>
+            </w:r>
+          </w:p>
+        </w:tc>
+        <w:tc>
+          <w:tcPr>
+            <w:tcW w:w="2316" w:type="dxa"/>
+            <w:tcBorders>
+              <w:top w:val="nil"/>
+              <w:left w:val="nil"/>
+              <w:bottom w:val="nil"/>
+              <w:right w:val="nil"/>
+            </w:tcBorders>
+          </w:tcPr>
+          <w:p>
+            <w:pPr>
+              <w:ind w:left="360"/>
+              <w:jc w:val="center"/>
+              <w:rPr>
+                <w:rFonts w:cs="Times New Roman"/>
+                <w:szCs w:val="24"/>
+              </w:rPr>
+            </w:pPr>
+            <w:r>
+              <w:rPr>
+                <w:rFonts w:cs="Times New Roman"/>
+                <w:szCs w:val="24"/>
+              </w:rPr>
+              <w:t>8</w:t>
+            </w:r>
+            <w:r>
+              <w:rPr>
+                <w:rFonts w:cs="Times New Roman"/>
+                <w:szCs w:val="24"/>
+              </w:rPr>
+              <w:t>.0</w:t>
+            </w:r>
+          </w:p>
+        </w:tc>
+        <w:tc>
+          <w:tcPr>
+            <w:tcW w:w="2316" w:type="dxa"/>
+            <w:tcBorders>
+              <w:top w:val="nil"/>
+              <w:left w:val="nil"/>
+              <w:bottom w:val="nil"/>
+              <w:right w:val="nil"/>
+            </w:tcBorders>
+          </w:tcPr>
+          <w:p>
+            <w:pPr>
+              <w:ind w:left="360"/>
+              <w:jc w:val="center"/>
+              <w:rPr>
+                <w:rFonts w:cs="Times New Roman"/>
+                <w:szCs w:val="24"/>
+              </w:rPr>
+            </w:pPr>
+            <w:r>
+              <w:rPr>
+                <w:rFonts w:cs="Times New Roman"/>
+                <w:szCs w:val="24"/>
+              </w:rPr>
+              <w:t>8.</w:t>
+            </w:r>
+            <w:r>
+              <w:rPr>
+                <w:rFonts w:cs="Times New Roman"/>
+                <w:szCs w:val="24"/>
+              </w:rPr>
+              <w:t>0</w:t>
+            </w:r>
+          </w:p>
+        </w:tc>
+      </w:tr>
+      <w:tr>
+        <w:trPr>
+          <w:jc w:val="center"/>
+        </w:trPr>
+        <w:tc>
+          <w:tcPr>
+            <w:tcW w:w="2395" w:type="dxa"/>
+            <w:tcBorders>
+              <w:top w:val="nil"/>
+              <w:left w:val="nil"/>
+              <w:bottom w:val="nil"/>
+              <w:right w:val="nil"/>
+            </w:tcBorders>
+          </w:tcPr>
+          <w:p>
+            <w:pPr>
+              <w:ind w:left="360"/>
+              <w:jc w:val="center"/>
+              <w:rPr>
+                <w:rFonts w:cs="Times New Roman"/>
+                <w:szCs w:val="24"/>
+              </w:rPr>
+            </w:pPr>
+            <w:r>
+              <w:rPr>
+                <w:rFonts w:cs="Times New Roman"/>
+                <w:szCs w:val="24"/>
+              </w:rPr>
+              <w:t>Template</w:t>
+            </w:r>
+          </w:p>
+        </w:tc>
+        <w:tc>
+          <w:tcPr>
+            <w:tcW w:w="2316" w:type="dxa"/>
+            <w:tcBorders>
+              <w:top w:val="nil"/>
+              <w:left w:val="nil"/>
+              <w:bottom w:val="nil"/>
+              <w:right w:val="nil"/>
+            </w:tcBorders>
+          </w:tcPr>
+          <w:p>
+            <w:pPr>
+              <w:ind w:left="360"/>
+              <w:jc w:val="center"/>
+              <w:rPr>
+                <w:rFonts w:cs="Times New Roman"/>
+                <w:szCs w:val="24"/>
+              </w:rPr>
+            </w:pPr>
+            <w:r>
+              <w:rPr>
+                <w:rFonts w:cs="Times New Roman"/>
+                <w:szCs w:val="24"/>
+              </w:rPr>
+              <w:t>8</w:t>
+            </w:r>
+            <w:r>
+              <w:rPr>
+                <w:rFonts w:cs="Times New Roman"/>
+                <w:szCs w:val="24"/>
+              </w:rPr>
+              <w:t>.0</w:t>
+            </w:r>
+            <w:r>
+              <w:rPr>
+                <w:rFonts w:cs="Times New Roman"/>
+                <w:szCs w:val="24"/>
+              </w:rPr>
+              <w:t>*</w:t>
+            </w:r>
+          </w:p>
+        </w:tc>
+        <w:tc>
+          <w:tcPr>
+            <w:tcW w:w="2316" w:type="dxa"/>
+            <w:tcBorders>
+              <w:top w:val="nil"/>
+              <w:left w:val="nil"/>
+              <w:bottom w:val="nil"/>
+              <w:right w:val="nil"/>
+            </w:tcBorders>
+          </w:tcPr>
+          <w:p>
+            <w:pPr>
+              <w:ind w:left="360"/>
+              <w:jc w:val="center"/>
+              <w:rPr>
+                <w:rFonts w:cs="Times New Roman"/>
+                <w:szCs w:val="24"/>
+              </w:rPr>
+            </w:pPr>
+            <w:r>
+              <w:rPr>
+                <w:rFonts w:cs="Times New Roman"/>
+                <w:szCs w:val="24"/>
+              </w:rPr>
+              <w:t>8</w:t>
+            </w:r>
+            <w:r>
+              <w:rPr>
+                <w:rFonts w:cs="Times New Roman"/>
+                <w:szCs w:val="24"/>
+              </w:rPr>
+              <w:t>.0</w:t>
+            </w:r>
+            <w:r>
+              <w:rPr>
+                <w:rFonts w:cs="Times New Roman"/>
+                <w:szCs w:val="24"/>
+              </w:rPr>
+              <w:t>**</w:t>
+            </w:r>
+          </w:p>
+        </w:tc>
+      </w:tr>
+      <w:tr>
+        <w:trPr>
+          <w:jc w:val="center"/>
+        </w:trPr>
+        <w:tc>
+          <w:tcPr>
+            <w:tcW w:w="2395" w:type="dxa"/>
+            <w:tcBorders>
+              <w:top w:val="nil"/>
+              <w:left w:val="nil"/>
+              <w:bottom w:val="single" w:sz="4" w:space="0" w:color="auto"/>
+              <w:right w:val="nil"/>
+            </w:tcBorders>
+          </w:tcPr>
+          <w:p>
+            <w:pPr>
+              <w:ind w:left="360"/>
+              <w:jc w:val="center"/>
+              <w:rPr>
+                <w:rFonts w:cs="Times New Roman"/>
+                <w:szCs w:val="24"/>
+              </w:rPr>
+            </w:pPr>
+            <w:proofErr w:type="spellStart"/>
+            <w:r>
+              <w:rPr>
+                <w:rFonts w:cs="Times New Roman"/>
+                <w:szCs w:val="24"/>
+              </w:rPr>
+              <w:t>iProof</w:t>
+            </w:r>
+            <w:proofErr w:type="spellEnd"/>
+            <w:r>
+              <w:rPr>
+                <w:rFonts w:cs="Times New Roman"/>
+                <w:szCs w:val="24"/>
+              </w:rPr>
+              <w:t xml:space="preserve"> polymerase</w:t>
+            </w:r>
+          </w:p>
+        </w:tc>
+        <w:tc>
+          <w:tcPr>
+            <w:tcW w:w="2316" w:type="dxa"/>
+            <w:tcBorders>
+              <w:top w:val="nil"/>
+              <w:left w:val="nil"/>
+              <w:bottom w:val="single" w:sz="4" w:space="0" w:color="auto"/>
+              <w:right w:val="nil"/>
+            </w:tcBorders>
+          </w:tcPr>
+          <w:p>
+            <w:pPr>
+              <w:ind w:left="360"/>
+              <w:jc w:val="center"/>
+              <w:rPr>
+                <w:rFonts w:cs="Times New Roman"/>
+                <w:szCs w:val="24"/>
+              </w:rPr>
+            </w:pPr>
+            <w:r>
+              <w:rPr>
+                <w:rFonts w:cs="Times New Roman"/>
+                <w:szCs w:val="24"/>
+              </w:rPr>
+              <w:t>4</w:t>
+            </w:r>
+            <w:r>
+              <w:rPr>
+                <w:rFonts w:cs="Times New Roman"/>
+                <w:szCs w:val="24"/>
+              </w:rPr>
+              <w:t>.0</w:t>
+            </w:r>
+          </w:p>
+        </w:tc>
+        <w:tc>
+          <w:tcPr>
+            <w:tcW w:w="2316" w:type="dxa"/>
+            <w:tcBorders>
+              <w:top w:val="nil"/>
+              <w:left w:val="nil"/>
+              <w:bottom w:val="single" w:sz="4" w:space="0" w:color="auto"/>
+              <w:right w:val="nil"/>
+            </w:tcBorders>
+          </w:tcPr>
+          <w:p>
+            <w:pPr>
+              <w:ind w:left="360"/>
+              <w:jc w:val="center"/>
+              <w:rPr>
+                <w:rFonts w:cs="Times New Roman"/>
+                <w:szCs w:val="24"/>
+              </w:rPr>
+            </w:pPr>
+            <w:r>
+              <w:rPr>
+                <w:rFonts w:cs="Times New Roman"/>
+                <w:szCs w:val="24"/>
+              </w:rPr>
+              <w:t>4</w:t>
+            </w:r>
+            <w:r>
+              <w:rPr>
+                <w:rFonts w:cs="Times New Roman"/>
+                <w:szCs w:val="24"/>
+              </w:rPr>
+              <w:t>.0</w:t>
+            </w:r>
+          </w:p>
+        </w:tc>
+      </w:tr>
+      <w:tr>
+        <w:trPr>
+          <w:jc w:val="center"/>
+        </w:trPr>
+        <w:tc>
+          <w:tcPr>
+            <w:tcW w:w="2395" w:type="dxa"/>
+            <w:tcBorders>
+              <w:top w:val="single" w:sz="4" w:space="0" w:color="auto"/>
+              <w:left w:val="nil"/>
+              <w:bottom w:val="nil"/>
+              <w:right w:val="nil"/>
+            </w:tcBorders>
+          </w:tcPr>
+          <w:p>
+            <w:pPr>
+              <w:ind w:left="360"/>
+              <w:jc w:val="center"/>
+              <w:rPr>
+                <w:rFonts w:cs="Times New Roman"/>
+                <w:szCs w:val="24"/>
+              </w:rPr>
+            </w:pPr>
+            <w:r>
+              <w:rPr>
+                <w:rFonts w:cs="Times New Roman"/>
+                <w:szCs w:val="24"/>
+              </w:rPr>
+              <w:t>Total Volume:</w:t>
+            </w:r>
+          </w:p>
+        </w:tc>
+        <w:tc>
+          <w:tcPr>
+            <w:tcW w:w="2316" w:type="dxa"/>
+            <w:tcBorders>
+              <w:top w:val="single" w:sz="4" w:space="0" w:color="auto"/>
+              <w:left w:val="nil"/>
+              <w:bottom w:val="nil"/>
+              <w:right w:val="nil"/>
+            </w:tcBorders>
+          </w:tcPr>
+          <w:p>
+            <w:pPr>
+              <w:ind w:left="360"/>
+              <w:jc w:val="center"/>
+              <w:rPr>
+                <w:rFonts w:cs="Times New Roman"/>
+                <w:szCs w:val="24"/>
+              </w:rPr>
+            </w:pPr>
+            <w:r>
+              <w:rPr>
+                <w:rFonts w:cs="Times New Roman"/>
+                <w:szCs w:val="24"/>
+              </w:rPr>
+              <w:t>4</w:t>
+            </w:r>
+            <w:r>
+              <w:rPr>
+                <w:rFonts w:cs="Times New Roman"/>
+                <w:szCs w:val="24"/>
+              </w:rPr>
+              <w:t>0</w:t>
+            </w:r>
+            <w:r>
+              <w:rPr>
+                <w:rFonts w:cs="Times New Roman"/>
+                <w:szCs w:val="24"/>
+              </w:rPr>
+              <w:t>0.0</w:t>
+            </w:r>
+          </w:p>
+        </w:tc>
+        <w:tc>
+          <w:tcPr>
+            <w:tcW w:w="2316" w:type="dxa"/>
+            <w:tcBorders>
+              <w:top w:val="single" w:sz="4" w:space="0" w:color="auto"/>
+              <w:left w:val="nil"/>
+              <w:bottom w:val="nil"/>
+              <w:right w:val="nil"/>
+            </w:tcBorders>
+          </w:tcPr>
+          <w:p>
+            <w:pPr>
+              <w:ind w:left="360"/>
+              <w:jc w:val="center"/>
+              <w:rPr>
+                <w:rFonts w:cs="Times New Roman"/>
+                <w:szCs w:val="24"/>
+              </w:rPr>
+            </w:pPr>
+            <w:r>
+              <w:rPr>
+                <w:rFonts w:cs="Times New Roman"/>
+                <w:szCs w:val="24"/>
+              </w:rPr>
+              <w:t>4</w:t>
+            </w:r>
+            <w:r>
+              <w:rPr>
+                <w:rFonts w:cs="Times New Roman"/>
+                <w:szCs w:val="24"/>
+              </w:rPr>
+              <w:t>00</w:t>
+            </w:r>
+            <w:r>
+              <w:rPr>
+                <w:rFonts w:cs="Times New Roman"/>
+                <w:szCs w:val="24"/>
+              </w:rPr>
+              <w:t>.0</w:t>
+            </w:r>
+          </w:p>
+        </w:tc>
+      </w:tr>
+    </w:tbl>
+    <w:p>
+      <w:r>
+        <w:t xml:space="preserve">I left these reactions in the thermocycler and depended on Tom to take care of them. Next steps will be verifying that I got the correct product, then digesting it and the vector with </w:t>
+      </w:r>
+      <w:proofErr w:type="spellStart"/>
+      <w:r>
+        <w:rPr>
+          <w:i/>
+        </w:rPr>
+        <w:t>NotI</w:t>
+      </w:r>
+      <w:proofErr w:type="spellEnd"/>
+      <w:r>
+        <w:rPr>
+          <w:i/>
+        </w:rPr>
+        <w:t xml:space="preserve"> </w:t>
+      </w:r>
+      <w:r>
+        <w:t xml:space="preserve">and ligating them together.  </w:t>
+      </w:r>
+      <w:r>
+        <w:t xml:space="preserve">I believe this could all be done within one day, either tomorrow (1/29) or Monday (2/1). </w:t>
+      </w:r>
+    </w:p>
     <w:sectPr>
       <w:pgSz w:w="12240" w:h="15840"/>
       <w:pgMar w:top="1440" w:right="1440" w:bottom="1440" w:left="1440" w:header="720" w:footer="720" w:gutter="0"/>
@@ -3384,6 +6100,36 @@
       <w:szCs w:val="52"/>
     </w:rPr>
   </w:style>
+  <w:style w:type="paragraph" w:styleId="BalloonText">
+    <w:name w:val="Balloon Text"/>
+    <w:basedOn w:val="Normal"/>
+    <w:link w:val="BalloonTextChar"/>
+    <w:uiPriority w:val="99"/>
+    <w:semiHidden/>
+    <w:unhideWhenUsed/>
+    <w:rsid w:val="005373A3"/>
+    <w:pPr>
+      <w:spacing w:after="0" w:line="240" w:lineRule="auto"/>
+    </w:pPr>
+    <w:rPr>
+      <w:rFonts w:ascii="Tahoma" w:hAnsi="Tahoma" w:cs="Tahoma"/>
+      <w:sz w:val="16"/>
+      <w:szCs w:val="16"/>
+    </w:rPr>
+  </w:style>
+  <w:style w:type="character" w:customStyle="1" w:styleId="BalloonTextChar">
+    <w:name w:val="Balloon Text Char"/>
+    <w:basedOn w:val="DefaultParagraphFont"/>
+    <w:link w:val="BalloonText"/>
+    <w:uiPriority w:val="99"/>
+    <w:semiHidden/>
+    <w:rsid w:val="005373A3"/>
+    <w:rPr>
+      <w:rFonts w:ascii="Tahoma" w:hAnsi="Tahoma" w:cs="Tahoma"/>
+      <w:sz w:val="16"/>
+      <w:szCs w:val="16"/>
+    </w:rPr>
+  </w:style>
 </w:styles>
 </file>
 
@@ -3709,6 +6455,36 @@
       <w:szCs w:val="52"/>
     </w:rPr>
   </w:style>
+  <w:style w:type="paragraph" w:styleId="BalloonText">
+    <w:name w:val="Balloon Text"/>
+    <w:basedOn w:val="Normal"/>
+    <w:link w:val="BalloonTextChar"/>
+    <w:uiPriority w:val="99"/>
+    <w:semiHidden/>
+    <w:unhideWhenUsed/>
+    <w:rsid w:val="005373A3"/>
+    <w:pPr>
+      <w:spacing w:after="0" w:line="240" w:lineRule="auto"/>
+    </w:pPr>
+    <w:rPr>
+      <w:rFonts w:ascii="Tahoma" w:hAnsi="Tahoma" w:cs="Tahoma"/>
+      <w:sz w:val="16"/>
+      <w:szCs w:val="16"/>
+    </w:rPr>
+  </w:style>
+  <w:style w:type="character" w:customStyle="1" w:styleId="BalloonTextChar">
+    <w:name w:val="Balloon Text Char"/>
+    <w:basedOn w:val="DefaultParagraphFont"/>
+    <w:link w:val="BalloonText"/>
+    <w:uiPriority w:val="99"/>
+    <w:semiHidden/>
+    <w:rsid w:val="005373A3"/>
+    <w:rPr>
+      <w:rFonts w:ascii="Tahoma" w:hAnsi="Tahoma" w:cs="Tahoma"/>
+      <w:sz w:val="16"/>
+      <w:szCs w:val="16"/>
+    </w:rPr>
+  </w:style>
 </w:styles>
 </file>
 

</xml_diff>

<commit_message>
Figure and paper updates
</commit_message>
<xml_diff>
--- a/Experimental Lab Notebook/2016_01_26_glycine KO.docx
+++ b/Experimental Lab Notebook/2016_01_26_glycine KO.docx
@@ -3951,13 +3951,7 @@
         <w:pStyle w:val="Heading2"/>
       </w:pPr>
       <w:r>
-        <w:t>Gel Purification,</w:t>
-      </w:r>
-      <w:r>
-        <w:t xml:space="preserve"> Ligation</w:t>
-      </w:r>
-      <w:r>
-        <w:t>, and PCR #2</w:t>
+        <w:t>Gel Purification, Ligation, and PCR #2</w:t>
       </w:r>
     </w:p>
     <w:p>
@@ -4219,14 +4213,7 @@
           <w:szCs w:val="24"/>
         </w:rPr>
         <w:tab/>
-        <w:t>1</w:t>
-      </w:r>
-      <w:r>
-        <w:rPr>
-          <w:rFonts w:cs="Times New Roman"/>
-          <w:szCs w:val="24"/>
-        </w:rPr>
-        <w:t>.0</w:t>
+        <w:t>1.0</w:t>
       </w:r>
     </w:p>
     <w:p>
@@ -4371,14 +4358,7 @@
           <w:rFonts w:cs="Times New Roman"/>
           <w:szCs w:val="24"/>
         </w:rPr>
-        <w:t xml:space="preserve"> 1</w:t>
-      </w:r>
-      <w:r>
-        <w:rPr>
-          <w:rFonts w:cs="Times New Roman"/>
-          <w:szCs w:val="24"/>
-        </w:rPr>
-        <w:t>*</w:t>
+        <w:t xml:space="preserve"> 1*</w:t>
       </w:r>
       <w:r>
         <w:rPr>
@@ -4441,14 +4421,7 @@
           <w:rFonts w:cs="Times New Roman"/>
           <w:szCs w:val="24"/>
         </w:rPr>
-        <w:t xml:space="preserve"> 2</w:t>
-      </w:r>
-      <w:r>
-        <w:rPr>
-          <w:rFonts w:cs="Times New Roman"/>
-          <w:szCs w:val="24"/>
-        </w:rPr>
-        <w:t>*</w:t>
+        <w:t xml:space="preserve"> 2*</w:t>
       </w:r>
       <w:r>
         <w:rPr>
@@ -4458,8 +4431,6 @@
         <w:tab/>
         <w:t>5.0</w:t>
       </w:r>
-      <w:bookmarkStart w:id="0" w:name="_GoBack"/>
-      <w:bookmarkEnd w:id="0"/>
     </w:p>
     <w:p>
       <w:pPr>
@@ -4486,13 +4457,6 @@
           <w:u w:val="single"/>
         </w:rPr>
         <w:tab/>
-      </w:r>
-      <w:r>
-        <w:rPr>
-          <w:rFonts w:cs="Times New Roman"/>
-          <w:szCs w:val="24"/>
-          <w:u w:val="single"/>
-        </w:rPr>
         <w:t>Fast Link Ligase</w:t>
       </w:r>
       <w:r>
@@ -4785,14 +4749,7 @@
                 <w:rFonts w:cs="Times New Roman"/>
                 <w:szCs w:val="24"/>
               </w:rPr>
-              <w:t>1:5</w:t>
-            </w:r>
-            <w:r>
-              <w:rPr>
-                <w:rFonts w:cs="Times New Roman"/>
-                <w:szCs w:val="24"/>
-              </w:rPr>
-              <w:t xml:space="preserve"> </w:t>
+              <w:t xml:space="preserve">1:5 </w:t>
             </w:r>
             <w:r>
               <w:rPr>
@@ -4927,14 +4884,7 @@
                 <w:rFonts w:cs="Times New Roman"/>
                 <w:szCs w:val="24"/>
               </w:rPr>
-              <w:t>284</w:t>
-            </w:r>
-            <w:r>
-              <w:rPr>
-                <w:rFonts w:cs="Times New Roman"/>
-                <w:szCs w:val="24"/>
-              </w:rPr>
-              <w:t>.0</w:t>
+              <w:t>284.0</w:t>
             </w:r>
           </w:p>
         </w:tc>
@@ -4962,14 +4912,7 @@
                 <w:rFonts w:cs="Times New Roman"/>
                 <w:szCs w:val="24"/>
               </w:rPr>
-              <w:t>284</w:t>
-            </w:r>
-            <w:r>
-              <w:rPr>
-                <w:rFonts w:cs="Times New Roman"/>
-                <w:szCs w:val="24"/>
-              </w:rPr>
-              <w:t>.0</w:t>
+              <w:t>284.0</w:t>
             </w:r>
           </w:p>
         </w:tc>
@@ -5281,14 +5224,7 @@
                 <w:rFonts w:cs="Times New Roman"/>
                 <w:szCs w:val="24"/>
               </w:rPr>
-              <w:t>8.</w:t>
-            </w:r>
-            <w:r>
-              <w:rPr>
-                <w:rFonts w:cs="Times New Roman"/>
-                <w:szCs w:val="24"/>
-              </w:rPr>
-              <w:t>0</w:t>
+              <w:t>8.0</w:t>
             </w:r>
           </w:p>
         </w:tc>
@@ -5384,14 +5320,7 @@
                 <w:rFonts w:cs="Times New Roman"/>
                 <w:szCs w:val="24"/>
               </w:rPr>
-              <w:t>8.</w:t>
-            </w:r>
-            <w:r>
-              <w:rPr>
-                <w:rFonts w:cs="Times New Roman"/>
-                <w:szCs w:val="24"/>
-              </w:rPr>
-              <w:t>0</w:t>
+              <w:t>8.0</w:t>
             </w:r>
           </w:p>
         </w:tc>
@@ -5494,21 +5423,7 @@
                 <w:rFonts w:cs="Times New Roman"/>
                 <w:szCs w:val="24"/>
               </w:rPr>
-              <w:t>8</w:t>
-            </w:r>
-            <w:r>
-              <w:rPr>
-                <w:rFonts w:cs="Times New Roman"/>
-                <w:szCs w:val="24"/>
-              </w:rPr>
-              <w:t>.0</w:t>
-            </w:r>
-            <w:r>
-              <w:rPr>
-                <w:rFonts w:cs="Times New Roman"/>
-                <w:szCs w:val="24"/>
-              </w:rPr>
-              <w:t>**</w:t>
+              <w:t>8.0**</w:t>
             </w:r>
           </w:p>
         </w:tc>
@@ -5578,14 +5493,7 @@
                 <w:rFonts w:cs="Times New Roman"/>
                 <w:szCs w:val="24"/>
               </w:rPr>
-              <w:t>4</w:t>
-            </w:r>
-            <w:r>
-              <w:rPr>
-                <w:rFonts w:cs="Times New Roman"/>
-                <w:szCs w:val="24"/>
-              </w:rPr>
-              <w:t>.0</w:t>
+              <w:t>4.0</w:t>
             </w:r>
           </w:p>
         </w:tc>
@@ -5613,14 +5521,7 @@
                 <w:rFonts w:cs="Times New Roman"/>
                 <w:szCs w:val="24"/>
               </w:rPr>
-              <w:t>4</w:t>
-            </w:r>
-            <w:r>
-              <w:rPr>
-                <w:rFonts w:cs="Times New Roman"/>
-                <w:szCs w:val="24"/>
-              </w:rPr>
-              <w:t>.0</w:t>
+              <w:t>4.0</w:t>
             </w:r>
           </w:p>
         </w:tc>
@@ -5635,26 +5536,120 @@
             <w:tcBorders>
               <w:top w:val="single" w:sz="4" w:space="0" w:color="auto"/>
               <w:left w:val="nil"/>
+              <w:bottom w:val="single" w:sz="4" w:space="0" w:color="auto"/>
+              <w:right w:val="nil"/>
+            </w:tcBorders>
+          </w:tcPr>
+          <w:p>
+            <w:pPr>
+              <w:ind w:left="360"/>
+              <w:jc w:val="center"/>
+              <w:rPr>
+                <w:rFonts w:cs="Times New Roman"/>
+                <w:szCs w:val="24"/>
+              </w:rPr>
+            </w:pPr>
+            <w:r>
+              <w:rPr>
+                <w:rFonts w:cs="Times New Roman"/>
+                <w:szCs w:val="24"/>
+              </w:rPr>
+              <w:t>Total Volume:</w:t>
+            </w:r>
+          </w:p>
+        </w:tc>
+        <w:tc>
+          <w:tcPr>
+            <w:tcW w:w="2316" w:type="dxa"/>
+            <w:tcBorders>
+              <w:top w:val="single" w:sz="4" w:space="0" w:color="auto"/>
+              <w:left w:val="nil"/>
+              <w:bottom w:val="single" w:sz="4" w:space="0" w:color="auto"/>
+              <w:right w:val="nil"/>
+            </w:tcBorders>
+          </w:tcPr>
+          <w:p>
+            <w:pPr>
+              <w:ind w:left="360"/>
+              <w:jc w:val="center"/>
+              <w:rPr>
+                <w:rFonts w:cs="Times New Roman"/>
+                <w:szCs w:val="24"/>
+              </w:rPr>
+            </w:pPr>
+            <w:r>
+              <w:rPr>
+                <w:rFonts w:cs="Times New Roman"/>
+                <w:szCs w:val="24"/>
+              </w:rPr>
+              <w:t>40</w:t>
+            </w:r>
+            <w:r>
+              <w:rPr>
+                <w:rFonts w:cs="Times New Roman"/>
+                <w:szCs w:val="24"/>
+              </w:rPr>
+              <w:t>0.0</w:t>
+            </w:r>
+          </w:p>
+        </w:tc>
+        <w:tc>
+          <w:tcPr>
+            <w:tcW w:w="2316" w:type="dxa"/>
+            <w:tcBorders>
+              <w:top w:val="single" w:sz="4" w:space="0" w:color="auto"/>
+              <w:left w:val="nil"/>
+              <w:bottom w:val="single" w:sz="4" w:space="0" w:color="auto"/>
+              <w:right w:val="nil"/>
+            </w:tcBorders>
+          </w:tcPr>
+          <w:p>
+            <w:pPr>
+              <w:ind w:left="360"/>
+              <w:jc w:val="center"/>
+              <w:rPr>
+                <w:rFonts w:cs="Times New Roman"/>
+                <w:szCs w:val="24"/>
+              </w:rPr>
+            </w:pPr>
+            <w:r>
+              <w:rPr>
+                <w:rFonts w:cs="Times New Roman"/>
+                <w:szCs w:val="24"/>
+              </w:rPr>
+              <w:t>400</w:t>
+            </w:r>
+            <w:r>
+              <w:rPr>
+                <w:rFonts w:cs="Times New Roman"/>
+                <w:szCs w:val="24"/>
+              </w:rPr>
+              <w:t>.0</w:t>
+            </w:r>
+          </w:p>
+        </w:tc>
+      </w:tr>
+      <w:tr>
+        <w:trPr>
+          <w:jc w:val="center"/>
+        </w:trPr>
+        <w:tc>
+          <w:tcPr>
+            <w:tcW w:w="2395" w:type="dxa"/>
+            <w:tcBorders>
+              <w:top w:val="single" w:sz="4" w:space="0" w:color="auto"/>
+              <w:left w:val="nil"/>
               <w:bottom w:val="nil"/>
               <w:right w:val="nil"/>
             </w:tcBorders>
           </w:tcPr>
           <w:p>
             <w:pPr>
-              <w:ind w:left="360"/>
-              <w:jc w:val="center"/>
-              <w:rPr>
-                <w:rFonts w:cs="Times New Roman"/>
-                <w:szCs w:val="24"/>
-              </w:rPr>
-            </w:pPr>
-            <w:r>
-              <w:rPr>
-                <w:rFonts w:cs="Times New Roman"/>
-                <w:szCs w:val="24"/>
-              </w:rPr>
-              <w:t>Total Volume:</w:t>
-            </w:r>
+              <w:rPr>
+                <w:rFonts w:cs="Times New Roman"/>
+                <w:szCs w:val="24"/>
+              </w:rPr>
+            </w:pPr>
           </w:p>
         </w:tc>
         <w:tc>
@@ -5676,27 +5671,6 @@
                 <w:szCs w:val="24"/>
               </w:rPr>
             </w:pPr>
-            <w:r>
-              <w:rPr>
-                <w:rFonts w:cs="Times New Roman"/>
-                <w:szCs w:val="24"/>
-              </w:rPr>
-              <w:t>4</w:t>
-            </w:r>
-            <w:r>
-              <w:rPr>
-                <w:rFonts w:cs="Times New Roman"/>
-                <w:szCs w:val="24"/>
-              </w:rPr>
-              <w:t>0</w:t>
-            </w:r>
-            <w:r>
-              <w:rPr>
-                <w:rFonts w:cs="Times New Roman"/>
-                <w:szCs w:val="24"/>
-              </w:rPr>
-              <w:t>0.0</w:t>
-            </w:r>
           </w:p>
         </w:tc>
         <w:tc>
@@ -5718,32 +5692,380 @@
                 <w:szCs w:val="24"/>
               </w:rPr>
             </w:pPr>
-            <w:r>
-              <w:rPr>
-                <w:rFonts w:cs="Times New Roman"/>
-                <w:szCs w:val="24"/>
-              </w:rPr>
-              <w:t>4</w:t>
-            </w:r>
-            <w:r>
-              <w:rPr>
-                <w:rFonts w:cs="Times New Roman"/>
-                <w:szCs w:val="24"/>
-              </w:rPr>
-              <w:t>00</w:t>
-            </w:r>
-            <w:r>
-              <w:rPr>
-                <w:rFonts w:cs="Times New Roman"/>
-                <w:szCs w:val="24"/>
-              </w:rPr>
-              <w:t>.0</w:t>
-            </w:r>
           </w:p>
         </w:tc>
       </w:tr>
     </w:tbl>
     <w:p>
+      <w:pPr>
+        <w:widowControl w:val="0"/>
+        <w:tabs>
+          <w:tab w:val="center" w:pos="720"/>
+          <w:tab w:val="center" w:pos="3420"/>
+          <w:tab w:val="center" w:pos="5310"/>
+          <w:tab w:val="center" w:pos="6840"/>
+        </w:tabs>
+        <w:autoSpaceDE w:val="0"/>
+        <w:autoSpaceDN w:val="0"/>
+        <w:adjustRightInd w:val="0"/>
+        <w:spacing w:after="0"/>
+        <w:rPr>
+          <w:rFonts w:cs="Times New Roman"/>
+          <w:szCs w:val="24"/>
+          <w:u w:val="single"/>
+        </w:rPr>
+      </w:pPr>
+      <w:r>
+        <w:rPr>
+          <w:rFonts w:cs="Times New Roman"/>
+          <w:szCs w:val="24"/>
+          <w:u w:val="single"/>
+        </w:rPr>
+        <w:tab/>
+        <w:t>Cycle</w:t>
+      </w:r>
+      <w:r>
+        <w:rPr>
+          <w:rFonts w:cs="Times New Roman"/>
+          <w:szCs w:val="24"/>
+          <w:u w:val="single"/>
+        </w:rPr>
+        <w:tab/>
+        <w:t xml:space="preserve">Temperature </w:t>
+      </w:r>
+      <w:r>
+        <w:rPr>
+          <w:rFonts w:cs="Times New Roman"/>
+          <w:szCs w:val="24"/>
+          <w:u w:val="single"/>
+        </w:rPr>
+        <w:tab/>
+        <w:t>Time</w:t>
+      </w:r>
+      <w:r>
+        <w:rPr>
+          <w:rFonts w:cs="Times New Roman"/>
+          <w:szCs w:val="24"/>
+          <w:u w:val="single"/>
+        </w:rPr>
+        <w:tab/>
+        <w:t xml:space="preserve"># Cycles </w:t>
+      </w:r>
+    </w:p>
+    <w:p>
+      <w:pPr>
+        <w:widowControl w:val="0"/>
+        <w:tabs>
+          <w:tab w:val="center" w:pos="720"/>
+          <w:tab w:val="center" w:pos="3420"/>
+          <w:tab w:val="center" w:pos="5310"/>
+          <w:tab w:val="center" w:pos="6840"/>
+        </w:tabs>
+        <w:autoSpaceDE w:val="0"/>
+        <w:autoSpaceDN w:val="0"/>
+        <w:adjustRightInd w:val="0"/>
+        <w:spacing w:after="0"/>
+        <w:rPr>
+          <w:rFonts w:cs="Times New Roman"/>
+          <w:szCs w:val="24"/>
+        </w:rPr>
+      </w:pPr>
+      <w:r>
+        <w:rPr>
+          <w:rFonts w:cs="Times New Roman"/>
+          <w:szCs w:val="24"/>
+        </w:rPr>
+        <w:tab/>
+      </w:r>
+      <w:proofErr w:type="gramStart"/>
+      <w:r>
+        <w:rPr>
+          <w:rFonts w:cs="Times New Roman"/>
+          <w:szCs w:val="24"/>
+        </w:rPr>
+        <w:t>initial</w:t>
+      </w:r>
+      <w:proofErr w:type="gramEnd"/>
+      <w:r>
+        <w:rPr>
+          <w:rFonts w:cs="Times New Roman"/>
+          <w:szCs w:val="24"/>
+        </w:rPr>
+        <w:t xml:space="preserve"> denaturation</w:t>
+      </w:r>
+      <w:r>
+        <w:rPr>
+          <w:rFonts w:cs="Times New Roman"/>
+          <w:szCs w:val="24"/>
+        </w:rPr>
+        <w:tab/>
+        <w:t>98ºC</w:t>
+      </w:r>
+      <w:r>
+        <w:rPr>
+          <w:rFonts w:cs="Times New Roman"/>
+          <w:szCs w:val="24"/>
+        </w:rPr>
+        <w:tab/>
+        <w:t>2</w:t>
+      </w:r>
+      <w:r>
+        <w:rPr>
+          <w:rFonts w:cs="Times New Roman"/>
+          <w:szCs w:val="24"/>
+        </w:rPr>
+        <w:t>’</w:t>
+      </w:r>
+      <w:r>
+        <w:rPr>
+          <w:rFonts w:cs="Times New Roman"/>
+          <w:szCs w:val="24"/>
+        </w:rPr>
+        <w:tab/>
+        <w:t>1</w:t>
+      </w:r>
+    </w:p>
+    <w:p>
+      <w:pPr>
+        <w:widowControl w:val="0"/>
+        <w:tabs>
+          <w:tab w:val="center" w:pos="720"/>
+          <w:tab w:val="center" w:pos="3420"/>
+          <w:tab w:val="center" w:pos="5310"/>
+          <w:tab w:val="center" w:pos="6840"/>
+        </w:tabs>
+        <w:autoSpaceDE w:val="0"/>
+        <w:autoSpaceDN w:val="0"/>
+        <w:adjustRightInd w:val="0"/>
+        <w:spacing w:after="0" w:line="120" w:lineRule="auto"/>
+        <w:rPr>
+          <w:rFonts w:cs="Times New Roman"/>
+          <w:szCs w:val="24"/>
+        </w:rPr>
+      </w:pPr>
+    </w:p>
+    <w:p>
+      <w:pPr>
+        <w:widowControl w:val="0"/>
+        <w:tabs>
+          <w:tab w:val="center" w:pos="720"/>
+          <w:tab w:val="center" w:pos="3420"/>
+          <w:tab w:val="center" w:pos="5310"/>
+          <w:tab w:val="center" w:pos="6840"/>
+        </w:tabs>
+        <w:autoSpaceDE w:val="0"/>
+        <w:autoSpaceDN w:val="0"/>
+        <w:adjustRightInd w:val="0"/>
+        <w:spacing w:after="0"/>
+        <w:rPr>
+          <w:rFonts w:cs="Times New Roman"/>
+          <w:szCs w:val="24"/>
+        </w:rPr>
+      </w:pPr>
+      <w:proofErr w:type="gramStart"/>
+      <w:r>
+        <w:rPr>
+          <w:rFonts w:cs="Times New Roman"/>
+          <w:szCs w:val="24"/>
+        </w:rPr>
+        <w:t>denaturation</w:t>
+      </w:r>
+      <w:proofErr w:type="gramEnd"/>
+      <w:r>
+        <w:rPr>
+          <w:rFonts w:cs="Times New Roman"/>
+          <w:szCs w:val="24"/>
+        </w:rPr>
+        <w:tab/>
+        <w:t>98ºC</w:t>
+      </w:r>
+      <w:r>
+        <w:rPr>
+          <w:rFonts w:cs="Times New Roman"/>
+          <w:szCs w:val="24"/>
+        </w:rPr>
+        <w:tab/>
+        <w:t>15</w:t>
+      </w:r>
+      <w:r>
+        <w:rPr>
+          <w:rFonts w:cs="Times New Roman"/>
+          <w:szCs w:val="24"/>
+        </w:rPr>
+        <w:t>”</w:t>
+      </w:r>
+      <w:r>
+        <w:rPr>
+          <w:rFonts w:cs="Times New Roman"/>
+          <w:szCs w:val="24"/>
+        </w:rPr>
+        <w:tab/>
+      </w:r>
+    </w:p>
+    <w:p>
+      <w:pPr>
+        <w:widowControl w:val="0"/>
+        <w:tabs>
+          <w:tab w:val="center" w:pos="720"/>
+          <w:tab w:val="center" w:pos="3420"/>
+          <w:tab w:val="center" w:pos="5310"/>
+          <w:tab w:val="center" w:pos="6840"/>
+        </w:tabs>
+        <w:autoSpaceDE w:val="0"/>
+        <w:autoSpaceDN w:val="0"/>
+        <w:adjustRightInd w:val="0"/>
+        <w:spacing w:after="0"/>
+        <w:rPr>
+          <w:rFonts w:cs="Times New Roman"/>
+          <w:szCs w:val="24"/>
+        </w:rPr>
+      </w:pPr>
+      <w:proofErr w:type="gramStart"/>
+      <w:r>
+        <w:rPr>
+          <w:rFonts w:cs="Times New Roman"/>
+          <w:szCs w:val="24"/>
+        </w:rPr>
+        <w:t>annealing</w:t>
+      </w:r>
+      <w:proofErr w:type="gramEnd"/>
+      <w:r>
+        <w:rPr>
+          <w:rFonts w:cs="Times New Roman"/>
+          <w:szCs w:val="24"/>
+        </w:rPr>
+        <w:tab/>
+      </w:r>
+      <w:r>
+        <w:rPr>
+          <w:rFonts w:cs="Times New Roman"/>
+          <w:b/>
+          <w:szCs w:val="24"/>
+        </w:rPr>
+        <w:t>53ºC</w:t>
+      </w:r>
+      <w:r>
+        <w:rPr>
+          <w:rFonts w:cs="Times New Roman"/>
+          <w:szCs w:val="24"/>
+        </w:rPr>
+        <w:tab/>
+        <w:t>15”</w:t>
+      </w:r>
+      <w:r>
+        <w:rPr>
+          <w:rFonts w:cs="Times New Roman"/>
+          <w:szCs w:val="24"/>
+        </w:rPr>
+        <w:tab/>
+        <w:t>30</w:t>
+      </w:r>
+    </w:p>
+    <w:p>
+      <w:pPr>
+        <w:widowControl w:val="0"/>
+        <w:tabs>
+          <w:tab w:val="center" w:pos="720"/>
+          <w:tab w:val="center" w:pos="3420"/>
+          <w:tab w:val="center" w:pos="5310"/>
+          <w:tab w:val="center" w:pos="6840"/>
+        </w:tabs>
+        <w:autoSpaceDE w:val="0"/>
+        <w:autoSpaceDN w:val="0"/>
+        <w:adjustRightInd w:val="0"/>
+        <w:spacing w:after="0"/>
+        <w:rPr>
+          <w:rFonts w:cs="Times New Roman"/>
+          <w:szCs w:val="24"/>
+        </w:rPr>
+      </w:pPr>
+      <w:proofErr w:type="gramStart"/>
+      <w:r>
+        <w:rPr>
+          <w:rFonts w:cs="Times New Roman"/>
+          <w:szCs w:val="24"/>
+        </w:rPr>
+        <w:t>extension</w:t>
+      </w:r>
+      <w:proofErr w:type="gramEnd"/>
+      <w:r>
+        <w:rPr>
+          <w:rFonts w:cs="Times New Roman"/>
+          <w:szCs w:val="24"/>
+        </w:rPr>
+        <w:tab/>
+        <w:t>72ºC</w:t>
+      </w:r>
+      <w:r>
+        <w:rPr>
+          <w:rFonts w:cs="Times New Roman"/>
+          <w:szCs w:val="24"/>
+        </w:rPr>
+        <w:tab/>
+        <w:t>30”</w:t>
+      </w:r>
+    </w:p>
+    <w:p>
+      <w:pPr>
+        <w:widowControl w:val="0"/>
+        <w:tabs>
+          <w:tab w:val="center" w:pos="720"/>
+          <w:tab w:val="center" w:pos="3420"/>
+          <w:tab w:val="center" w:pos="5310"/>
+          <w:tab w:val="center" w:pos="6840"/>
+        </w:tabs>
+        <w:autoSpaceDE w:val="0"/>
+        <w:autoSpaceDN w:val="0"/>
+        <w:adjustRightInd w:val="0"/>
+        <w:spacing w:after="0"/>
+        <w:rPr>
+          <w:rFonts w:cs="Times New Roman"/>
+          <w:szCs w:val="24"/>
+        </w:rPr>
+      </w:pPr>
+      <w:proofErr w:type="gramStart"/>
+      <w:r>
+        <w:rPr>
+          <w:rFonts w:cs="Times New Roman"/>
+          <w:szCs w:val="24"/>
+        </w:rPr>
+        <w:t>final</w:t>
+      </w:r>
+      <w:proofErr w:type="gramEnd"/>
+      <w:r>
+        <w:rPr>
+          <w:rFonts w:cs="Times New Roman"/>
+          <w:szCs w:val="24"/>
+        </w:rPr>
+        <w:t xml:space="preserve"> extension</w:t>
+      </w:r>
+      <w:r>
+        <w:rPr>
+          <w:rFonts w:cs="Times New Roman"/>
+          <w:szCs w:val="24"/>
+        </w:rPr>
+        <w:tab/>
+        <w:t>72ºC</w:t>
+      </w:r>
+      <w:r>
+        <w:rPr>
+          <w:rFonts w:cs="Times New Roman"/>
+          <w:szCs w:val="24"/>
+        </w:rPr>
+        <w:tab/>
+        <w:t>1’</w:t>
+      </w:r>
+      <w:r>
+        <w:rPr>
+          <w:rFonts w:cs="Times New Roman"/>
+          <w:szCs w:val="24"/>
+        </w:rPr>
+        <w:tab/>
+        <w:t>1</w:t>
+      </w:r>
+    </w:p>
+    <w:p/>
+    <w:p>
       <w:r>
         <w:t xml:space="preserve">I left these reactions in the thermocycler and depended on Tom to take care of them. Next steps will be verifying that I got the correct product, then digesting it and the vector with </w:t>
       </w:r>
@@ -5766,6 +6088,1182 @@
       </w:r>
       <w:r>
         <w:t xml:space="preserve">I believe this could all be done within one day, either tomorrow (1/29) or Monday (2/1). </w:t>
+      </w:r>
+    </w:p>
+    <w:p>
+      <w:pPr>
+        <w:pStyle w:val="Heading2"/>
+      </w:pPr>
+      <w:r>
+        <w:t>RE Digest #2, Ligation #2, Transformation into E. coli (02/01)</w:t>
+      </w:r>
+    </w:p>
+    <w:p>
+      <w:r>
+        <w:rPr>
+          <w:noProof/>
+        </w:rPr>
+        <w:drawing>
+          <wp:anchor distT="0" distB="0" distL="114300" distR="114300" simplePos="0" relativeHeight="251659264" behindDoc="0" locked="0" layoutInCell="1" allowOverlap="1" wp14:anchorId="54D431A1" wp14:editId="6B80C347">
+            <wp:simplePos x="0" y="0"/>
+            <wp:positionH relativeFrom="column">
+              <wp:posOffset>4013835</wp:posOffset>
+            </wp:positionH>
+            <wp:positionV relativeFrom="paragraph">
+              <wp:posOffset>94615</wp:posOffset>
+            </wp:positionV>
+            <wp:extent cx="2166620" cy="2855595"/>
+            <wp:effectExtent l="0" t="0" r="5080" b="1905"/>
+            <wp:wrapSquare wrapText="bothSides"/>
+            <wp:docPr id="2" name="Picture 2"/>
+            <wp:cNvGraphicFramePr>
+              <a:graphicFrameLocks xmlns:a="http://schemas.openxmlformats.org/drawingml/2006/main" noChangeAspect="1"/>
+            </wp:cNvGraphicFramePr>
+            <a:graphic xmlns:a="http://schemas.openxmlformats.org/drawingml/2006/main">
+              <a:graphicData uri="http://schemas.openxmlformats.org/drawingml/2006/picture">
+                <pic:pic xmlns:pic="http://schemas.openxmlformats.org/drawingml/2006/picture">
+                  <pic:nvPicPr>
+                    <pic:cNvPr id="0" name="IMG_3326.JPG"/>
+                    <pic:cNvPicPr/>
+                  </pic:nvPicPr>
+                  <pic:blipFill>
+                    <a:blip r:embed="rId6">
+                      <a:extLst>
+                        <a:ext uri="{28A0092B-C50C-407E-A947-70E740481C1C}">
+                          <a14:useLocalDpi xmlns:a14="http://schemas.microsoft.com/office/drawing/2010/main" val="0"/>
+                        </a:ext>
+                      </a:extLst>
+                    </a:blip>
+                    <a:stretch>
+                      <a:fillRect/>
+                    </a:stretch>
+                  </pic:blipFill>
+                  <pic:spPr>
+                    <a:xfrm>
+                      <a:off x="0" y="0"/>
+                      <a:ext cx="2166620" cy="2855595"/>
+                    </a:xfrm>
+                    <a:prstGeom prst="rect">
+                      <a:avLst/>
+                    </a:prstGeom>
+                  </pic:spPr>
+                </pic:pic>
+              </a:graphicData>
+            </a:graphic>
+            <wp14:sizeRelH relativeFrom="page">
+              <wp14:pctWidth>0</wp14:pctWidth>
+            </wp14:sizeRelH>
+            <wp14:sizeRelV relativeFrom="page">
+              <wp14:pctHeight>0</wp14:pctHeight>
+            </wp14:sizeRelV>
+          </wp:anchor>
+        </w:drawing>
+      </w:r>
+      <w:r>
+        <w:t>I have 6 reactions from PCR last Thursday, 3 of 1:5 ratio and 3 of 1:10 ratio. First step is to PCR purify both sets</w:t>
+      </w:r>
+      <w:r>
+        <w:t xml:space="preserve">, which I did while reserving 10 </w:t>
+      </w:r>
+      <w:proofErr w:type="spellStart"/>
+      <w:r>
+        <w:t>uL</w:t>
+      </w:r>
+      <w:proofErr w:type="spellEnd"/>
+      <w:r>
+        <w:t xml:space="preserve"> of each for a gel. Gel image showed 1 band for each (Tom says they’re at 2 kb, so it looks good). Gel image follows:</w:t>
+      </w:r>
+    </w:p>
+    <w:p/>
+    <w:p>
+      <w:r>
+        <w:t xml:space="preserve">With the 12 </w:t>
+      </w:r>
+      <w:proofErr w:type="spellStart"/>
+      <w:r>
+        <w:t>uL</w:t>
+      </w:r>
+      <w:proofErr w:type="spellEnd"/>
+      <w:r>
+        <w:t xml:space="preserve"> </w:t>
+      </w:r>
+      <w:proofErr w:type="spellStart"/>
+      <w:r>
+        <w:t>elutions</w:t>
+      </w:r>
+      <w:proofErr w:type="spellEnd"/>
+      <w:r>
+        <w:t xml:space="preserve"> of each and the </w:t>
+      </w:r>
+      <w:proofErr w:type="spellStart"/>
+      <w:r>
+        <w:t>pcruptNeoR</w:t>
+      </w:r>
+      <w:proofErr w:type="spellEnd"/>
+      <w:r>
+        <w:t xml:space="preserve"> plasmid, I setup more RE digestions with </w:t>
+      </w:r>
+      <w:proofErr w:type="spellStart"/>
+      <w:r>
+        <w:t>NotI</w:t>
+      </w:r>
+      <w:proofErr w:type="spellEnd"/>
+      <w:r>
+        <w:t>-HF; table is as follows:</w:t>
+      </w:r>
+    </w:p>
+    <w:tbl>
+      <w:tblPr>
+        <w:tblStyle w:val="TableGrid"/>
+        <w:tblW w:w="0" w:type="auto"/>
+        <w:tblBorders>
+          <w:top w:val="none" w:sz="0" w:space="0" w:color="auto"/>
+          <w:left w:val="none" w:sz="0" w:space="0" w:color="auto"/>
+          <w:bottom w:val="none" w:sz="0" w:space="0" w:color="auto"/>
+          <w:right w:val="none" w:sz="0" w:space="0" w:color="auto"/>
+          <w:insideH w:val="none" w:sz="0" w:space="0" w:color="auto"/>
+          <w:insideV w:val="none" w:sz="0" w:space="0" w:color="auto"/>
+        </w:tblBorders>
+        <w:tblLook w:val="04A0" w:firstRow="1" w:lastRow="0" w:firstColumn="1" w:lastColumn="0" w:noHBand="0" w:noVBand="1"/>
+      </w:tblPr>
+      <w:tblGrid>
+        <w:gridCol w:w="1617"/>
+        <w:gridCol w:w="1580"/>
+        <w:gridCol w:w="1580"/>
+        <w:gridCol w:w="1580"/>
+      </w:tblGrid>
+      <w:tr>
+        <w:tc>
+          <w:tcPr>
+            <w:tcW w:w="2394" w:type="dxa"/>
+            <w:tcBorders>
+              <w:bottom w:val="single" w:sz="4" w:space="0" w:color="auto"/>
+            </w:tcBorders>
+          </w:tcPr>
+          <w:p>
+            <w:pPr>
+              <w:jc w:val="center"/>
+            </w:pPr>
+            <w:r>
+              <w:t>Reagent</w:t>
+            </w:r>
+          </w:p>
+        </w:tc>
+        <w:tc>
+          <w:tcPr>
+            <w:tcW w:w="2394" w:type="dxa"/>
+            <w:tcBorders>
+              <w:bottom w:val="single" w:sz="4" w:space="0" w:color="auto"/>
+            </w:tcBorders>
+          </w:tcPr>
+          <w:p>
+            <w:pPr>
+              <w:jc w:val="center"/>
+            </w:pPr>
+            <w:r>
+              <w:t>Plasmid Volumes</w:t>
+            </w:r>
+          </w:p>
+        </w:tc>
+        <w:tc>
+          <w:tcPr>
+            <w:tcW w:w="2394" w:type="dxa"/>
+            <w:tcBorders>
+              <w:bottom w:val="single" w:sz="4" w:space="0" w:color="auto"/>
+            </w:tcBorders>
+          </w:tcPr>
+          <w:p>
+            <w:pPr>
+              <w:jc w:val="center"/>
+            </w:pPr>
+            <w:r>
+              <w:t>1:5 Volumes</w:t>
+            </w:r>
+          </w:p>
+        </w:tc>
+        <w:tc>
+          <w:tcPr>
+            <w:tcW w:w="2394" w:type="dxa"/>
+            <w:tcBorders>
+              <w:bottom w:val="single" w:sz="4" w:space="0" w:color="auto"/>
+            </w:tcBorders>
+          </w:tcPr>
+          <w:p>
+            <w:pPr>
+              <w:jc w:val="center"/>
+            </w:pPr>
+            <w:r>
+              <w:t>1:10 Volumes</w:t>
+            </w:r>
+          </w:p>
+        </w:tc>
+      </w:tr>
+      <w:tr>
+        <w:tc>
+          <w:tcPr>
+            <w:tcW w:w="2394" w:type="dxa"/>
+            <w:tcBorders>
+              <w:top w:val="single" w:sz="4" w:space="0" w:color="auto"/>
+            </w:tcBorders>
+          </w:tcPr>
+          <w:p>
+            <w:pPr>
+              <w:jc w:val="center"/>
+            </w:pPr>
+            <w:r>
+              <w:t>Water</w:t>
+            </w:r>
+          </w:p>
+        </w:tc>
+        <w:tc>
+          <w:tcPr>
+            <w:tcW w:w="2394" w:type="dxa"/>
+            <w:tcBorders>
+              <w:top w:val="single" w:sz="4" w:space="0" w:color="auto"/>
+            </w:tcBorders>
+          </w:tcPr>
+          <w:p>
+            <w:pPr>
+              <w:jc w:val="center"/>
+            </w:pPr>
+            <w:r>
+              <w:t>8</w:t>
+            </w:r>
+          </w:p>
+        </w:tc>
+        <w:tc>
+          <w:tcPr>
+            <w:tcW w:w="2394" w:type="dxa"/>
+            <w:tcBorders>
+              <w:top w:val="single" w:sz="4" w:space="0" w:color="auto"/>
+            </w:tcBorders>
+          </w:tcPr>
+          <w:p>
+            <w:pPr>
+              <w:jc w:val="center"/>
+            </w:pPr>
+            <w:r>
+              <w:t>4</w:t>
+            </w:r>
+          </w:p>
+        </w:tc>
+        <w:tc>
+          <w:tcPr>
+            <w:tcW w:w="2394" w:type="dxa"/>
+            <w:tcBorders>
+              <w:top w:val="single" w:sz="4" w:space="0" w:color="auto"/>
+            </w:tcBorders>
+          </w:tcPr>
+          <w:p>
+            <w:pPr>
+              <w:jc w:val="center"/>
+            </w:pPr>
+            <w:r>
+              <w:t>4</w:t>
+            </w:r>
+          </w:p>
+        </w:tc>
+      </w:tr>
+      <w:tr>
+        <w:tc>
+          <w:tcPr>
+            <w:tcW w:w="2394" w:type="dxa"/>
+          </w:tcPr>
+          <w:p>
+            <w:pPr>
+              <w:jc w:val="center"/>
+            </w:pPr>
+            <w:r>
+              <w:t>CutSmart Buffer</w:t>
+            </w:r>
+          </w:p>
+        </w:tc>
+        <w:tc>
+          <w:tcPr>
+            <w:tcW w:w="2394" w:type="dxa"/>
+          </w:tcPr>
+          <w:p>
+            <w:pPr>
+              <w:jc w:val="center"/>
+            </w:pPr>
+            <w:r>
+              <w:t>4</w:t>
+            </w:r>
+          </w:p>
+        </w:tc>
+        <w:tc>
+          <w:tcPr>
+            <w:tcW w:w="2394" w:type="dxa"/>
+          </w:tcPr>
+          <w:p>
+            <w:pPr>
+              <w:jc w:val="center"/>
+            </w:pPr>
+            <w:r>
+              <w:t>2</w:t>
+            </w:r>
+          </w:p>
+        </w:tc>
+        <w:tc>
+          <w:tcPr>
+            <w:tcW w:w="2394" w:type="dxa"/>
+          </w:tcPr>
+          <w:p>
+            <w:pPr>
+              <w:jc w:val="center"/>
+            </w:pPr>
+            <w:r>
+              <w:t>2</w:t>
+            </w:r>
+          </w:p>
+        </w:tc>
+      </w:tr>
+      <w:tr>
+        <w:tc>
+          <w:tcPr>
+            <w:tcW w:w="2394" w:type="dxa"/>
+          </w:tcPr>
+          <w:p>
+            <w:pPr>
+              <w:jc w:val="center"/>
+            </w:pPr>
+            <w:r>
+              <w:t>DNA Prep</w:t>
+            </w:r>
+          </w:p>
+        </w:tc>
+        <w:tc>
+          <w:tcPr>
+            <w:tcW w:w="2394" w:type="dxa"/>
+          </w:tcPr>
+          <w:p>
+            <w:pPr>
+              <w:jc w:val="center"/>
+            </w:pPr>
+            <w:r>
+              <w:t>24</w:t>
+            </w:r>
+          </w:p>
+        </w:tc>
+        <w:tc>
+          <w:tcPr>
+            <w:tcW w:w="2394" w:type="dxa"/>
+          </w:tcPr>
+          <w:p>
+            <w:pPr>
+              <w:jc w:val="center"/>
+            </w:pPr>
+            <w:r>
+              <w:t>12</w:t>
+            </w:r>
+          </w:p>
+        </w:tc>
+        <w:tc>
+          <w:tcPr>
+            <w:tcW w:w="2394" w:type="dxa"/>
+          </w:tcPr>
+          <w:p>
+            <w:pPr>
+              <w:jc w:val="center"/>
+            </w:pPr>
+            <w:r>
+              <w:t>12</w:t>
+            </w:r>
+          </w:p>
+        </w:tc>
+      </w:tr>
+      <w:tr>
+        <w:tc>
+          <w:tcPr>
+            <w:tcW w:w="2394" w:type="dxa"/>
+            <w:tcBorders>
+              <w:bottom w:val="single" w:sz="4" w:space="0" w:color="auto"/>
+            </w:tcBorders>
+          </w:tcPr>
+          <w:p>
+            <w:pPr>
+              <w:jc w:val="center"/>
+            </w:pPr>
+            <w:proofErr w:type="spellStart"/>
+            <w:r>
+              <w:t>NotI</w:t>
+            </w:r>
+            <w:proofErr w:type="spellEnd"/>
+            <w:r>
+              <w:t>-HF</w:t>
+            </w:r>
+          </w:p>
+        </w:tc>
+        <w:tc>
+          <w:tcPr>
+            <w:tcW w:w="2394" w:type="dxa"/>
+            <w:tcBorders>
+              <w:bottom w:val="single" w:sz="4" w:space="0" w:color="auto"/>
+            </w:tcBorders>
+          </w:tcPr>
+          <w:p>
+            <w:pPr>
+              <w:jc w:val="center"/>
+            </w:pPr>
+            <w:r>
+              <w:t>4</w:t>
+            </w:r>
+          </w:p>
+        </w:tc>
+        <w:tc>
+          <w:tcPr>
+            <w:tcW w:w="2394" w:type="dxa"/>
+            <w:tcBorders>
+              <w:bottom w:val="single" w:sz="4" w:space="0" w:color="auto"/>
+            </w:tcBorders>
+          </w:tcPr>
+          <w:p>
+            <w:pPr>
+              <w:jc w:val="center"/>
+            </w:pPr>
+            <w:r>
+              <w:t>2</w:t>
+            </w:r>
+          </w:p>
+        </w:tc>
+        <w:tc>
+          <w:tcPr>
+            <w:tcW w:w="2394" w:type="dxa"/>
+            <w:tcBorders>
+              <w:bottom w:val="single" w:sz="4" w:space="0" w:color="auto"/>
+            </w:tcBorders>
+          </w:tcPr>
+          <w:p>
+            <w:pPr>
+              <w:jc w:val="center"/>
+            </w:pPr>
+            <w:r>
+              <w:t>2</w:t>
+            </w:r>
+          </w:p>
+        </w:tc>
+      </w:tr>
+      <w:tr>
+        <w:tc>
+          <w:tcPr>
+            <w:tcW w:w="2394" w:type="dxa"/>
+            <w:tcBorders>
+              <w:top w:val="single" w:sz="4" w:space="0" w:color="auto"/>
+              <w:bottom w:val="single" w:sz="4" w:space="0" w:color="auto"/>
+            </w:tcBorders>
+          </w:tcPr>
+          <w:p>
+            <w:pPr>
+              <w:jc w:val="center"/>
+            </w:pPr>
+            <w:r>
+              <w:t>Total</w:t>
+            </w:r>
+          </w:p>
+        </w:tc>
+        <w:tc>
+          <w:tcPr>
+            <w:tcW w:w="2394" w:type="dxa"/>
+            <w:tcBorders>
+              <w:top w:val="single" w:sz="4" w:space="0" w:color="auto"/>
+              <w:bottom w:val="single" w:sz="4" w:space="0" w:color="auto"/>
+            </w:tcBorders>
+          </w:tcPr>
+          <w:p>
+            <w:pPr>
+              <w:jc w:val="center"/>
+            </w:pPr>
+            <w:r>
+              <w:t>40</w:t>
+            </w:r>
+          </w:p>
+        </w:tc>
+        <w:tc>
+          <w:tcPr>
+            <w:tcW w:w="2394" w:type="dxa"/>
+            <w:tcBorders>
+              <w:top w:val="single" w:sz="4" w:space="0" w:color="auto"/>
+              <w:bottom w:val="single" w:sz="4" w:space="0" w:color="auto"/>
+            </w:tcBorders>
+          </w:tcPr>
+          <w:p>
+            <w:pPr>
+              <w:jc w:val="center"/>
+            </w:pPr>
+            <w:r>
+              <w:t>20</w:t>
+            </w:r>
+          </w:p>
+        </w:tc>
+        <w:tc>
+          <w:tcPr>
+            <w:tcW w:w="2394" w:type="dxa"/>
+            <w:tcBorders>
+              <w:top w:val="single" w:sz="4" w:space="0" w:color="auto"/>
+              <w:bottom w:val="single" w:sz="4" w:space="0" w:color="auto"/>
+            </w:tcBorders>
+          </w:tcPr>
+          <w:p>
+            <w:pPr>
+              <w:jc w:val="center"/>
+            </w:pPr>
+            <w:r>
+              <w:t>20</w:t>
+            </w:r>
+          </w:p>
+        </w:tc>
+      </w:tr>
+    </w:tbl>
+    <w:p>
+      <w:r>
+        <w:t xml:space="preserve">As per RE digest procedure, I allowed the reactions to proceed at 37°C for 1 hour, then inactivated the enzymes for 20 min at 80°C. </w:t>
+      </w:r>
+    </w:p>
+    <w:p>
+      <w:r>
+        <w:t xml:space="preserve">Following the digest, </w:t>
+      </w:r>
+      <w:r>
+        <w:t xml:space="preserve">I gel purified including the </w:t>
+      </w:r>
+      <w:proofErr w:type="spellStart"/>
+      <w:r>
+        <w:t>MinElute</w:t>
+      </w:r>
+      <w:proofErr w:type="spellEnd"/>
+      <w:r>
+        <w:t xml:space="preserve"> steps, ending with 12 </w:t>
+      </w:r>
+      <w:proofErr w:type="spellStart"/>
+      <w:r>
+        <w:t>uL</w:t>
+      </w:r>
+      <w:proofErr w:type="spellEnd"/>
+      <w:r>
+        <w:t xml:space="preserve"> each of 1:5, 1:10, and vector. Next was the ligation, where Tom stated that I wanted 50 </w:t>
+      </w:r>
+      <w:proofErr w:type="spellStart"/>
+      <w:r>
+        <w:t>fmol</w:t>
+      </w:r>
+      <w:proofErr w:type="spellEnd"/>
+      <w:r>
+        <w:t xml:space="preserve"> of vector and 8x that (400 </w:t>
+      </w:r>
+      <w:proofErr w:type="spellStart"/>
+      <w:r>
+        <w:t>fmol</w:t>
+      </w:r>
+      <w:proofErr w:type="spellEnd"/>
+      <w:r>
+        <w:t>) of insert. I measured my DNA samples and got the following numbers:</w:t>
+      </w:r>
+    </w:p>
+    <w:p>
+      <w:r>
+        <w:lastRenderedPageBreak/>
+        <w:t>Vector DNA:</w:t>
+      </w:r>
+      <w:r>
+        <w:t xml:space="preserve"> </w:t>
+      </w:r>
+      <w:proofErr w:type="gramStart"/>
+      <w:r>
+        <w:t>109.3 ng/</w:t>
+      </w:r>
+      <w:proofErr w:type="spellStart"/>
+      <w:r>
+        <w:t>uL</w:t>
+      </w:r>
+      <w:proofErr w:type="spellEnd"/>
+      <w:proofErr w:type="gramEnd"/>
+    </w:p>
+    <w:p>
+      <w:r>
+        <w:t xml:space="preserve">1:5 DNA: </w:t>
+      </w:r>
+      <w:proofErr w:type="gramStart"/>
+      <w:r>
+        <w:t>153.9 ng/</w:t>
+      </w:r>
+      <w:proofErr w:type="spellStart"/>
+      <w:r>
+        <w:t>uL</w:t>
+      </w:r>
+      <w:proofErr w:type="spellEnd"/>
+      <w:proofErr w:type="gramEnd"/>
+    </w:p>
+    <w:p>
+      <w:r>
+        <w:t xml:space="preserve">1:10 DNA: </w:t>
+      </w:r>
+      <w:proofErr w:type="gramStart"/>
+      <w:r>
+        <w:t>130.4 ng/</w:t>
+      </w:r>
+      <w:proofErr w:type="spellStart"/>
+      <w:r>
+        <w:t>uL</w:t>
+      </w:r>
+      <w:proofErr w:type="spellEnd"/>
+      <w:proofErr w:type="gramEnd"/>
+    </w:p>
+    <w:p>
+      <w:r>
+        <w:t xml:space="preserve">Calculations of the DNA amounts in </w:t>
+      </w:r>
+      <w:proofErr w:type="spellStart"/>
+      <w:r>
+        <w:t>fmol</w:t>
+      </w:r>
+      <w:proofErr w:type="spellEnd"/>
+      <w:r>
+        <w:t xml:space="preserve"> were as follows:</w:t>
+      </w:r>
+    </w:p>
+    <w:p/>
+    <w:p>
+      <w:r>
+        <w:t>Based on this, I performed ligations using only the 1:5 insert DNA dilution as follows:</w:t>
+      </w:r>
+      <w:r>
+        <w:t xml:space="preserve"> </w:t>
+      </w:r>
+    </w:p>
+    <w:tbl>
+      <w:tblPr>
+        <w:tblStyle w:val="TableGrid"/>
+        <w:tblW w:w="0" w:type="auto"/>
+        <w:tblBorders>
+          <w:top w:val="none" w:sz="0" w:space="0" w:color="auto"/>
+          <w:left w:val="none" w:sz="0" w:space="0" w:color="auto"/>
+          <w:bottom w:val="none" w:sz="0" w:space="0" w:color="auto"/>
+          <w:right w:val="none" w:sz="0" w:space="0" w:color="auto"/>
+          <w:insideH w:val="none" w:sz="0" w:space="0" w:color="auto"/>
+          <w:insideV w:val="none" w:sz="0" w:space="0" w:color="auto"/>
+        </w:tblBorders>
+        <w:tblLook w:val="04A0" w:firstRow="1" w:lastRow="0" w:firstColumn="1" w:lastColumn="0" w:noHBand="0" w:noVBand="1"/>
+      </w:tblPr>
+      <w:tblGrid>
+        <w:gridCol w:w="3192"/>
+        <w:gridCol w:w="3192"/>
+      </w:tblGrid>
+      <w:tr>
+        <w:tc>
+          <w:tcPr>
+            <w:tcW w:w="3192" w:type="dxa"/>
+            <w:tcBorders>
+              <w:bottom w:val="single" w:sz="4" w:space="0" w:color="auto"/>
+            </w:tcBorders>
+          </w:tcPr>
+          <w:p>
+            <w:pPr>
+              <w:jc w:val="center"/>
+            </w:pPr>
+            <w:r>
+              <w:t>Reagent</w:t>
+            </w:r>
+          </w:p>
+        </w:tc>
+        <w:tc>
+          <w:tcPr>
+            <w:tcW w:w="3192" w:type="dxa"/>
+            <w:tcBorders>
+              <w:bottom w:val="single" w:sz="4" w:space="0" w:color="auto"/>
+            </w:tcBorders>
+          </w:tcPr>
+          <w:p>
+            <w:pPr>
+              <w:jc w:val="center"/>
+            </w:pPr>
+            <w:r>
+              <w:t>Volume</w:t>
+            </w:r>
+          </w:p>
+        </w:tc>
+      </w:tr>
+      <w:tr>
+        <w:tc>
+          <w:tcPr>
+            <w:tcW w:w="3192" w:type="dxa"/>
+            <w:tcBorders>
+              <w:top w:val="single" w:sz="4" w:space="0" w:color="auto"/>
+            </w:tcBorders>
+          </w:tcPr>
+          <w:p>
+            <w:pPr>
+              <w:jc w:val="center"/>
+            </w:pPr>
+            <w:r>
+              <w:t>Water</w:t>
+            </w:r>
+          </w:p>
+        </w:tc>
+        <w:tc>
+          <w:tcPr>
+            <w:tcW w:w="3192" w:type="dxa"/>
+            <w:tcBorders>
+              <w:top w:val="single" w:sz="4" w:space="0" w:color="auto"/>
+            </w:tcBorders>
+          </w:tcPr>
+          <w:p>
+            <w:pPr>
+              <w:jc w:val="center"/>
+            </w:pPr>
+            <w:r>
+              <w:t>5.0</w:t>
+            </w:r>
+          </w:p>
+        </w:tc>
+      </w:tr>
+      <w:tr>
+        <w:tc>
+          <w:tcPr>
+            <w:tcW w:w="3192" w:type="dxa"/>
+          </w:tcPr>
+          <w:p>
+            <w:pPr>
+              <w:jc w:val="center"/>
+            </w:pPr>
+            <w:r>
+              <w:t xml:space="preserve">10X </w:t>
+            </w:r>
+            <w:proofErr w:type="spellStart"/>
+            <w:r>
+              <w:t>FastLink</w:t>
+            </w:r>
+            <w:proofErr w:type="spellEnd"/>
+            <w:r>
+              <w:t xml:space="preserve"> Buffer</w:t>
+            </w:r>
+          </w:p>
+        </w:tc>
+        <w:tc>
+          <w:tcPr>
+            <w:tcW w:w="3192" w:type="dxa"/>
+          </w:tcPr>
+          <w:p>
+            <w:pPr>
+              <w:jc w:val="center"/>
+            </w:pPr>
+            <w:r>
+              <w:t>1.5</w:t>
+            </w:r>
+          </w:p>
+        </w:tc>
+      </w:tr>
+      <w:tr>
+        <w:tc>
+          <w:tcPr>
+            <w:tcW w:w="3192" w:type="dxa"/>
+          </w:tcPr>
+          <w:p>
+            <w:pPr>
+              <w:jc w:val="center"/>
+            </w:pPr>
+            <w:r>
+              <w:t>10 mM ATP</w:t>
+            </w:r>
+          </w:p>
+        </w:tc>
+        <w:tc>
+          <w:tcPr>
+            <w:tcW w:w="3192" w:type="dxa"/>
+          </w:tcPr>
+          <w:p>
+            <w:pPr>
+              <w:jc w:val="center"/>
+            </w:pPr>
+            <w:r>
+              <w:t>1.5</w:t>
+            </w:r>
+          </w:p>
+        </w:tc>
+      </w:tr>
+      <w:tr>
+        <w:tc>
+          <w:tcPr>
+            <w:tcW w:w="3192" w:type="dxa"/>
+          </w:tcPr>
+          <w:p>
+            <w:pPr>
+              <w:jc w:val="center"/>
+            </w:pPr>
+            <w:r>
+              <w:t>Digested 1:5 DNA Prep</w:t>
+            </w:r>
+          </w:p>
+        </w:tc>
+        <w:tc>
+          <w:tcPr>
+            <w:tcW w:w="3192" w:type="dxa"/>
+          </w:tcPr>
+          <w:p>
+            <w:pPr>
+              <w:jc w:val="center"/>
+            </w:pPr>
+            <w:r>
+              <w:t>4.5</w:t>
+            </w:r>
+          </w:p>
+        </w:tc>
+      </w:tr>
+      <w:tr>
+        <w:tc>
+          <w:tcPr>
+            <w:tcW w:w="3192" w:type="dxa"/>
+          </w:tcPr>
+          <w:p>
+            <w:pPr>
+              <w:jc w:val="center"/>
+            </w:pPr>
+            <w:r>
+              <w:t xml:space="preserve">Digested </w:t>
+            </w:r>
+            <w:proofErr w:type="spellStart"/>
+            <w:r>
+              <w:t>pcruptNeoR</w:t>
+            </w:r>
+            <w:proofErr w:type="spellEnd"/>
+          </w:p>
+        </w:tc>
+        <w:tc>
+          <w:tcPr>
+            <w:tcW w:w="3192" w:type="dxa"/>
+          </w:tcPr>
+          <w:p>
+            <w:pPr>
+              <w:jc w:val="center"/>
+            </w:pPr>
+            <w:r>
+              <w:t>1.5</w:t>
+            </w:r>
+          </w:p>
+        </w:tc>
+      </w:tr>
+      <w:tr>
+        <w:tc>
+          <w:tcPr>
+            <w:tcW w:w="3192" w:type="dxa"/>
+            <w:tcBorders>
+              <w:bottom w:val="single" w:sz="4" w:space="0" w:color="auto"/>
+            </w:tcBorders>
+          </w:tcPr>
+          <w:p>
+            <w:pPr>
+              <w:jc w:val="center"/>
+            </w:pPr>
+            <w:proofErr w:type="spellStart"/>
+            <w:r>
+              <w:t>FastLink</w:t>
+            </w:r>
+            <w:proofErr w:type="spellEnd"/>
+            <w:r>
+              <w:t xml:space="preserve"> Ligase</w:t>
+            </w:r>
+          </w:p>
+        </w:tc>
+        <w:tc>
+          <w:tcPr>
+            <w:tcW w:w="3192" w:type="dxa"/>
+            <w:tcBorders>
+              <w:bottom w:val="single" w:sz="4" w:space="0" w:color="auto"/>
+            </w:tcBorders>
+          </w:tcPr>
+          <w:p>
+            <w:pPr>
+              <w:jc w:val="center"/>
+            </w:pPr>
+            <w:r>
+              <w:t>1.0</w:t>
+            </w:r>
+          </w:p>
+        </w:tc>
+      </w:tr>
+      <w:tr>
+        <w:tc>
+          <w:tcPr>
+            <w:tcW w:w="3192" w:type="dxa"/>
+            <w:tcBorders>
+              <w:top w:val="single" w:sz="4" w:space="0" w:color="auto"/>
+              <w:bottom w:val="single" w:sz="4" w:space="0" w:color="auto"/>
+            </w:tcBorders>
+          </w:tcPr>
+          <w:p>
+            <w:pPr>
+              <w:jc w:val="center"/>
+            </w:pPr>
+            <w:r>
+              <w:t>Total</w:t>
+            </w:r>
+          </w:p>
+        </w:tc>
+        <w:tc>
+          <w:tcPr>
+            <w:tcW w:w="3192" w:type="dxa"/>
+            <w:tcBorders>
+              <w:top w:val="single" w:sz="4" w:space="0" w:color="auto"/>
+              <w:bottom w:val="single" w:sz="4" w:space="0" w:color="auto"/>
+            </w:tcBorders>
+          </w:tcPr>
+          <w:p>
+            <w:pPr>
+              <w:jc w:val="center"/>
+            </w:pPr>
+            <w:r>
+              <w:t xml:space="preserve">15.0 </w:t>
+            </w:r>
+            <w:r>
+              <w:rPr>
+                <w:rFonts w:cs="Times New Roman"/>
+                <w:szCs w:val="24"/>
+              </w:rPr>
+              <w:sym w:font="Symbol" w:char="F06D"/>
+            </w:r>
+            <w:r>
+              <w:rPr>
+                <w:rFonts w:cs="Times New Roman"/>
+                <w:szCs w:val="24"/>
+              </w:rPr>
+              <w:t>L</w:t>
+            </w:r>
+          </w:p>
+        </w:tc>
+      </w:tr>
+    </w:tbl>
+    <w:p>
+      <w:pPr>
+        <w:widowControl w:val="0"/>
+        <w:tabs>
+          <w:tab w:val="left" w:pos="720"/>
+          <w:tab w:val="center" w:pos="4230"/>
+          <w:tab w:val="center" w:pos="5400"/>
+          <w:tab w:val="left" w:pos="6120"/>
+        </w:tabs>
+        <w:autoSpaceDE w:val="0"/>
+        <w:autoSpaceDN w:val="0"/>
+        <w:adjustRightInd w:val="0"/>
+        <w:spacing w:after="0"/>
+        <w:rPr>
+          <w:rFonts w:cs="Times New Roman"/>
+          <w:szCs w:val="24"/>
+          <w:u w:val="single"/>
+        </w:rPr>
+      </w:pPr>
+    </w:p>
+    <w:p>
+      <w:pPr>
+        <w:widowControl w:val="0"/>
+        <w:tabs>
+          <w:tab w:val="left" w:pos="720"/>
+          <w:tab w:val="center" w:pos="4230"/>
+          <w:tab w:val="center" w:pos="5400"/>
+          <w:tab w:val="left" w:pos="6120"/>
+        </w:tabs>
+        <w:autoSpaceDE w:val="0"/>
+        <w:autoSpaceDN w:val="0"/>
+        <w:adjustRightInd w:val="0"/>
+        <w:spacing w:after="0"/>
+        <w:rPr>
+          <w:rFonts w:cs="Times New Roman"/>
+          <w:szCs w:val="24"/>
+        </w:rPr>
+      </w:pPr>
+      <w:r>
+        <w:rPr>
+          <w:rFonts w:cs="Times New Roman"/>
+          <w:szCs w:val="24"/>
+        </w:rPr>
+        <w:t xml:space="preserve">After incubating these at room temperature, inactivating at 75°C, and bringing back to room temperature, I transformed two tubes of 70 </w:t>
+      </w:r>
+      <w:proofErr w:type="spellStart"/>
+      <w:r>
+        <w:rPr>
+          <w:rFonts w:cs="Times New Roman"/>
+          <w:szCs w:val="24"/>
+        </w:rPr>
+        <w:t>uL</w:t>
+      </w:r>
+      <w:proofErr w:type="spellEnd"/>
+      <w:r>
+        <w:rPr>
+          <w:rFonts w:cs="Times New Roman"/>
+          <w:szCs w:val="24"/>
+        </w:rPr>
+        <w:t xml:space="preserve"> </w:t>
+      </w:r>
+      <w:r>
+        <w:rPr>
+          <w:rFonts w:cs="Times New Roman"/>
+          <w:i/>
+          <w:szCs w:val="24"/>
+        </w:rPr>
+        <w:t xml:space="preserve">E. coli </w:t>
+      </w:r>
+      <w:r>
+        <w:rPr>
+          <w:rFonts w:cs="Times New Roman"/>
+          <w:szCs w:val="24"/>
+        </w:rPr>
+        <w:t xml:space="preserve">cells (one plastic for Tom, one glass for Eli) with 2 </w:t>
+      </w:r>
+      <w:proofErr w:type="spellStart"/>
+      <w:r>
+        <w:rPr>
+          <w:rFonts w:cs="Times New Roman"/>
+          <w:szCs w:val="24"/>
+        </w:rPr>
+        <w:t>uL</w:t>
+      </w:r>
+      <w:proofErr w:type="spellEnd"/>
+      <w:r>
+        <w:rPr>
+          <w:rFonts w:cs="Times New Roman"/>
+          <w:szCs w:val="24"/>
+        </w:rPr>
+        <w:t xml:space="preserve"> of ligation mixture each. </w:t>
+      </w:r>
+    </w:p>
+    <w:p>
+      <w:pPr>
+        <w:widowControl w:val="0"/>
+        <w:tabs>
+          <w:tab w:val="left" w:pos="720"/>
+          <w:tab w:val="center" w:pos="4230"/>
+          <w:tab w:val="center" w:pos="5400"/>
+          <w:tab w:val="left" w:pos="6120"/>
+        </w:tabs>
+        <w:autoSpaceDE w:val="0"/>
+        <w:autoSpaceDN w:val="0"/>
+        <w:adjustRightInd w:val="0"/>
+        <w:spacing w:after="0"/>
+        <w:rPr>
+          <w:rFonts w:cs="Times New Roman"/>
+          <w:szCs w:val="24"/>
+        </w:rPr>
+      </w:pPr>
+    </w:p>
+    <w:p>
+      <w:pPr>
+        <w:widowControl w:val="0"/>
+        <w:tabs>
+          <w:tab w:val="left" w:pos="720"/>
+          <w:tab w:val="center" w:pos="4230"/>
+          <w:tab w:val="center" w:pos="5400"/>
+          <w:tab w:val="left" w:pos="6120"/>
+        </w:tabs>
+        <w:autoSpaceDE w:val="0"/>
+        <w:autoSpaceDN w:val="0"/>
+        <w:adjustRightInd w:val="0"/>
+        <w:spacing w:after="0"/>
+        <w:rPr>
+          <w:rFonts w:cs="Times New Roman"/>
+          <w:szCs w:val="24"/>
+        </w:rPr>
+      </w:pPr>
+      <w:r>
+        <w:rPr>
+          <w:rFonts w:cs="Times New Roman"/>
+          <w:szCs w:val="24"/>
+        </w:rPr>
+        <w:t>After allowing for 1 hour of outgrowth in S</w:t>
+      </w:r>
+      <w:r>
+        <w:rPr>
+          <w:rFonts w:cs="Times New Roman"/>
+          <w:szCs w:val="24"/>
+        </w:rPr>
+        <w:t>O</w:t>
+      </w:r>
+      <w:r>
+        <w:rPr>
+          <w:rFonts w:cs="Times New Roman"/>
+          <w:szCs w:val="24"/>
+        </w:rPr>
+        <w:t>C media for each, during whic</w:t>
+      </w:r>
+      <w:r>
+        <w:rPr>
+          <w:rFonts w:cs="Times New Roman"/>
+          <w:szCs w:val="24"/>
+        </w:rPr>
+        <w:t>h I poured plates with LB + Kan.</w:t>
+      </w:r>
+      <w:r>
+        <w:rPr>
+          <w:rFonts w:cs="Times New Roman"/>
+          <w:szCs w:val="24"/>
+        </w:rPr>
+        <w:t xml:space="preserve"> </w:t>
+      </w:r>
+      <w:r>
+        <w:rPr>
+          <w:rFonts w:cs="Times New Roman"/>
+          <w:szCs w:val="24"/>
+        </w:rPr>
+        <w:t xml:space="preserve">I plated my cells on the plates </w:t>
+      </w:r>
+      <w:r>
+        <w:rPr>
+          <w:rFonts w:cs="Times New Roman"/>
+          <w:szCs w:val="24"/>
+        </w:rPr>
+        <w:t xml:space="preserve">at 2.5, 10, and 50 </w:t>
+      </w:r>
+      <w:proofErr w:type="spellStart"/>
+      <w:r>
+        <w:rPr>
+          <w:rFonts w:cs="Times New Roman"/>
+          <w:szCs w:val="24"/>
+        </w:rPr>
+        <w:t>uL</w:t>
+      </w:r>
+      <w:proofErr w:type="spellEnd"/>
+      <w:r>
+        <w:rPr>
+          <w:rFonts w:cs="Times New Roman"/>
+          <w:szCs w:val="24"/>
+        </w:rPr>
+        <w:t xml:space="preserve"> volumes from each of the 2 tubes for 6 plates total and brought total plated volume to 100 </w:t>
+      </w:r>
+      <w:proofErr w:type="spellStart"/>
+      <w:r>
+        <w:rPr>
+          <w:rFonts w:cs="Times New Roman"/>
+          <w:szCs w:val="24"/>
+        </w:rPr>
+        <w:t>uL</w:t>
+      </w:r>
+      <w:proofErr w:type="spellEnd"/>
+      <w:r>
+        <w:rPr>
+          <w:rFonts w:cs="Times New Roman"/>
+          <w:szCs w:val="24"/>
+        </w:rPr>
+        <w:t xml:space="preserve"> with SOC medium. I</w:t>
+      </w:r>
+      <w:r>
+        <w:rPr>
+          <w:rFonts w:cs="Times New Roman"/>
+          <w:szCs w:val="24"/>
+        </w:rPr>
+        <w:t xml:space="preserve"> left them over</w:t>
+      </w:r>
+      <w:bookmarkStart w:id="0" w:name="_GoBack"/>
+      <w:bookmarkEnd w:id="0"/>
+      <w:r>
+        <w:rPr>
+          <w:rFonts w:cs="Times New Roman"/>
+          <w:szCs w:val="24"/>
+        </w:rPr>
+        <w:t xml:space="preserve">night to grow. </w:t>
+      </w:r>
+      <w:r>
+        <w:rPr>
+          <w:rFonts w:cs="Times New Roman"/>
+          <w:szCs w:val="24"/>
+        </w:rPr>
+        <w:t xml:space="preserve"> </w:t>
       </w:r>
     </w:p>
     <w:sectPr>

</xml_diff>

<commit_message>
UPdated Supp and experiments
</commit_message>
<xml_diff>
--- a/Experimental Lab Notebook/2016_01_26_glycine KO.docx
+++ b/Experimental Lab Notebook/2016_01_26_glycine KO.docx
@@ -7247,23 +7247,1123 @@
           <w:rFonts w:cs="Times New Roman"/>
           <w:szCs w:val="24"/>
         </w:rPr>
-        <w:t xml:space="preserve"> left them over</w:t>
+        <w:t xml:space="preserve"> left them overnight to grow. </w:t>
+      </w:r>
+      <w:r>
+        <w:rPr>
+          <w:rFonts w:cs="Times New Roman"/>
+          <w:szCs w:val="24"/>
+        </w:rPr>
+        <w:t xml:space="preserve"> </w:t>
+      </w:r>
+    </w:p>
+    <w:p>
+      <w:pPr>
+        <w:pStyle w:val="Heading2"/>
+      </w:pPr>
+      <w:r>
+        <w:t>Screening and Pouring Anaerobic Plates (2/02)</w:t>
+      </w:r>
+    </w:p>
+    <w:p>
+      <w:r>
+        <w:t xml:space="preserve">Cells in all plates grew a whole bunch. I selected 15 colonies from the “plastic” plate with 2.5 </w:t>
+      </w:r>
+      <w:proofErr w:type="spellStart"/>
+      <w:r>
+        <w:t>uL</w:t>
+      </w:r>
+      <w:proofErr w:type="spellEnd"/>
+      <w:r>
+        <w:t xml:space="preserve"> and dissolved each in 100 </w:t>
+      </w:r>
+      <w:proofErr w:type="spellStart"/>
+      <w:r>
+        <w:t>uL</w:t>
+      </w:r>
+      <w:proofErr w:type="spellEnd"/>
+      <w:r>
+        <w:t xml:space="preserve"> of LB (</w:t>
+      </w:r>
+      <w:proofErr w:type="spellStart"/>
+      <w:r>
+        <w:t>Kan</w:t>
+      </w:r>
+      <w:proofErr w:type="spellEnd"/>
+      <w:r>
+        <w:t>). Then I made a master mix for PCR screening. Mix as follows:</w:t>
+      </w:r>
+    </w:p>
+    <w:tbl>
+      <w:tblPr>
+        <w:tblStyle w:val="TableGrid"/>
+        <w:tblW w:w="12768" w:type="dxa"/>
+        <w:tblBorders>
+          <w:top w:val="none" w:sz="0" w:space="0" w:color="auto"/>
+          <w:left w:val="none" w:sz="0" w:space="0" w:color="auto"/>
+          <w:bottom w:val="none" w:sz="0" w:space="0" w:color="auto"/>
+          <w:right w:val="none" w:sz="0" w:space="0" w:color="auto"/>
+          <w:insideH w:val="none" w:sz="0" w:space="0" w:color="auto"/>
+          <w:insideV w:val="none" w:sz="0" w:space="0" w:color="auto"/>
+        </w:tblBorders>
+        <w:tblLook w:val="04A0" w:firstRow="1" w:lastRow="0" w:firstColumn="1" w:lastColumn="0" w:noHBand="0" w:noVBand="1"/>
+      </w:tblPr>
+      <w:tblGrid>
+        <w:gridCol w:w="3192"/>
+        <w:gridCol w:w="3192"/>
+        <w:gridCol w:w="3192"/>
+        <w:gridCol w:w="3192"/>
+      </w:tblGrid>
+      <w:tr>
+        <w:tc>
+          <w:tcPr>
+            <w:tcW w:w="3192" w:type="dxa"/>
+            <w:tcBorders>
+              <w:bottom w:val="single" w:sz="4" w:space="0" w:color="auto"/>
+            </w:tcBorders>
+          </w:tcPr>
+          <w:p>
+            <w:pPr>
+              <w:jc w:val="center"/>
+            </w:pPr>
+            <w:r>
+              <w:t>Reagent</w:t>
+            </w:r>
+          </w:p>
+        </w:tc>
+        <w:tc>
+          <w:tcPr>
+            <w:tcW w:w="3192" w:type="dxa"/>
+            <w:tcBorders>
+              <w:bottom w:val="single" w:sz="4" w:space="0" w:color="auto"/>
+            </w:tcBorders>
+          </w:tcPr>
+          <w:p>
+            <w:pPr>
+              <w:jc w:val="center"/>
+            </w:pPr>
+            <w:r>
+              <w:t>Volume</w:t>
+            </w:r>
+            <w:r>
+              <w:t xml:space="preserve"> (1 Tube)</w:t>
+            </w:r>
+          </w:p>
+        </w:tc>
+        <w:tc>
+          <w:tcPr>
+            <w:tcW w:w="3192" w:type="dxa"/>
+            <w:tcBorders>
+              <w:bottom w:val="single" w:sz="4" w:space="0" w:color="auto"/>
+            </w:tcBorders>
+          </w:tcPr>
+          <w:p>
+            <w:pPr>
+              <w:jc w:val="center"/>
+            </w:pPr>
+            <w:r>
+              <w:t>Volume</w:t>
+            </w:r>
+            <w:r>
+              <w:t xml:space="preserve"> (16X)</w:t>
+            </w:r>
+          </w:p>
+        </w:tc>
+        <w:tc>
+          <w:tcPr>
+            <w:tcW w:w="3192" w:type="dxa"/>
+            <w:tcBorders>
+              <w:bottom w:val="single" w:sz="4" w:space="0" w:color="auto"/>
+            </w:tcBorders>
+          </w:tcPr>
+          <w:p>
+            <w:pPr>
+              <w:jc w:val="center"/>
+            </w:pPr>
+          </w:p>
+        </w:tc>
+      </w:tr>
+      <w:tr>
+        <w:tc>
+          <w:tcPr>
+            <w:tcW w:w="3192" w:type="dxa"/>
+            <w:tcBorders>
+              <w:top w:val="single" w:sz="4" w:space="0" w:color="auto"/>
+            </w:tcBorders>
+          </w:tcPr>
+          <w:p>
+            <w:pPr>
+              <w:jc w:val="center"/>
+            </w:pPr>
+            <w:r>
+              <w:t>Water</w:t>
+            </w:r>
+          </w:p>
+        </w:tc>
+        <w:tc>
+          <w:tcPr>
+            <w:tcW w:w="3192" w:type="dxa"/>
+            <w:tcBorders>
+              <w:top w:val="single" w:sz="4" w:space="0" w:color="auto"/>
+            </w:tcBorders>
+          </w:tcPr>
+          <w:p>
+            <w:pPr>
+              <w:jc w:val="center"/>
+            </w:pPr>
+            <w:r>
+              <w:t>34.5</w:t>
+            </w:r>
+          </w:p>
+        </w:tc>
+        <w:tc>
+          <w:tcPr>
+            <w:tcW w:w="3192" w:type="dxa"/>
+            <w:tcBorders>
+              <w:top w:val="single" w:sz="4" w:space="0" w:color="auto"/>
+            </w:tcBorders>
+          </w:tcPr>
+          <w:p>
+            <w:pPr>
+              <w:jc w:val="center"/>
+            </w:pPr>
+            <w:r>
+              <w:t>552.0</w:t>
+            </w:r>
+          </w:p>
+        </w:tc>
+        <w:tc>
+          <w:tcPr>
+            <w:tcW w:w="3192" w:type="dxa"/>
+            <w:tcBorders>
+              <w:top w:val="single" w:sz="4" w:space="0" w:color="auto"/>
+            </w:tcBorders>
+          </w:tcPr>
+          <w:p>
+            <w:pPr>
+              <w:jc w:val="center"/>
+            </w:pPr>
+          </w:p>
+        </w:tc>
+      </w:tr>
+      <w:tr>
+        <w:tc>
+          <w:tcPr>
+            <w:tcW w:w="3192" w:type="dxa"/>
+          </w:tcPr>
+          <w:p>
+            <w:pPr>
+              <w:jc w:val="center"/>
+            </w:pPr>
+            <w:r>
+              <w:t>5</w:t>
+            </w:r>
+            <w:r>
+              <w:t xml:space="preserve">X </w:t>
+            </w:r>
+            <w:proofErr w:type="spellStart"/>
+            <w:r>
+              <w:t>iProof</w:t>
+            </w:r>
+            <w:proofErr w:type="spellEnd"/>
+            <w:r>
+              <w:t xml:space="preserve"> Buffer</w:t>
+            </w:r>
+          </w:p>
+        </w:tc>
+        <w:tc>
+          <w:tcPr>
+            <w:tcW w:w="3192" w:type="dxa"/>
+          </w:tcPr>
+          <w:p>
+            <w:pPr>
+              <w:jc w:val="center"/>
+            </w:pPr>
+            <w:r>
+              <w:t>10.0</w:t>
+            </w:r>
+          </w:p>
+        </w:tc>
+        <w:tc>
+          <w:tcPr>
+            <w:tcW w:w="3192" w:type="dxa"/>
+          </w:tcPr>
+          <w:p>
+            <w:pPr>
+              <w:jc w:val="center"/>
+            </w:pPr>
+            <w:r>
+              <w:t>160.0</w:t>
+            </w:r>
+          </w:p>
+        </w:tc>
+        <w:tc>
+          <w:tcPr>
+            <w:tcW w:w="3192" w:type="dxa"/>
+          </w:tcPr>
+          <w:p>
+            <w:pPr>
+              <w:jc w:val="center"/>
+            </w:pPr>
+          </w:p>
+        </w:tc>
+      </w:tr>
+      <w:tr>
+        <w:tc>
+          <w:tcPr>
+            <w:tcW w:w="3192" w:type="dxa"/>
+          </w:tcPr>
+          <w:p>
+            <w:pPr>
+              <w:jc w:val="center"/>
+            </w:pPr>
+            <w:r>
+              <w:t>10 mM dNTPs</w:t>
+            </w:r>
+          </w:p>
+        </w:tc>
+        <w:tc>
+          <w:tcPr>
+            <w:tcW w:w="3192" w:type="dxa"/>
+          </w:tcPr>
+          <w:p>
+            <w:pPr>
+              <w:jc w:val="center"/>
+            </w:pPr>
+            <w:r>
+              <w:t>1.0</w:t>
+            </w:r>
+          </w:p>
+        </w:tc>
+        <w:tc>
+          <w:tcPr>
+            <w:tcW w:w="3192" w:type="dxa"/>
+          </w:tcPr>
+          <w:p>
+            <w:pPr>
+              <w:jc w:val="center"/>
+            </w:pPr>
+            <w:r>
+              <w:t>16.0</w:t>
+            </w:r>
+          </w:p>
+        </w:tc>
+        <w:tc>
+          <w:tcPr>
+            <w:tcW w:w="3192" w:type="dxa"/>
+          </w:tcPr>
+          <w:p>
+            <w:pPr>
+              <w:jc w:val="center"/>
+            </w:pPr>
+          </w:p>
+        </w:tc>
+      </w:tr>
+      <w:tr>
+        <w:tc>
+          <w:tcPr>
+            <w:tcW w:w="3192" w:type="dxa"/>
+          </w:tcPr>
+          <w:p>
+            <w:pPr>
+              <w:jc w:val="center"/>
+            </w:pPr>
+            <w:r>
+              <w:t>Candidate in LB</w:t>
+            </w:r>
+          </w:p>
+        </w:tc>
+        <w:tc>
+          <w:tcPr>
+            <w:tcW w:w="3192" w:type="dxa"/>
+          </w:tcPr>
+          <w:p>
+            <w:pPr>
+              <w:jc w:val="center"/>
+            </w:pPr>
+            <w:r>
+              <w:t>2.0</w:t>
+            </w:r>
+          </w:p>
+        </w:tc>
+        <w:tc>
+          <w:tcPr>
+            <w:tcW w:w="3192" w:type="dxa"/>
+          </w:tcPr>
+          <w:p>
+            <w:pPr>
+              <w:jc w:val="center"/>
+            </w:pPr>
+            <w:r>
+              <w:t>-</w:t>
+            </w:r>
+          </w:p>
+        </w:tc>
+        <w:tc>
+          <w:tcPr>
+            <w:tcW w:w="3192" w:type="dxa"/>
+          </w:tcPr>
+          <w:p>
+            <w:pPr>
+              <w:jc w:val="center"/>
+            </w:pPr>
+          </w:p>
+        </w:tc>
+      </w:tr>
+      <w:tr>
+        <w:tc>
+          <w:tcPr>
+            <w:tcW w:w="3192" w:type="dxa"/>
+          </w:tcPr>
+          <w:p>
+            <w:pPr>
+              <w:jc w:val="center"/>
+            </w:pPr>
+            <w:r>
+              <w:t>Forward Primer (MR1)</w:t>
+            </w:r>
+          </w:p>
+        </w:tc>
+        <w:tc>
+          <w:tcPr>
+            <w:tcW w:w="3192" w:type="dxa"/>
+          </w:tcPr>
+          <w:p>
+            <w:pPr>
+              <w:jc w:val="center"/>
+            </w:pPr>
+            <w:r>
+              <w:t>1.</w:t>
+            </w:r>
+            <w:r>
+              <w:t>0</w:t>
+            </w:r>
+          </w:p>
+        </w:tc>
+        <w:tc>
+          <w:tcPr>
+            <w:tcW w:w="3192" w:type="dxa"/>
+          </w:tcPr>
+          <w:p>
+            <w:pPr>
+              <w:jc w:val="center"/>
+            </w:pPr>
+            <w:r>
+              <w:t>16</w:t>
+            </w:r>
+            <w:r>
+              <w:t>.</w:t>
+            </w:r>
+            <w:r>
+              <w:t>0</w:t>
+            </w:r>
+          </w:p>
+        </w:tc>
+        <w:tc>
+          <w:tcPr>
+            <w:tcW w:w="3192" w:type="dxa"/>
+          </w:tcPr>
+          <w:p>
+            <w:pPr>
+              <w:jc w:val="center"/>
+            </w:pPr>
+          </w:p>
+        </w:tc>
+      </w:tr>
+      <w:tr>
+        <w:tc>
+          <w:tcPr>
+            <w:tcW w:w="3192" w:type="dxa"/>
+          </w:tcPr>
+          <w:p>
+            <w:pPr>
+              <w:jc w:val="center"/>
+            </w:pPr>
+            <w:r>
+              <w:t>Reverse Primer (MR4)</w:t>
+            </w:r>
+          </w:p>
+        </w:tc>
+        <w:tc>
+          <w:tcPr>
+            <w:tcW w:w="3192" w:type="dxa"/>
+          </w:tcPr>
+          <w:p>
+            <w:pPr>
+              <w:jc w:val="center"/>
+            </w:pPr>
+            <w:r>
+              <w:t>1.0</w:t>
+            </w:r>
+          </w:p>
+        </w:tc>
+        <w:tc>
+          <w:tcPr>
+            <w:tcW w:w="3192" w:type="dxa"/>
+          </w:tcPr>
+          <w:p>
+            <w:pPr>
+              <w:jc w:val="center"/>
+            </w:pPr>
+            <w:r>
+              <w:t>16.0</w:t>
+            </w:r>
+          </w:p>
+        </w:tc>
+        <w:tc>
+          <w:tcPr>
+            <w:tcW w:w="3192" w:type="dxa"/>
+          </w:tcPr>
+          <w:p>
+            <w:pPr>
+              <w:jc w:val="center"/>
+            </w:pPr>
+          </w:p>
+        </w:tc>
+      </w:tr>
+      <w:tr>
+        <w:tc>
+          <w:tcPr>
+            <w:tcW w:w="3192" w:type="dxa"/>
+            <w:tcBorders>
+              <w:bottom w:val="single" w:sz="4" w:space="0" w:color="auto"/>
+            </w:tcBorders>
+          </w:tcPr>
+          <w:p>
+            <w:pPr>
+              <w:jc w:val="center"/>
+            </w:pPr>
+            <w:proofErr w:type="spellStart"/>
+            <w:r>
+              <w:t>FastLink</w:t>
+            </w:r>
+            <w:proofErr w:type="spellEnd"/>
+            <w:r>
+              <w:t xml:space="preserve"> Ligase</w:t>
+            </w:r>
+          </w:p>
+        </w:tc>
+        <w:tc>
+          <w:tcPr>
+            <w:tcW w:w="3192" w:type="dxa"/>
+            <w:tcBorders>
+              <w:bottom w:val="single" w:sz="4" w:space="0" w:color="auto"/>
+            </w:tcBorders>
+          </w:tcPr>
+          <w:p>
+            <w:pPr>
+              <w:jc w:val="center"/>
+            </w:pPr>
+            <w:r>
+              <w:t>0.5</w:t>
+            </w:r>
+          </w:p>
+        </w:tc>
+        <w:tc>
+          <w:tcPr>
+            <w:tcW w:w="3192" w:type="dxa"/>
+            <w:tcBorders>
+              <w:bottom w:val="single" w:sz="4" w:space="0" w:color="auto"/>
+            </w:tcBorders>
+          </w:tcPr>
+          <w:p>
+            <w:pPr>
+              <w:jc w:val="center"/>
+            </w:pPr>
+            <w:r>
+              <w:t>8.0</w:t>
+            </w:r>
+          </w:p>
+        </w:tc>
+        <w:tc>
+          <w:tcPr>
+            <w:tcW w:w="3192" w:type="dxa"/>
+            <w:tcBorders>
+              <w:bottom w:val="single" w:sz="4" w:space="0" w:color="auto"/>
+            </w:tcBorders>
+          </w:tcPr>
+          <w:p>
+            <w:pPr>
+              <w:jc w:val="center"/>
+            </w:pPr>
+          </w:p>
+        </w:tc>
+      </w:tr>
+      <w:tr>
+        <w:tc>
+          <w:tcPr>
+            <w:tcW w:w="3192" w:type="dxa"/>
+            <w:tcBorders>
+              <w:top w:val="single" w:sz="4" w:space="0" w:color="auto"/>
+              <w:bottom w:val="single" w:sz="4" w:space="0" w:color="auto"/>
+            </w:tcBorders>
+          </w:tcPr>
+          <w:p>
+            <w:pPr>
+              <w:jc w:val="center"/>
+            </w:pPr>
+            <w:r>
+              <w:t>Total</w:t>
+            </w:r>
+          </w:p>
+        </w:tc>
+        <w:tc>
+          <w:tcPr>
+            <w:tcW w:w="3192" w:type="dxa"/>
+            <w:tcBorders>
+              <w:top w:val="single" w:sz="4" w:space="0" w:color="auto"/>
+              <w:bottom w:val="single" w:sz="4" w:space="0" w:color="auto"/>
+            </w:tcBorders>
+          </w:tcPr>
+          <w:p>
+            <w:pPr>
+              <w:jc w:val="center"/>
+            </w:pPr>
+            <w:r>
+              <w:t>5</w:t>
+            </w:r>
+            <w:r>
+              <w:t>0</w:t>
+            </w:r>
+            <w:r>
+              <w:t xml:space="preserve">.0 </w:t>
+            </w:r>
+            <w:r>
+              <w:rPr>
+                <w:rFonts w:cs="Times New Roman"/>
+                <w:szCs w:val="24"/>
+              </w:rPr>
+              <w:sym w:font="Symbol" w:char="F06D"/>
+            </w:r>
+            <w:r>
+              <w:rPr>
+                <w:rFonts w:cs="Times New Roman"/>
+                <w:szCs w:val="24"/>
+              </w:rPr>
+              <w:t>L</w:t>
+            </w:r>
+          </w:p>
+        </w:tc>
+        <w:tc>
+          <w:tcPr>
+            <w:tcW w:w="3192" w:type="dxa"/>
+            <w:tcBorders>
+              <w:top w:val="single" w:sz="4" w:space="0" w:color="auto"/>
+              <w:bottom w:val="single" w:sz="4" w:space="0" w:color="auto"/>
+            </w:tcBorders>
+          </w:tcPr>
+          <w:p>
+            <w:pPr>
+              <w:jc w:val="center"/>
+            </w:pPr>
+            <w:r>
+              <w:t>768</w:t>
+            </w:r>
+            <w:r>
+              <w:t xml:space="preserve">.0 </w:t>
+            </w:r>
+            <w:r>
+              <w:rPr>
+                <w:rFonts w:cs="Times New Roman"/>
+                <w:szCs w:val="24"/>
+              </w:rPr>
+              <w:sym w:font="Symbol" w:char="F06D"/>
+            </w:r>
+            <w:r>
+              <w:rPr>
+                <w:rFonts w:cs="Times New Roman"/>
+                <w:szCs w:val="24"/>
+              </w:rPr>
+              <w:t>L</w:t>
+            </w:r>
+          </w:p>
+        </w:tc>
+        <w:tc>
+          <w:tcPr>
+            <w:tcW w:w="3192" w:type="dxa"/>
+            <w:tcBorders>
+              <w:top w:val="single" w:sz="4" w:space="0" w:color="auto"/>
+              <w:bottom w:val="single" w:sz="4" w:space="0" w:color="auto"/>
+            </w:tcBorders>
+          </w:tcPr>
+          <w:p>
+            <w:pPr>
+              <w:jc w:val="center"/>
+            </w:pPr>
+            <w:r>
+              <w:t xml:space="preserve">0.0 </w:t>
+            </w:r>
+            <w:r>
+              <w:rPr>
+                <w:rFonts w:cs="Times New Roman"/>
+                <w:szCs w:val="24"/>
+              </w:rPr>
+              <w:sym w:font="Symbol" w:char="F06D"/>
+            </w:r>
+            <w:r>
+              <w:rPr>
+                <w:rFonts w:cs="Times New Roman"/>
+                <w:szCs w:val="24"/>
+              </w:rPr>
+              <w:t>L</w:t>
+            </w:r>
+          </w:p>
+        </w:tc>
+      </w:tr>
+    </w:tbl>
+    <w:p/>
+    <w:p>
+      <w:r>
+        <w:t>Ran PCR with slightly longer extension time:</w:t>
+      </w:r>
+    </w:p>
+    <w:p>
+      <w:pPr>
+        <w:widowControl w:val="0"/>
+        <w:tabs>
+          <w:tab w:val="center" w:pos="720"/>
+          <w:tab w:val="center" w:pos="3420"/>
+          <w:tab w:val="center" w:pos="5310"/>
+          <w:tab w:val="center" w:pos="6840"/>
+        </w:tabs>
+        <w:autoSpaceDE w:val="0"/>
+        <w:autoSpaceDN w:val="0"/>
+        <w:adjustRightInd w:val="0"/>
+        <w:spacing w:after="0"/>
+        <w:rPr>
+          <w:rFonts w:cs="Times New Roman"/>
+          <w:szCs w:val="24"/>
+          <w:u w:val="single"/>
+        </w:rPr>
+      </w:pPr>
+      <w:r>
+        <w:rPr>
+          <w:rFonts w:cs="Times New Roman"/>
+          <w:szCs w:val="24"/>
+          <w:u w:val="single"/>
+        </w:rPr>
+        <w:tab/>
+        <w:t>Cycle</w:t>
+      </w:r>
+      <w:r>
+        <w:rPr>
+          <w:rFonts w:cs="Times New Roman"/>
+          <w:szCs w:val="24"/>
+          <w:u w:val="single"/>
+        </w:rPr>
+        <w:tab/>
+        <w:t xml:space="preserve">Temperature </w:t>
+      </w:r>
+      <w:r>
+        <w:rPr>
+          <w:rFonts w:cs="Times New Roman"/>
+          <w:szCs w:val="24"/>
+          <w:u w:val="single"/>
+        </w:rPr>
+        <w:tab/>
+        <w:t>Time</w:t>
+      </w:r>
+      <w:r>
+        <w:rPr>
+          <w:rFonts w:cs="Times New Roman"/>
+          <w:szCs w:val="24"/>
+          <w:u w:val="single"/>
+        </w:rPr>
+        <w:tab/>
+        <w:t xml:space="preserve"># Cycles </w:t>
+      </w:r>
+    </w:p>
+    <w:p>
+      <w:pPr>
+        <w:widowControl w:val="0"/>
+        <w:tabs>
+          <w:tab w:val="center" w:pos="720"/>
+          <w:tab w:val="center" w:pos="3420"/>
+          <w:tab w:val="center" w:pos="5310"/>
+          <w:tab w:val="center" w:pos="6840"/>
+        </w:tabs>
+        <w:autoSpaceDE w:val="0"/>
+        <w:autoSpaceDN w:val="0"/>
+        <w:adjustRightInd w:val="0"/>
+        <w:spacing w:after="0"/>
+        <w:rPr>
+          <w:rFonts w:cs="Times New Roman"/>
+          <w:szCs w:val="24"/>
+        </w:rPr>
+      </w:pPr>
+      <w:r>
+        <w:rPr>
+          <w:rFonts w:cs="Times New Roman"/>
+          <w:szCs w:val="24"/>
+        </w:rPr>
+        <w:lastRenderedPageBreak/>
+        <w:tab/>
+      </w:r>
+      <w:proofErr w:type="gramStart"/>
+      <w:r>
+        <w:rPr>
+          <w:rFonts w:cs="Times New Roman"/>
+          <w:szCs w:val="24"/>
+        </w:rPr>
+        <w:t>initial</w:t>
+      </w:r>
+      <w:proofErr w:type="gramEnd"/>
+      <w:r>
+        <w:rPr>
+          <w:rFonts w:cs="Times New Roman"/>
+          <w:szCs w:val="24"/>
+        </w:rPr>
+        <w:t xml:space="preserve"> denaturation</w:t>
+      </w:r>
+      <w:r>
+        <w:rPr>
+          <w:rFonts w:cs="Times New Roman"/>
+          <w:szCs w:val="24"/>
+        </w:rPr>
+        <w:tab/>
+        <w:t>98ºC</w:t>
+      </w:r>
+      <w:r>
+        <w:rPr>
+          <w:rFonts w:cs="Times New Roman"/>
+          <w:szCs w:val="24"/>
+        </w:rPr>
+        <w:tab/>
+        <w:t>2</w:t>
+      </w:r>
+      <w:r>
+        <w:rPr>
+          <w:rFonts w:cs="Times New Roman"/>
+          <w:szCs w:val="24"/>
+        </w:rPr>
+        <w:t>’</w:t>
+      </w:r>
+      <w:r>
+        <w:rPr>
+          <w:rFonts w:cs="Times New Roman"/>
+          <w:szCs w:val="24"/>
+        </w:rPr>
+        <w:tab/>
+        <w:t>1</w:t>
+      </w:r>
+    </w:p>
+    <w:p>
+      <w:pPr>
+        <w:widowControl w:val="0"/>
+        <w:tabs>
+          <w:tab w:val="center" w:pos="720"/>
+          <w:tab w:val="center" w:pos="3420"/>
+          <w:tab w:val="center" w:pos="5310"/>
+          <w:tab w:val="center" w:pos="6840"/>
+        </w:tabs>
+        <w:autoSpaceDE w:val="0"/>
+        <w:autoSpaceDN w:val="0"/>
+        <w:adjustRightInd w:val="0"/>
+        <w:spacing w:after="0" w:line="120" w:lineRule="auto"/>
+        <w:rPr>
+          <w:rFonts w:cs="Times New Roman"/>
+          <w:szCs w:val="24"/>
+        </w:rPr>
+      </w:pPr>
+    </w:p>
+    <w:p>
+      <w:pPr>
+        <w:widowControl w:val="0"/>
+        <w:tabs>
+          <w:tab w:val="center" w:pos="720"/>
+          <w:tab w:val="center" w:pos="3420"/>
+          <w:tab w:val="center" w:pos="5310"/>
+          <w:tab w:val="center" w:pos="6840"/>
+        </w:tabs>
+        <w:autoSpaceDE w:val="0"/>
+        <w:autoSpaceDN w:val="0"/>
+        <w:adjustRightInd w:val="0"/>
+        <w:spacing w:after="0"/>
+        <w:rPr>
+          <w:rFonts w:cs="Times New Roman"/>
+          <w:szCs w:val="24"/>
+        </w:rPr>
+      </w:pPr>
+      <w:proofErr w:type="gramStart"/>
+      <w:r>
+        <w:rPr>
+          <w:rFonts w:cs="Times New Roman"/>
+          <w:szCs w:val="24"/>
+        </w:rPr>
+        <w:t>denaturation</w:t>
+      </w:r>
+      <w:proofErr w:type="gramEnd"/>
+      <w:r>
+        <w:rPr>
+          <w:rFonts w:cs="Times New Roman"/>
+          <w:szCs w:val="24"/>
+        </w:rPr>
+        <w:tab/>
+        <w:t>98ºC</w:t>
+      </w:r>
+      <w:r>
+        <w:rPr>
+          <w:rFonts w:cs="Times New Roman"/>
+          <w:szCs w:val="24"/>
+        </w:rPr>
+        <w:tab/>
+        <w:t>15</w:t>
+      </w:r>
+      <w:r>
+        <w:rPr>
+          <w:rFonts w:cs="Times New Roman"/>
+          <w:szCs w:val="24"/>
+        </w:rPr>
+        <w:t>”</w:t>
+      </w:r>
+      <w:r>
+        <w:rPr>
+          <w:rFonts w:cs="Times New Roman"/>
+          <w:szCs w:val="24"/>
+        </w:rPr>
+        <w:tab/>
+      </w:r>
+    </w:p>
+    <w:p>
+      <w:pPr>
+        <w:widowControl w:val="0"/>
+        <w:tabs>
+          <w:tab w:val="center" w:pos="720"/>
+          <w:tab w:val="center" w:pos="3420"/>
+          <w:tab w:val="center" w:pos="5310"/>
+          <w:tab w:val="center" w:pos="6840"/>
+        </w:tabs>
+        <w:autoSpaceDE w:val="0"/>
+        <w:autoSpaceDN w:val="0"/>
+        <w:adjustRightInd w:val="0"/>
+        <w:spacing w:after="0"/>
+        <w:rPr>
+          <w:rFonts w:cs="Times New Roman"/>
+          <w:szCs w:val="24"/>
+        </w:rPr>
+      </w:pPr>
+      <w:proofErr w:type="gramStart"/>
+      <w:r>
+        <w:rPr>
+          <w:rFonts w:cs="Times New Roman"/>
+          <w:szCs w:val="24"/>
+        </w:rPr>
+        <w:t>annealing</w:t>
+      </w:r>
+      <w:proofErr w:type="gramEnd"/>
+      <w:r>
+        <w:rPr>
+          <w:rFonts w:cs="Times New Roman"/>
+          <w:szCs w:val="24"/>
+        </w:rPr>
+        <w:tab/>
+      </w:r>
+      <w:r>
+        <w:rPr>
+          <w:rFonts w:cs="Times New Roman"/>
+          <w:b/>
+          <w:szCs w:val="24"/>
+        </w:rPr>
+        <w:t>53ºC</w:t>
+      </w:r>
+      <w:r>
+        <w:rPr>
+          <w:rFonts w:cs="Times New Roman"/>
+          <w:szCs w:val="24"/>
+        </w:rPr>
+        <w:tab/>
+        <w:t>15”</w:t>
+      </w:r>
+      <w:r>
+        <w:rPr>
+          <w:rFonts w:cs="Times New Roman"/>
+          <w:szCs w:val="24"/>
+        </w:rPr>
+        <w:tab/>
+        <w:t>30</w:t>
+      </w:r>
+    </w:p>
+    <w:p>
+      <w:pPr>
+        <w:widowControl w:val="0"/>
+        <w:tabs>
+          <w:tab w:val="center" w:pos="720"/>
+          <w:tab w:val="center" w:pos="3420"/>
+          <w:tab w:val="center" w:pos="5310"/>
+          <w:tab w:val="center" w:pos="6840"/>
+        </w:tabs>
+        <w:autoSpaceDE w:val="0"/>
+        <w:autoSpaceDN w:val="0"/>
+        <w:adjustRightInd w:val="0"/>
+        <w:spacing w:after="0"/>
+        <w:rPr>
+          <w:rFonts w:cs="Times New Roman"/>
+          <w:szCs w:val="24"/>
+        </w:rPr>
+      </w:pPr>
+      <w:proofErr w:type="gramStart"/>
+      <w:r>
+        <w:rPr>
+          <w:rFonts w:cs="Times New Roman"/>
+          <w:szCs w:val="24"/>
+        </w:rPr>
+        <w:t>extension</w:t>
+      </w:r>
+      <w:proofErr w:type="gramEnd"/>
+      <w:r>
+        <w:rPr>
+          <w:rFonts w:cs="Times New Roman"/>
+          <w:szCs w:val="24"/>
+        </w:rPr>
+        <w:tab/>
+        <w:t>72ºC</w:t>
+      </w:r>
+      <w:r>
+        <w:rPr>
+          <w:rFonts w:cs="Times New Roman"/>
+          <w:szCs w:val="24"/>
+        </w:rPr>
+        <w:tab/>
+        <w:t>4</w:t>
+      </w:r>
+      <w:r>
+        <w:rPr>
+          <w:rFonts w:cs="Times New Roman"/>
+          <w:szCs w:val="24"/>
+        </w:rPr>
+        <w:t>0”</w:t>
+      </w:r>
+    </w:p>
+    <w:p>
+      <w:pPr>
+        <w:widowControl w:val="0"/>
+        <w:tabs>
+          <w:tab w:val="center" w:pos="720"/>
+          <w:tab w:val="center" w:pos="3420"/>
+          <w:tab w:val="center" w:pos="5310"/>
+          <w:tab w:val="center" w:pos="6840"/>
+        </w:tabs>
+        <w:autoSpaceDE w:val="0"/>
+        <w:autoSpaceDN w:val="0"/>
+        <w:adjustRightInd w:val="0"/>
+        <w:spacing w:after="0"/>
+        <w:rPr>
+          <w:rFonts w:cs="Times New Roman"/>
+          <w:szCs w:val="24"/>
+        </w:rPr>
+      </w:pPr>
+      <w:proofErr w:type="gramStart"/>
+      <w:r>
+        <w:rPr>
+          <w:rFonts w:cs="Times New Roman"/>
+          <w:szCs w:val="24"/>
+        </w:rPr>
+        <w:t>final</w:t>
+      </w:r>
+      <w:proofErr w:type="gramEnd"/>
+      <w:r>
+        <w:rPr>
+          <w:rFonts w:cs="Times New Roman"/>
+          <w:szCs w:val="24"/>
+        </w:rPr>
+        <w:t xml:space="preserve"> extension</w:t>
+      </w:r>
+      <w:r>
+        <w:rPr>
+          <w:rFonts w:cs="Times New Roman"/>
+          <w:szCs w:val="24"/>
+        </w:rPr>
+        <w:tab/>
+        <w:t>72ºC</w:t>
+      </w:r>
+      <w:r>
+        <w:rPr>
+          <w:rFonts w:cs="Times New Roman"/>
+          <w:szCs w:val="24"/>
+        </w:rPr>
+        <w:tab/>
+        <w:t>1’</w:t>
+      </w:r>
+      <w:r>
+        <w:rPr>
+          <w:rFonts w:cs="Times New Roman"/>
+          <w:szCs w:val="24"/>
+        </w:rPr>
+        <w:tab/>
+        <w:t>1</w:t>
+      </w:r>
+    </w:p>
+    <w:p/>
+    <w:p>
+      <w:r>
+        <w:t xml:space="preserve">In the meantime, I mixed up and autoclaved media for pouring anaerobic plates. </w:t>
+      </w:r>
+      <w:r>
+        <w:t xml:space="preserve">Following my screening PCR, I loaded all 15 samples into a gel and </w:t>
+      </w:r>
+      <w:r>
+        <w:t>ran it…gel is below</w:t>
+      </w:r>
+    </w:p>
+    <w:p>
+      <w:r>
+        <w:rPr>
+          <w:noProof/>
+        </w:rPr>
+        <w:drawing>
+          <wp:inline distT="0" distB="0" distL="0" distR="0">
+            <wp:extent cx="5742432" cy="2896434"/>
+            <wp:effectExtent l="0" t="0" r="0" b="0"/>
+            <wp:docPr id="3" name="Picture 3"/>
+            <wp:cNvGraphicFramePr>
+              <a:graphicFrameLocks xmlns:a="http://schemas.openxmlformats.org/drawingml/2006/main" noChangeAspect="1"/>
+            </wp:cNvGraphicFramePr>
+            <a:graphic xmlns:a="http://schemas.openxmlformats.org/drawingml/2006/main">
+              <a:graphicData uri="http://schemas.openxmlformats.org/drawingml/2006/picture">
+                <pic:pic xmlns:pic="http://schemas.openxmlformats.org/drawingml/2006/picture">
+                  <pic:nvPicPr>
+                    <pic:cNvPr id="0" name="IMG_3340.JPG"/>
+                    <pic:cNvPicPr/>
+                  </pic:nvPicPr>
+                  <pic:blipFill>
+                    <a:blip r:embed="rId7">
+                      <a:extLst>
+                        <a:ext uri="{28A0092B-C50C-407E-A947-70E740481C1C}">
+                          <a14:useLocalDpi xmlns:a14="http://schemas.microsoft.com/office/drawing/2010/main" val="0"/>
+                        </a:ext>
+                      </a:extLst>
+                    </a:blip>
+                    <a:stretch>
+                      <a:fillRect/>
+                    </a:stretch>
+                  </pic:blipFill>
+                  <pic:spPr>
+                    <a:xfrm>
+                      <a:off x="0" y="0"/>
+                      <a:ext cx="5751016" cy="2900763"/>
+                    </a:xfrm>
+                    <a:prstGeom prst="rect">
+                      <a:avLst/>
+                    </a:prstGeom>
+                  </pic:spPr>
+                </pic:pic>
+              </a:graphicData>
+            </a:graphic>
+          </wp:inline>
+        </w:drawing>
+      </w:r>
+    </w:p>
+    <w:p>
+      <w:r>
+        <w:t>Got nothing, will re-do using boil preps</w:t>
+      </w:r>
+      <w:r>
+        <w:t xml:space="preserve"> and a vector control</w:t>
       </w:r>
       <w:bookmarkStart w:id="0" w:name="_GoBack"/>
       <w:bookmarkEnd w:id="0"/>
       <w:r>
-        <w:rPr>
-          <w:rFonts w:cs="Times New Roman"/>
-          <w:szCs w:val="24"/>
-        </w:rPr>
-        <w:t xml:space="preserve">night to grow. </w:t>
-      </w:r>
-      <w:r>
-        <w:rPr>
-          <w:rFonts w:cs="Times New Roman"/>
-          <w:szCs w:val="24"/>
-        </w:rPr>
-        <w:t xml:space="preserve"> </w:t>
+        <w:t xml:space="preserve">. </w:t>
       </w:r>
     </w:p>
     <w:sectPr>

</xml_diff>